<commit_message>
comit before changing some name stuff for shortening
</commit_message>
<xml_diff>
--- a/ECED3403_assignment/ECED3403_assignment_A3/ECED3403_A3_design.docx
+++ b/ECED3403_assignment/ECED3403_assignment_A3/ECED3403_A3_design.docx
@@ -31,13 +31,16 @@
     </w:p>
     <w:p>
       <w:r>
-        <w:t>July 1</w:t>
+        <w:t xml:space="preserve">July </w:t>
+      </w:r>
+      <w:r>
+        <w:t>2</w:t>
       </w:r>
       <w:r>
         <w:rPr>
           <w:vertAlign w:val="superscript"/>
         </w:rPr>
-        <w:t>st</w:t>
+        <w:t>nd</w:t>
       </w:r>
       <w:r>
         <w:t>, 2024</w:t>
@@ -127,387 +130,2909 @@
     </w:p>
     <w:p>
       <w:pPr>
-        <w:spacing w:after="4"/>
-        <w:rPr>
-          <w:rFonts w:ascii="Consolas" w:hAnsi="Consolas"/>
-        </w:rPr>
-      </w:pPr>
-    </w:p>
-    <w:p>
-      <w:pPr>
-        <w:spacing w:after="0"/>
-        <w:rPr>
-          <w:rFonts w:ascii="Consolas" w:hAnsi="Consolas"/>
-        </w:rPr>
-      </w:pPr>
-      <w:proofErr w:type="spellStart"/>
-      <w:r>
-        <w:rPr>
-          <w:rFonts w:ascii="Consolas" w:hAnsi="Consolas"/>
-        </w:rPr>
-        <w:t>mnemarray</w:t>
-      </w:r>
-      <w:proofErr w:type="spellEnd"/>
-      <w:r>
-        <w:rPr>
-          <w:rFonts w:ascii="Consolas" w:hAnsi="Consolas"/>
-        </w:rPr>
-        <w:t xml:space="preserve"> = [“BL” | “BEQBZ” | “BNEBZ” | … | “MOVH” | “LDR” | “STR”] * array *</w:t>
-      </w:r>
-    </w:p>
-    <w:p>
-      <w:pPr>
-        <w:spacing w:after="0"/>
-        <w:rPr>
-          <w:rFonts w:ascii="Consolas" w:hAnsi="Consolas"/>
-        </w:rPr>
-      </w:pPr>
-    </w:p>
-    <w:p>
-      <w:pPr>
-        <w:spacing w:after="0"/>
-        <w:rPr>
-          <w:rFonts w:ascii="Consolas" w:hAnsi="Consolas"/>
-        </w:rPr>
-      </w:pPr>
-      <w:proofErr w:type="spellStart"/>
-      <w:r>
-        <w:rPr>
-          <w:rFonts w:ascii="Consolas" w:hAnsi="Consolas"/>
-        </w:rPr>
-        <w:t>reg_const</w:t>
-      </w:r>
-      <w:r>
-        <w:rPr>
-          <w:rFonts w:ascii="Consolas" w:hAnsi="Consolas"/>
-        </w:rPr>
-        <w:t>_operands</w:t>
-      </w:r>
-      <w:proofErr w:type="spellEnd"/>
+        <w:spacing w:after="0"/>
+        <w:rPr>
+          <w:rFonts w:ascii="Consolas" w:hAnsi="Consolas"/>
+        </w:rPr>
+      </w:pPr>
+      <w:r>
+        <w:rPr>
+          <w:rFonts w:ascii="Consolas" w:hAnsi="Consolas"/>
+        </w:rPr>
+        <w:t>A small amount of code used or referenced in the pseudocode was documented in previous assignments or labs.</w:t>
+      </w:r>
+    </w:p>
+    <w:p>
+      <w:pPr>
+        <w:spacing w:after="0"/>
+        <w:rPr>
+          <w:rFonts w:ascii="Consolas" w:hAnsi="Consolas"/>
+        </w:rPr>
+      </w:pPr>
+    </w:p>
+    <w:p>
+      <w:pPr>
+        <w:spacing w:after="0"/>
+        <w:rPr>
+          <w:rFonts w:ascii="Consolas" w:hAnsi="Consolas"/>
+        </w:rPr>
+      </w:pPr>
+      <w:r>
+        <w:rPr>
+          <w:rFonts w:ascii="Consolas" w:hAnsi="Consolas"/>
+        </w:rPr>
+        <w:t>PIPELINE FUNCTION:</w:t>
+      </w:r>
+    </w:p>
+    <w:p>
+      <w:pPr>
+        <w:spacing w:after="0"/>
+        <w:rPr>
+          <w:rFonts w:ascii="Consolas" w:hAnsi="Consolas"/>
+        </w:rPr>
+      </w:pPr>
+      <w:r>
+        <w:rPr>
+          <w:rFonts w:ascii="Consolas" w:hAnsi="Consolas"/>
+        </w:rPr>
+        <w:t xml:space="preserve">WHILE pc </w:t>
+      </w:r>
+      <w:r>
+        <w:rPr>
+          <w:rFonts w:ascii="Consolas" w:hAnsi="Consolas"/>
+        </w:rPr>
+        <w:t xml:space="preserve">is not </w:t>
+      </w:r>
+      <w:r>
+        <w:rPr>
+          <w:rFonts w:ascii="Consolas" w:hAnsi="Consolas"/>
+        </w:rPr>
+        <w:t>breakpoint AND instructionbit</w:t>
+      </w:r>
+      <w:r>
+        <w:rPr>
+          <w:rFonts w:ascii="Consolas" w:hAnsi="Consolas"/>
+        </w:rPr>
+        <w:t xml:space="preserve"> is not equal to 0</w:t>
+      </w:r>
+    </w:p>
+    <w:p>
+      <w:pPr>
+        <w:spacing w:after="0"/>
+        <w:rPr>
+          <w:rFonts w:ascii="Consolas" w:hAnsi="Consolas"/>
+        </w:rPr>
+      </w:pPr>
+      <w:r>
+        <w:rPr>
+          <w:rFonts w:ascii="Consolas" w:hAnsi="Consolas"/>
+        </w:rPr>
+        <w:tab/>
+        <w:t xml:space="preserve">IF clock/2 remainder is </w:t>
+      </w:r>
+      <w:r>
+        <w:rPr>
+          <w:rFonts w:ascii="Consolas" w:hAnsi="Consolas"/>
+        </w:rPr>
+        <w:t xml:space="preserve">equal to </w:t>
+      </w:r>
+      <w:r>
+        <w:rPr>
+          <w:rFonts w:ascii="Consolas" w:hAnsi="Consolas"/>
+        </w:rPr>
+        <w:t>0</w:t>
+      </w:r>
+    </w:p>
+    <w:p>
+      <w:pPr>
+        <w:spacing w:after="0"/>
+        <w:rPr>
+          <w:rFonts w:ascii="Consolas" w:hAnsi="Consolas"/>
+        </w:rPr>
+      </w:pPr>
+      <w:r>
+        <w:rPr>
+          <w:rFonts w:ascii="Consolas" w:hAnsi="Consolas"/>
+        </w:rPr>
+        <w:tab/>
+      </w:r>
+      <w:r>
+        <w:rPr>
+          <w:rFonts w:ascii="Consolas" w:hAnsi="Consolas"/>
+        </w:rPr>
+        <w:tab/>
+        <w:t xml:space="preserve">IF </w:t>
+      </w:r>
+      <w:r>
+        <w:rPr>
+          <w:rFonts w:ascii="Consolas" w:hAnsi="Consolas"/>
+        </w:rPr>
+        <w:t>DMAR</w:t>
+      </w:r>
+      <w:r>
+        <w:rPr>
+          <w:rFonts w:ascii="Consolas" w:hAnsi="Consolas"/>
+        </w:rPr>
+        <w:t xml:space="preserve"> is </w:t>
+      </w:r>
+      <w:r>
+        <w:rPr>
+          <w:rFonts w:ascii="Consolas" w:hAnsi="Consolas"/>
+        </w:rPr>
+        <w:t>RD</w:t>
+      </w:r>
+    </w:p>
+    <w:p>
+      <w:pPr>
+        <w:spacing w:after="0"/>
+        <w:rPr>
+          <w:rFonts w:ascii="Consolas" w:hAnsi="Consolas"/>
+        </w:rPr>
+      </w:pPr>
+      <w:r>
+        <w:rPr>
+          <w:rFonts w:ascii="Consolas" w:hAnsi="Consolas"/>
+        </w:rPr>
+        <w:tab/>
+      </w:r>
+      <w:r>
+        <w:rPr>
+          <w:rFonts w:ascii="Consolas" w:hAnsi="Consolas"/>
+        </w:rPr>
+        <w:tab/>
+      </w:r>
+      <w:r>
+        <w:rPr>
+          <w:rFonts w:ascii="Consolas" w:hAnsi="Consolas"/>
+        </w:rPr>
+        <w:tab/>
+      </w:r>
+      <w:r>
+        <w:rPr>
+          <w:rFonts w:ascii="Consolas" w:hAnsi="Consolas"/>
+        </w:rPr>
+        <w:t xml:space="preserve">CALL </w:t>
+      </w:r>
+      <w:r>
+        <w:rPr>
+          <w:rFonts w:ascii="Consolas" w:hAnsi="Consolas"/>
+        </w:rPr>
+        <w:t>execute1</w:t>
+      </w:r>
+    </w:p>
+    <w:p>
+      <w:pPr>
+        <w:spacing w:after="0"/>
+        <w:ind w:left="397" w:firstLine="397"/>
+        <w:rPr>
+          <w:rFonts w:ascii="Consolas" w:hAnsi="Consolas"/>
+        </w:rPr>
+      </w:pPr>
+      <w:r>
+        <w:rPr>
+          <w:rFonts w:ascii="Consolas" w:hAnsi="Consolas"/>
+        </w:rPr>
+        <w:t xml:space="preserve">CALL </w:t>
+      </w:r>
+      <w:r>
+        <w:rPr>
+          <w:rFonts w:ascii="Consolas" w:hAnsi="Consolas"/>
+        </w:rPr>
+        <w:t>fetch0</w:t>
+      </w:r>
+    </w:p>
+    <w:p>
+      <w:pPr>
+        <w:spacing w:after="0"/>
+        <w:rPr>
+          <w:rFonts w:ascii="Consolas" w:hAnsi="Consolas"/>
+        </w:rPr>
+      </w:pPr>
+      <w:r>
+        <w:rPr>
+          <w:rFonts w:ascii="Consolas" w:hAnsi="Consolas"/>
+        </w:rPr>
+        <w:tab/>
+      </w:r>
+      <w:r>
+        <w:rPr>
+          <w:rFonts w:ascii="Consolas" w:hAnsi="Consolas"/>
+        </w:rPr>
+        <w:tab/>
+      </w:r>
+      <w:r>
+        <w:rPr>
+          <w:rFonts w:ascii="Consolas" w:hAnsi="Consolas"/>
+        </w:rPr>
+        <w:t xml:space="preserve">CALL </w:t>
+      </w:r>
+      <w:r>
+        <w:rPr>
+          <w:rFonts w:ascii="Consolas" w:hAnsi="Consolas"/>
+        </w:rPr>
+        <w:t>decode0</w:t>
+      </w:r>
+      <w:r>
+        <w:rPr>
+          <w:rFonts w:ascii="Consolas" w:hAnsi="Consolas"/>
+        </w:rPr>
+        <w:tab/>
+      </w:r>
+    </w:p>
+    <w:p>
+      <w:pPr>
+        <w:spacing w:after="0"/>
+        <w:rPr>
+          <w:rFonts w:ascii="Consolas" w:hAnsi="Consolas"/>
+        </w:rPr>
+      </w:pPr>
+      <w:r>
+        <w:rPr>
+          <w:rFonts w:ascii="Consolas" w:hAnsi="Consolas"/>
+        </w:rPr>
+        <w:tab/>
+        <w:t>ELSE</w:t>
+      </w:r>
+    </w:p>
+    <w:p>
+      <w:pPr>
+        <w:spacing w:after="0"/>
+        <w:rPr>
+          <w:rFonts w:ascii="Consolas" w:hAnsi="Consolas"/>
+        </w:rPr>
+      </w:pPr>
+      <w:r>
+        <w:rPr>
+          <w:rFonts w:ascii="Consolas" w:hAnsi="Consolas"/>
+        </w:rPr>
+        <w:tab/>
+      </w:r>
+      <w:r>
+        <w:rPr>
+          <w:rFonts w:ascii="Consolas" w:hAnsi="Consolas"/>
+        </w:rPr>
+        <w:tab/>
+      </w:r>
+      <w:r>
+        <w:rPr>
+          <w:rFonts w:ascii="Consolas" w:hAnsi="Consolas"/>
+        </w:rPr>
+        <w:t xml:space="preserve">CALL </w:t>
+      </w:r>
+      <w:r>
+        <w:rPr>
+          <w:rFonts w:ascii="Consolas" w:hAnsi="Consolas"/>
+        </w:rPr>
+        <w:t>fetch1</w:t>
+      </w:r>
+    </w:p>
+    <w:p>
+      <w:pPr>
+        <w:spacing w:after="0"/>
+        <w:rPr>
+          <w:rFonts w:ascii="Consolas" w:hAnsi="Consolas"/>
+        </w:rPr>
+      </w:pPr>
+      <w:r>
+        <w:rPr>
+          <w:rFonts w:ascii="Consolas" w:hAnsi="Consolas"/>
+        </w:rPr>
+        <w:tab/>
+      </w:r>
+      <w:r>
+        <w:rPr>
+          <w:rFonts w:ascii="Consolas" w:hAnsi="Consolas"/>
+        </w:rPr>
+        <w:tab/>
+      </w:r>
+      <w:r>
+        <w:rPr>
+          <w:rFonts w:ascii="Consolas" w:hAnsi="Consolas"/>
+        </w:rPr>
+        <w:t xml:space="preserve">CALL </w:t>
+      </w:r>
+      <w:r>
+        <w:rPr>
+          <w:rFonts w:ascii="Consolas" w:hAnsi="Consolas"/>
+        </w:rPr>
+        <w:t>execute0</w:t>
+      </w:r>
+    </w:p>
+    <w:p>
+      <w:pPr>
+        <w:spacing w:after="0"/>
+        <w:rPr>
+          <w:rFonts w:ascii="Consolas" w:hAnsi="Consolas"/>
+        </w:rPr>
+      </w:pPr>
+      <w:r>
+        <w:rPr>
+          <w:rFonts w:ascii="Consolas" w:hAnsi="Consolas"/>
+        </w:rPr>
+        <w:tab/>
+        <w:t>END IF</w:t>
+      </w:r>
+    </w:p>
+    <w:p>
+      <w:pPr>
+        <w:spacing w:after="0"/>
+        <w:rPr>
+          <w:rFonts w:ascii="Consolas" w:hAnsi="Consolas"/>
+        </w:rPr>
+      </w:pPr>
+      <w:r>
+        <w:rPr>
+          <w:rFonts w:ascii="Consolas" w:hAnsi="Consolas"/>
+        </w:rPr>
+        <w:tab/>
+        <w:t>IF increment mode is on AND clock/2 remainder is not equal to 0</w:t>
+      </w:r>
+    </w:p>
+    <w:p>
+      <w:pPr>
+        <w:spacing w:after="0"/>
+        <w:rPr>
+          <w:rFonts w:ascii="Consolas" w:hAnsi="Consolas"/>
+        </w:rPr>
+      </w:pPr>
+      <w:r>
+        <w:rPr>
+          <w:rFonts w:ascii="Consolas" w:hAnsi="Consolas"/>
+        </w:rPr>
+        <w:tab/>
+      </w:r>
+      <w:r>
+        <w:rPr>
+          <w:rFonts w:ascii="Consolas" w:hAnsi="Consolas"/>
+        </w:rPr>
+        <w:tab/>
+        <w:t>return</w:t>
+      </w:r>
+    </w:p>
+    <w:p>
+      <w:pPr>
+        <w:spacing w:after="0"/>
+        <w:rPr>
+          <w:rFonts w:ascii="Consolas" w:hAnsi="Consolas"/>
+        </w:rPr>
+      </w:pPr>
+      <w:r>
+        <w:rPr>
+          <w:rFonts w:ascii="Consolas" w:hAnsi="Consolas"/>
+        </w:rPr>
+        <w:tab/>
+        <w:t>END IF</w:t>
+      </w:r>
+    </w:p>
+    <w:p>
+      <w:pPr>
+        <w:spacing w:after="0"/>
+        <w:rPr>
+          <w:rFonts w:ascii="Consolas" w:hAnsi="Consolas"/>
+        </w:rPr>
+      </w:pPr>
+      <w:r>
+        <w:rPr>
+          <w:rFonts w:ascii="Consolas" w:hAnsi="Consolas"/>
+        </w:rPr>
+        <w:tab/>
+        <w:t>INCREMENT CLOCK</w:t>
+      </w:r>
+    </w:p>
+    <w:p>
+      <w:pPr>
+        <w:spacing w:after="0"/>
+        <w:rPr>
+          <w:rFonts w:ascii="Consolas" w:hAnsi="Consolas"/>
+        </w:rPr>
+      </w:pPr>
+      <w:r>
+        <w:rPr>
+          <w:rFonts w:ascii="Consolas" w:hAnsi="Consolas"/>
+        </w:rPr>
+        <w:t>END FUNCTION</w:t>
+      </w:r>
+    </w:p>
+    <w:p>
+      <w:pPr>
+        <w:spacing w:after="0"/>
+        <w:rPr>
+          <w:rFonts w:ascii="Consolas" w:hAnsi="Consolas"/>
+        </w:rPr>
+      </w:pPr>
+      <w:r>
+        <w:rPr>
+          <w:rFonts w:ascii="Consolas" w:hAnsi="Consolas"/>
+        </w:rPr>
+        <w:tab/>
+      </w:r>
+    </w:p>
+    <w:p>
+      <w:pPr>
+        <w:spacing w:after="0"/>
+        <w:rPr>
+          <w:rFonts w:ascii="Consolas" w:hAnsi="Consolas"/>
+        </w:rPr>
+      </w:pPr>
+      <w:r>
+        <w:rPr>
+          <w:rFonts w:ascii="Consolas" w:hAnsi="Consolas"/>
+        </w:rPr>
+        <w:t>DECODE FUNCTION</w:t>
+      </w:r>
+    </w:p>
+    <w:p>
+      <w:pPr>
+        <w:spacing w:after="0"/>
+        <w:rPr>
+          <w:rFonts w:ascii="Consolas" w:hAnsi="Consolas"/>
+        </w:rPr>
+      </w:pPr>
+      <w:r>
+        <w:rPr>
+          <w:rFonts w:ascii="Consolas" w:hAnsi="Consolas"/>
+        </w:rPr>
+        <w:tab/>
+        <w:t>IF instruction opcode is LD or ST</w:t>
+      </w:r>
+    </w:p>
+    <w:p>
+      <w:pPr>
+        <w:spacing w:after="0"/>
+        <w:rPr>
+          <w:rFonts w:ascii="Consolas" w:hAnsi="Consolas"/>
+        </w:rPr>
+      </w:pPr>
+      <w:r>
+        <w:rPr>
+          <w:rFonts w:ascii="Consolas" w:hAnsi="Consolas"/>
+        </w:rPr>
+        <w:tab/>
+      </w:r>
+      <w:r>
+        <w:rPr>
+          <w:rFonts w:ascii="Consolas" w:hAnsi="Consolas"/>
+        </w:rPr>
+        <w:tab/>
+        <w:t>SAVE opcode</w:t>
+      </w:r>
+    </w:p>
+    <w:p>
+      <w:pPr>
+        <w:spacing w:after="0"/>
+        <w:rPr>
+          <w:rFonts w:ascii="Consolas" w:hAnsi="Consolas"/>
+        </w:rPr>
+      </w:pPr>
+      <w:r>
+        <w:rPr>
+          <w:rFonts w:ascii="Consolas" w:hAnsi="Consolas"/>
+        </w:rPr>
+        <w:tab/>
+      </w:r>
+      <w:r>
+        <w:rPr>
+          <w:rFonts w:ascii="Consolas" w:hAnsi="Consolas"/>
+        </w:rPr>
+        <w:tab/>
+        <w:t>SAVE PRPO, DEC, INC, W/B, SRC, and DST</w:t>
+      </w:r>
+    </w:p>
+    <w:p>
+      <w:pPr>
+        <w:spacing w:after="0"/>
+        <w:rPr>
+          <w:rFonts w:ascii="Consolas" w:hAnsi="Consolas"/>
+        </w:rPr>
+      </w:pPr>
+      <w:r>
+        <w:rPr>
+          <w:rFonts w:ascii="Consolas" w:hAnsi="Consolas"/>
+        </w:rPr>
+        <w:tab/>
+        <w:t>ELSE IF instruction opcode is LDR or STR</w:t>
+      </w:r>
+    </w:p>
+    <w:p>
+      <w:pPr>
+        <w:spacing w:after="0"/>
+        <w:rPr>
+          <w:rFonts w:ascii="Consolas" w:hAnsi="Consolas"/>
+        </w:rPr>
+      </w:pPr>
+      <w:r>
+        <w:rPr>
+          <w:rFonts w:ascii="Consolas" w:hAnsi="Consolas"/>
+        </w:rPr>
+        <w:lastRenderedPageBreak/>
+        <w:tab/>
+      </w:r>
+      <w:r>
+        <w:rPr>
+          <w:rFonts w:ascii="Consolas" w:hAnsi="Consolas"/>
+        </w:rPr>
+        <w:tab/>
+        <w:t>SAVE opcode</w:t>
+      </w:r>
+    </w:p>
+    <w:p>
+      <w:pPr>
+        <w:spacing w:after="0"/>
+        <w:rPr>
+          <w:rFonts w:ascii="Consolas" w:hAnsi="Consolas"/>
+        </w:rPr>
+      </w:pPr>
+      <w:r>
+        <w:rPr>
+          <w:rFonts w:ascii="Consolas" w:hAnsi="Consolas"/>
+        </w:rPr>
+        <w:tab/>
+      </w:r>
+      <w:r>
+        <w:rPr>
+          <w:rFonts w:ascii="Consolas" w:hAnsi="Consolas"/>
+        </w:rPr>
+        <w:tab/>
+        <w:t>SAVE W/B, SRC, DST</w:t>
+      </w:r>
+    </w:p>
+    <w:p>
+      <w:pPr>
+        <w:spacing w:after="0"/>
+        <w:rPr>
+          <w:rFonts w:ascii="Consolas" w:hAnsi="Consolas"/>
+        </w:rPr>
+      </w:pPr>
+      <w:r>
+        <w:rPr>
+          <w:rFonts w:ascii="Consolas" w:hAnsi="Consolas"/>
+        </w:rPr>
+        <w:tab/>
+        <w:t>. . . other code from previous assignments and labs</w:t>
+      </w:r>
+    </w:p>
+    <w:p>
+      <w:pPr>
+        <w:spacing w:after="0"/>
+        <w:rPr>
+          <w:rFonts w:ascii="Consolas" w:hAnsi="Consolas"/>
+        </w:rPr>
+      </w:pPr>
+      <w:r>
+        <w:rPr>
+          <w:rFonts w:ascii="Consolas" w:hAnsi="Consolas"/>
+        </w:rPr>
+        <w:tab/>
+        <w:t>END IF</w:t>
+      </w:r>
+    </w:p>
+    <w:p>
+      <w:pPr>
+        <w:spacing w:after="0"/>
+        <w:rPr>
+          <w:rFonts w:ascii="Consolas" w:hAnsi="Consolas"/>
+        </w:rPr>
+      </w:pPr>
+      <w:r>
+        <w:rPr>
+          <w:rFonts w:ascii="Consolas" w:hAnsi="Consolas"/>
+        </w:rPr>
+        <w:t>END FUNCTION</w:t>
+      </w:r>
+    </w:p>
+    <w:p>
+      <w:pPr>
+        <w:spacing w:after="0"/>
+        <w:rPr>
+          <w:rFonts w:ascii="Consolas" w:hAnsi="Consolas"/>
+        </w:rPr>
+      </w:pPr>
+    </w:p>
+    <w:p>
+      <w:pPr>
+        <w:spacing w:after="0"/>
+        <w:rPr>
+          <w:rFonts w:ascii="Consolas" w:hAnsi="Consolas"/>
+        </w:rPr>
+      </w:pPr>
+      <w:r>
+        <w:rPr>
+          <w:rFonts w:ascii="Consolas" w:hAnsi="Consolas"/>
+        </w:rPr>
+        <w:t>EXECUTE1 FUNCTION</w:t>
+      </w:r>
+    </w:p>
+    <w:p>
+      <w:pPr>
+        <w:spacing w:after="0"/>
+        <w:rPr>
+          <w:rFonts w:ascii="Consolas" w:hAnsi="Consolas"/>
+        </w:rPr>
+      </w:pPr>
+      <w:r>
+        <w:rPr>
+          <w:rFonts w:ascii="Consolas" w:hAnsi="Consolas"/>
+        </w:rPr>
+        <w:tab/>
+      </w:r>
+      <w:r>
+        <w:rPr>
+          <w:rFonts w:ascii="Consolas" w:hAnsi="Consolas"/>
+        </w:rPr>
+        <w:t>SWITCH</w:t>
+      </w:r>
+      <w:r>
+        <w:rPr>
+          <w:rFonts w:ascii="Consolas" w:hAnsi="Consolas"/>
+        </w:rPr>
+        <w:t>(opcode)</w:t>
+      </w:r>
+    </w:p>
+    <w:p>
+      <w:pPr>
+        <w:spacing w:after="0"/>
+        <w:rPr>
+          <w:rFonts w:ascii="Consolas" w:hAnsi="Consolas"/>
+        </w:rPr>
+      </w:pPr>
+      <w:r>
+        <w:rPr>
+          <w:rFonts w:ascii="Consolas" w:hAnsi="Consolas"/>
+        </w:rPr>
+        <w:tab/>
+      </w:r>
+      <w:r>
+        <w:rPr>
+          <w:rFonts w:ascii="Consolas" w:hAnsi="Consolas"/>
+        </w:rPr>
+        <w:tab/>
+        <w:t>. . . other code from previous assignments and labs</w:t>
+      </w:r>
+    </w:p>
+    <w:p>
+      <w:pPr>
+        <w:spacing w:after="0"/>
+        <w:rPr>
+          <w:rFonts w:ascii="Consolas" w:hAnsi="Consolas"/>
+        </w:rPr>
+      </w:pPr>
+      <w:r>
+        <w:rPr>
+          <w:rFonts w:ascii="Consolas" w:hAnsi="Consolas"/>
+        </w:rPr>
+        <w:tab/>
+      </w:r>
+      <w:r>
+        <w:rPr>
+          <w:rFonts w:ascii="Consolas" w:hAnsi="Consolas"/>
+        </w:rPr>
+        <w:tab/>
+        <w:t>CASE LD</w:t>
+      </w:r>
+    </w:p>
+    <w:p>
+      <w:pPr>
+        <w:spacing w:after="0"/>
+        <w:rPr>
+          <w:rFonts w:ascii="Consolas" w:hAnsi="Consolas"/>
+        </w:rPr>
+      </w:pPr>
+      <w:r>
+        <w:rPr>
+          <w:rFonts w:ascii="Consolas" w:hAnsi="Consolas"/>
+        </w:rPr>
+        <w:tab/>
+      </w:r>
+      <w:r>
+        <w:rPr>
+          <w:rFonts w:ascii="Consolas" w:hAnsi="Consolas"/>
+        </w:rPr>
+        <w:tab/>
+      </w:r>
+      <w:r>
+        <w:rPr>
+          <w:rFonts w:ascii="Consolas" w:hAnsi="Consolas"/>
+        </w:rPr>
+        <w:tab/>
+        <w:t>CALL ld_execute</w:t>
+      </w:r>
+    </w:p>
+    <w:p>
+      <w:pPr>
+        <w:spacing w:after="0"/>
+        <w:rPr>
+          <w:rFonts w:ascii="Consolas" w:hAnsi="Consolas"/>
+        </w:rPr>
+      </w:pPr>
+      <w:r>
+        <w:rPr>
+          <w:rFonts w:ascii="Consolas" w:hAnsi="Consolas"/>
+        </w:rPr>
+        <w:tab/>
+      </w:r>
+      <w:r>
+        <w:rPr>
+          <w:rFonts w:ascii="Consolas" w:hAnsi="Consolas"/>
+        </w:rPr>
+        <w:tab/>
+      </w:r>
+      <w:r>
+        <w:rPr>
+          <w:rFonts w:ascii="Consolas" w:hAnsi="Consolas"/>
+        </w:rPr>
+        <w:tab/>
+        <w:t>BREAK</w:t>
+      </w:r>
+    </w:p>
+    <w:p>
+      <w:pPr>
+        <w:spacing w:after="0"/>
+        <w:rPr>
+          <w:rFonts w:ascii="Consolas" w:hAnsi="Consolas"/>
+        </w:rPr>
+      </w:pPr>
+      <w:r>
+        <w:rPr>
+          <w:rFonts w:ascii="Consolas" w:hAnsi="Consolas"/>
+        </w:rPr>
+        <w:tab/>
+      </w:r>
+      <w:r>
+        <w:rPr>
+          <w:rFonts w:ascii="Consolas" w:hAnsi="Consolas"/>
+        </w:rPr>
+        <w:tab/>
+        <w:t>CASE ST</w:t>
+      </w:r>
+    </w:p>
+    <w:p>
+      <w:pPr>
+        <w:spacing w:after="0"/>
+        <w:rPr>
+          <w:rFonts w:ascii="Consolas" w:hAnsi="Consolas"/>
+        </w:rPr>
+      </w:pPr>
+      <w:r>
+        <w:rPr>
+          <w:rFonts w:ascii="Consolas" w:hAnsi="Consolas"/>
+        </w:rPr>
+        <w:tab/>
+      </w:r>
+      <w:r>
+        <w:rPr>
+          <w:rFonts w:ascii="Consolas" w:hAnsi="Consolas"/>
+        </w:rPr>
+        <w:tab/>
+      </w:r>
+      <w:r>
+        <w:rPr>
+          <w:rFonts w:ascii="Consolas" w:hAnsi="Consolas"/>
+        </w:rPr>
+        <w:tab/>
+        <w:t>CALL st_execute</w:t>
+      </w:r>
+    </w:p>
+    <w:p>
+      <w:pPr>
+        <w:spacing w:after="0"/>
+        <w:rPr>
+          <w:rFonts w:ascii="Consolas" w:hAnsi="Consolas"/>
+        </w:rPr>
+      </w:pPr>
+      <w:r>
+        <w:rPr>
+          <w:rFonts w:ascii="Consolas" w:hAnsi="Consolas"/>
+        </w:rPr>
+        <w:tab/>
+      </w:r>
+      <w:r>
+        <w:rPr>
+          <w:rFonts w:ascii="Consolas" w:hAnsi="Consolas"/>
+        </w:rPr>
+        <w:tab/>
+      </w:r>
+      <w:r>
+        <w:rPr>
+          <w:rFonts w:ascii="Consolas" w:hAnsi="Consolas"/>
+        </w:rPr>
+        <w:tab/>
+        <w:t>BREAK</w:t>
+      </w:r>
+    </w:p>
+    <w:p>
+      <w:pPr>
+        <w:spacing w:after="0"/>
+        <w:rPr>
+          <w:rFonts w:ascii="Consolas" w:hAnsi="Consolas"/>
+        </w:rPr>
+      </w:pPr>
+      <w:r>
+        <w:rPr>
+          <w:rFonts w:ascii="Consolas" w:hAnsi="Consolas"/>
+        </w:rPr>
+        <w:tab/>
+      </w:r>
+      <w:r>
+        <w:rPr>
+          <w:rFonts w:ascii="Consolas" w:hAnsi="Consolas"/>
+        </w:rPr>
+        <w:tab/>
+        <w:t>CASE LDR</w:t>
+      </w:r>
+    </w:p>
+    <w:p>
+      <w:pPr>
+        <w:spacing w:after="0"/>
+        <w:rPr>
+          <w:rFonts w:ascii="Consolas" w:hAnsi="Consolas"/>
+        </w:rPr>
+      </w:pPr>
+      <w:r>
+        <w:rPr>
+          <w:rFonts w:ascii="Consolas" w:hAnsi="Consolas"/>
+        </w:rPr>
+        <w:tab/>
+      </w:r>
+      <w:r>
+        <w:rPr>
+          <w:rFonts w:ascii="Consolas" w:hAnsi="Consolas"/>
+        </w:rPr>
+        <w:tab/>
+      </w:r>
+      <w:r>
+        <w:rPr>
+          <w:rFonts w:ascii="Consolas" w:hAnsi="Consolas"/>
+        </w:rPr>
+        <w:tab/>
+        <w:t xml:space="preserve">CALL </w:t>
+      </w:r>
+      <w:r>
+        <w:rPr>
+          <w:rFonts w:ascii="Consolas" w:hAnsi="Consolas"/>
+        </w:rPr>
+        <w:t>ldr_execute</w:t>
+      </w:r>
+    </w:p>
+    <w:p>
+      <w:pPr>
+        <w:spacing w:after="0"/>
+        <w:rPr>
+          <w:rFonts w:ascii="Consolas" w:hAnsi="Consolas"/>
+        </w:rPr>
+      </w:pPr>
+      <w:r>
+        <w:rPr>
+          <w:rFonts w:ascii="Consolas" w:hAnsi="Consolas"/>
+        </w:rPr>
+        <w:tab/>
+      </w:r>
+      <w:r>
+        <w:rPr>
+          <w:rFonts w:ascii="Consolas" w:hAnsi="Consolas"/>
+        </w:rPr>
+        <w:tab/>
+      </w:r>
+      <w:r>
+        <w:rPr>
+          <w:rFonts w:ascii="Consolas" w:hAnsi="Consolas"/>
+        </w:rPr>
+        <w:tab/>
+        <w:t>BREAK</w:t>
+      </w:r>
+    </w:p>
+    <w:p>
+      <w:pPr>
+        <w:spacing w:after="0"/>
+        <w:rPr>
+          <w:rFonts w:ascii="Consolas" w:hAnsi="Consolas"/>
+        </w:rPr>
+      </w:pPr>
+      <w:r>
+        <w:rPr>
+          <w:rFonts w:ascii="Consolas" w:hAnsi="Consolas"/>
+        </w:rPr>
+        <w:tab/>
+      </w:r>
+      <w:r>
+        <w:rPr>
+          <w:rFonts w:ascii="Consolas" w:hAnsi="Consolas"/>
+        </w:rPr>
+        <w:tab/>
+        <w:t>CASE STR</w:t>
+      </w:r>
+    </w:p>
+    <w:p>
+      <w:pPr>
+        <w:spacing w:after="0"/>
+        <w:rPr>
+          <w:rFonts w:ascii="Consolas" w:hAnsi="Consolas"/>
+        </w:rPr>
+      </w:pPr>
+      <w:r>
+        <w:rPr>
+          <w:rFonts w:ascii="Consolas" w:hAnsi="Consolas"/>
+        </w:rPr>
+        <w:tab/>
+      </w:r>
+      <w:r>
+        <w:rPr>
+          <w:rFonts w:ascii="Consolas" w:hAnsi="Consolas"/>
+        </w:rPr>
+        <w:tab/>
+      </w:r>
+      <w:r>
+        <w:rPr>
+          <w:rFonts w:ascii="Consolas" w:hAnsi="Consolas"/>
+        </w:rPr>
+        <w:tab/>
+        <w:t>CALL str_execute</w:t>
+      </w:r>
+    </w:p>
+    <w:p>
+      <w:pPr>
+        <w:spacing w:after="0"/>
+        <w:rPr>
+          <w:rFonts w:ascii="Consolas" w:hAnsi="Consolas"/>
+        </w:rPr>
+      </w:pPr>
+      <w:r>
+        <w:rPr>
+          <w:rFonts w:ascii="Consolas" w:hAnsi="Consolas"/>
+        </w:rPr>
+        <w:tab/>
+      </w:r>
+      <w:r>
+        <w:rPr>
+          <w:rFonts w:ascii="Consolas" w:hAnsi="Consolas"/>
+        </w:rPr>
+        <w:tab/>
+      </w:r>
+      <w:r>
+        <w:rPr>
+          <w:rFonts w:ascii="Consolas" w:hAnsi="Consolas"/>
+        </w:rPr>
+        <w:tab/>
+      </w:r>
+      <w:r>
+        <w:rPr>
+          <w:rFonts w:ascii="Consolas" w:hAnsi="Consolas"/>
+        </w:rPr>
+        <w:t>BREAK</w:t>
+      </w:r>
+    </w:p>
+    <w:p>
+      <w:pPr>
+        <w:spacing w:after="0"/>
+        <w:rPr>
+          <w:rFonts w:ascii="Consolas" w:hAnsi="Consolas"/>
+        </w:rPr>
+      </w:pPr>
+      <w:r>
+        <w:rPr>
+          <w:rFonts w:ascii="Consolas" w:hAnsi="Consolas"/>
+        </w:rPr>
+        <w:tab/>
+        <w:t>END SWITCH</w:t>
+      </w:r>
+    </w:p>
+    <w:p>
+      <w:pPr>
+        <w:spacing w:after="0"/>
+        <w:rPr>
+          <w:rFonts w:ascii="Consolas" w:hAnsi="Consolas"/>
+        </w:rPr>
+      </w:pPr>
+      <w:r>
+        <w:rPr>
+          <w:rFonts w:ascii="Consolas" w:hAnsi="Consolas"/>
+        </w:rPr>
+        <w:t>END FUNCTIO</w:t>
+      </w:r>
+      <w:r>
+        <w:rPr>
+          <w:rFonts w:ascii="Consolas" w:hAnsi="Consolas"/>
+        </w:rPr>
+        <w:t>N</w:t>
+      </w:r>
+    </w:p>
+    <w:p>
+      <w:pPr>
+        <w:spacing w:after="0"/>
+        <w:rPr>
+          <w:rFonts w:ascii="Consolas" w:hAnsi="Consolas"/>
+        </w:rPr>
+      </w:pPr>
+    </w:p>
+    <w:p>
+      <w:pPr>
+        <w:spacing w:after="0"/>
+        <w:rPr>
+          <w:rFonts w:ascii="Consolas" w:hAnsi="Consolas"/>
+        </w:rPr>
+      </w:pPr>
+      <w:r>
+        <w:rPr>
+          <w:rFonts w:ascii="Consolas" w:hAnsi="Consolas"/>
+        </w:rPr>
+        <w:t>ld_execute FUNCTION</w:t>
+      </w:r>
+    </w:p>
+    <w:p>
+      <w:pPr>
+        <w:spacing w:after="0"/>
+        <w:rPr>
+          <w:rFonts w:ascii="Consolas" w:hAnsi="Consolas"/>
+        </w:rPr>
+      </w:pPr>
+      <w:r>
+        <w:rPr>
+          <w:rFonts w:ascii="Consolas" w:hAnsi="Consolas"/>
+        </w:rPr>
+        <w:tab/>
+        <w:t>CALL reg_format</w:t>
+      </w:r>
+    </w:p>
+    <w:p>
+      <w:pPr>
+        <w:spacing w:after="0"/>
+        <w:rPr>
+          <w:rFonts w:ascii="Consolas" w:hAnsi="Consolas"/>
+        </w:rPr>
+      </w:pPr>
+      <w:r>
+        <w:rPr>
+          <w:rFonts w:ascii="Consolas" w:hAnsi="Consolas"/>
+        </w:rPr>
+        <w:tab/>
+        <w:t>IF pre-inc or pre-dec</w:t>
+      </w:r>
+    </w:p>
+    <w:p>
+      <w:pPr>
+        <w:spacing w:after="0"/>
+        <w:rPr>
+          <w:rFonts w:ascii="Consolas" w:hAnsi="Consolas"/>
+        </w:rPr>
+      </w:pPr>
+      <w:r>
+        <w:rPr>
+          <w:rFonts w:ascii="Consolas" w:hAnsi="Consolas"/>
+        </w:rPr>
+        <w:tab/>
+      </w:r>
+      <w:r>
+        <w:rPr>
+          <w:rFonts w:ascii="Consolas" w:hAnsi="Consolas"/>
+        </w:rPr>
+        <w:tab/>
+        <w:t>SRC = SRC + address_modifier</w:t>
+      </w:r>
+    </w:p>
+    <w:p>
+      <w:pPr>
+        <w:spacing w:after="0"/>
+        <w:rPr>
+          <w:rFonts w:ascii="Consolas" w:hAnsi="Consolas"/>
+        </w:rPr>
+      </w:pPr>
+      <w:r>
+        <w:rPr>
+          <w:rFonts w:ascii="Consolas" w:hAnsi="Consolas"/>
+        </w:rPr>
+        <w:tab/>
+        <w:t>END IF</w:t>
+      </w:r>
+    </w:p>
+    <w:p>
+      <w:pPr>
+        <w:spacing w:after="0"/>
+        <w:rPr>
+          <w:rFonts w:ascii="Consolas" w:hAnsi="Consolas"/>
+        </w:rPr>
+      </w:pPr>
+      <w:r>
+        <w:rPr>
+          <w:rFonts w:ascii="Consolas" w:hAnsi="Consolas"/>
+        </w:rPr>
+        <w:tab/>
+      </w:r>
+      <w:r>
+        <w:rPr>
+          <w:rFonts w:ascii="Consolas" w:hAnsi="Consolas"/>
+        </w:rPr>
+        <w:t>sign-extended offset = 0</w:t>
+      </w:r>
+    </w:p>
+    <w:p>
+      <w:pPr>
+        <w:spacing w:after="0"/>
+        <w:rPr>
+          <w:rFonts w:ascii="Consolas" w:hAnsi="Consolas"/>
+        </w:rPr>
+      </w:pPr>
+      <w:r>
+        <w:rPr>
+          <w:rFonts w:ascii="Consolas" w:hAnsi="Consolas"/>
+        </w:rPr>
+        <w:tab/>
+        <w:t>CALL ldx</w:t>
+      </w:r>
+    </w:p>
+    <w:p>
+      <w:pPr>
+        <w:spacing w:after="0"/>
+        <w:rPr>
+          <w:rFonts w:ascii="Consolas" w:hAnsi="Consolas"/>
+        </w:rPr>
+      </w:pPr>
+      <w:r>
+        <w:rPr>
+          <w:rFonts w:ascii="Consolas" w:hAnsi="Consolas"/>
+        </w:rPr>
+        <w:tab/>
+        <w:t>IF post-incr or post-dec</w:t>
+      </w:r>
+    </w:p>
+    <w:p>
+      <w:pPr>
+        <w:spacing w:after="0"/>
+        <w:rPr>
+          <w:rFonts w:ascii="Consolas" w:hAnsi="Consolas"/>
+        </w:rPr>
+      </w:pPr>
+      <w:r>
+        <w:rPr>
+          <w:rFonts w:ascii="Consolas" w:hAnsi="Consolas"/>
+        </w:rPr>
+        <w:tab/>
+      </w:r>
+      <w:r>
+        <w:rPr>
+          <w:rFonts w:ascii="Consolas" w:hAnsi="Consolas"/>
+        </w:rPr>
+        <w:tab/>
+        <w:t>SRC = SRC + address_modifier</w:t>
+      </w:r>
+    </w:p>
+    <w:p>
+      <w:pPr>
+        <w:spacing w:after="0"/>
+        <w:rPr>
+          <w:rFonts w:ascii="Consolas" w:hAnsi="Consolas"/>
+        </w:rPr>
+      </w:pPr>
+      <w:r>
+        <w:rPr>
+          <w:rFonts w:ascii="Consolas" w:hAnsi="Consolas"/>
+        </w:rPr>
+        <w:tab/>
+        <w:t>END IF</w:t>
+      </w:r>
+    </w:p>
+    <w:p>
+      <w:pPr>
+        <w:spacing w:after="0"/>
+        <w:rPr>
+          <w:rFonts w:ascii="Consolas" w:hAnsi="Consolas"/>
+        </w:rPr>
+      </w:pPr>
+      <w:r>
+        <w:rPr>
+          <w:rFonts w:ascii="Consolas" w:hAnsi="Consolas"/>
+        </w:rPr>
+        <w:t>END FUNCTION</w:t>
+      </w:r>
+    </w:p>
+    <w:p>
+      <w:pPr>
+        <w:spacing w:after="0"/>
+        <w:rPr>
+          <w:rFonts w:ascii="Consolas" w:hAnsi="Consolas"/>
+        </w:rPr>
+      </w:pPr>
+    </w:p>
+    <w:p>
+      <w:pPr>
+        <w:spacing w:after="0"/>
+        <w:rPr>
+          <w:rFonts w:ascii="Consolas" w:hAnsi="Consolas"/>
+        </w:rPr>
+      </w:pPr>
+      <w:r>
+        <w:rPr>
+          <w:rFonts w:ascii="Consolas" w:hAnsi="Consolas"/>
+        </w:rPr>
+        <w:t>st_execute FUNCTION</w:t>
+      </w:r>
+    </w:p>
+    <w:p>
+      <w:pPr>
+        <w:spacing w:after="0"/>
+        <w:ind w:firstLine="397"/>
+        <w:rPr>
+          <w:rFonts w:ascii="Consolas" w:hAnsi="Consolas"/>
+        </w:rPr>
+      </w:pPr>
+      <w:r>
+        <w:rPr>
+          <w:rFonts w:ascii="Consolas" w:hAnsi="Consolas"/>
+        </w:rPr>
+        <w:t>CALL reg_format</w:t>
+      </w:r>
+    </w:p>
+    <w:p>
+      <w:pPr>
+        <w:spacing w:after="0"/>
+        <w:rPr>
+          <w:rFonts w:ascii="Consolas" w:hAnsi="Consolas"/>
+        </w:rPr>
+      </w:pPr>
+      <w:r>
+        <w:rPr>
+          <w:rFonts w:ascii="Consolas" w:hAnsi="Consolas"/>
+        </w:rPr>
+        <w:tab/>
+        <w:t>IF pre-inc or pre-dec</w:t>
+      </w:r>
+    </w:p>
+    <w:p>
+      <w:pPr>
+        <w:spacing w:after="0"/>
+        <w:rPr>
+          <w:rFonts w:ascii="Consolas" w:hAnsi="Consolas"/>
+        </w:rPr>
+      </w:pPr>
+      <w:r>
+        <w:rPr>
+          <w:rFonts w:ascii="Consolas" w:hAnsi="Consolas"/>
+        </w:rPr>
+        <w:tab/>
+      </w:r>
+      <w:r>
+        <w:rPr>
+          <w:rFonts w:ascii="Consolas" w:hAnsi="Consolas"/>
+        </w:rPr>
+        <w:tab/>
+      </w:r>
+      <w:r>
+        <w:rPr>
+          <w:rFonts w:ascii="Consolas" w:hAnsi="Consolas"/>
+        </w:rPr>
+        <w:t>DST</w:t>
+      </w:r>
       <w:r>
         <w:rPr>
           <w:rFonts w:ascii="Consolas" w:hAnsi="Consolas"/>
         </w:rPr>
         <w:t xml:space="preserve"> = </w:t>
       </w:r>
-      <w:proofErr w:type="spellStart"/>
-      <w:r>
-        <w:rPr>
-          <w:rFonts w:ascii="Consolas" w:hAnsi="Consolas"/>
-        </w:rPr>
-        <w:t>sourceconstantcheck</w:t>
-      </w:r>
-      <w:proofErr w:type="spellEnd"/>
+      <w:r>
+        <w:rPr>
+          <w:rFonts w:ascii="Consolas" w:hAnsi="Consolas"/>
+        </w:rPr>
+        <w:t>DST</w:t>
+      </w:r>
+      <w:r>
+        <w:rPr>
+          <w:rFonts w:ascii="Consolas" w:hAnsi="Consolas"/>
+        </w:rPr>
+        <w:t xml:space="preserve"> + address_modifier</w:t>
+      </w:r>
+    </w:p>
+    <w:p>
+      <w:pPr>
+        <w:spacing w:after="0"/>
+        <w:rPr>
+          <w:rFonts w:ascii="Consolas" w:hAnsi="Consolas"/>
+        </w:rPr>
+      </w:pPr>
+      <w:r>
+        <w:rPr>
+          <w:rFonts w:ascii="Consolas" w:hAnsi="Consolas"/>
+        </w:rPr>
+        <w:tab/>
+        <w:t>END IF</w:t>
+      </w:r>
+    </w:p>
+    <w:p>
+      <w:pPr>
+        <w:spacing w:after="0"/>
+        <w:rPr>
+          <w:rFonts w:ascii="Consolas" w:hAnsi="Consolas"/>
+        </w:rPr>
+      </w:pPr>
+      <w:r>
+        <w:rPr>
+          <w:rFonts w:ascii="Consolas" w:hAnsi="Consolas"/>
+        </w:rPr>
+        <w:tab/>
+      </w:r>
+      <w:r>
+        <w:rPr>
+          <w:rFonts w:ascii="Consolas" w:hAnsi="Consolas"/>
+        </w:rPr>
+        <w:t>sign-extended offset = 0</w:t>
+      </w:r>
+    </w:p>
+    <w:p>
+      <w:pPr>
+        <w:spacing w:after="0"/>
+        <w:rPr>
+          <w:rFonts w:ascii="Consolas" w:hAnsi="Consolas"/>
+        </w:rPr>
+      </w:pPr>
+      <w:r>
+        <w:rPr>
+          <w:rFonts w:ascii="Consolas" w:hAnsi="Consolas"/>
+        </w:rPr>
+        <w:tab/>
+        <w:t>CALL stx</w:t>
+      </w:r>
+    </w:p>
+    <w:p>
+      <w:pPr>
+        <w:spacing w:after="0"/>
+        <w:rPr>
+          <w:rFonts w:ascii="Consolas" w:hAnsi="Consolas"/>
+        </w:rPr>
+      </w:pPr>
+      <w:r>
+        <w:rPr>
+          <w:rFonts w:ascii="Consolas" w:hAnsi="Consolas"/>
+        </w:rPr>
+        <w:tab/>
+        <w:t>IF post-incr or post-dec</w:t>
+      </w:r>
+    </w:p>
+    <w:p>
+      <w:pPr>
+        <w:spacing w:after="0"/>
+        <w:rPr>
+          <w:rFonts w:ascii="Consolas" w:hAnsi="Consolas"/>
+        </w:rPr>
+      </w:pPr>
+      <w:r>
+        <w:rPr>
+          <w:rFonts w:ascii="Consolas" w:hAnsi="Consolas"/>
+        </w:rPr>
+        <w:tab/>
+      </w:r>
+      <w:r>
+        <w:rPr>
+          <w:rFonts w:ascii="Consolas" w:hAnsi="Consolas"/>
+        </w:rPr>
+        <w:tab/>
+      </w:r>
+      <w:r>
+        <w:rPr>
+          <w:rFonts w:ascii="Consolas" w:hAnsi="Consolas"/>
+        </w:rPr>
+        <w:t>DST</w:t>
+      </w:r>
+      <w:r>
+        <w:rPr>
+          <w:rFonts w:ascii="Consolas" w:hAnsi="Consolas"/>
+        </w:rPr>
+        <w:t xml:space="preserve"> = </w:t>
+      </w:r>
+      <w:r>
+        <w:rPr>
+          <w:rFonts w:ascii="Consolas" w:hAnsi="Consolas"/>
+        </w:rPr>
+        <w:t>DST</w:t>
+      </w:r>
+      <w:r>
+        <w:rPr>
+          <w:rFonts w:ascii="Consolas" w:hAnsi="Consolas"/>
+        </w:rPr>
+        <w:t xml:space="preserve"> + address_modifier</w:t>
+      </w:r>
+    </w:p>
+    <w:p>
+      <w:pPr>
+        <w:spacing w:after="0"/>
+        <w:rPr>
+          <w:rFonts w:ascii="Consolas" w:hAnsi="Consolas"/>
+        </w:rPr>
+      </w:pPr>
+      <w:r>
+        <w:rPr>
+          <w:rFonts w:ascii="Consolas" w:hAnsi="Consolas"/>
+        </w:rPr>
+        <w:tab/>
+        <w:t>END IF</w:t>
+      </w:r>
+    </w:p>
+    <w:p>
+      <w:pPr>
+        <w:spacing w:after="0"/>
+        <w:rPr>
+          <w:rFonts w:ascii="Consolas" w:hAnsi="Consolas"/>
+        </w:rPr>
+      </w:pPr>
+      <w:r>
+        <w:rPr>
+          <w:rFonts w:ascii="Consolas" w:hAnsi="Consolas"/>
+        </w:rPr>
+        <w:t>END FUNCTION</w:t>
+      </w:r>
+    </w:p>
+    <w:p>
+      <w:pPr>
+        <w:spacing w:after="0"/>
+        <w:rPr>
+          <w:rFonts w:ascii="Consolas" w:hAnsi="Consolas"/>
+        </w:rPr>
+      </w:pPr>
+    </w:p>
+    <w:p>
+      <w:pPr>
+        <w:spacing w:after="0"/>
+        <w:rPr>
+          <w:rFonts w:ascii="Consolas" w:hAnsi="Consolas"/>
+        </w:rPr>
+      </w:pPr>
+      <w:r>
+        <w:rPr>
+          <w:rFonts w:ascii="Consolas" w:hAnsi="Consolas"/>
+        </w:rPr>
+        <w:t>ldx FUNCTION</w:t>
+      </w:r>
+    </w:p>
+    <w:p>
+      <w:pPr>
+        <w:spacing w:after="0"/>
+        <w:rPr>
+          <w:rFonts w:ascii="Consolas" w:hAnsi="Consolas"/>
+        </w:rPr>
+      </w:pPr>
+      <w:r>
+        <w:rPr>
+          <w:rFonts w:ascii="Consolas" w:hAnsi="Consolas"/>
+        </w:rPr>
+        <w:tab/>
+      </w:r>
+      <w:r>
+        <w:rPr>
+          <w:rFonts w:ascii="Consolas" w:hAnsi="Consolas"/>
+        </w:rPr>
+        <w:t>eff_address = SRC + sign-extended offset</w:t>
+      </w:r>
+    </w:p>
+    <w:p>
+      <w:pPr>
+        <w:spacing w:after="0"/>
+        <w:rPr>
+          <w:rFonts w:ascii="Consolas" w:hAnsi="Consolas"/>
+        </w:rPr>
+      </w:pPr>
+      <w:r>
+        <w:rPr>
+          <w:rFonts w:ascii="Consolas" w:hAnsi="Consolas"/>
+        </w:rPr>
+        <w:tab/>
+        <w:t>DMAR &lt;- eff_address</w:t>
+      </w:r>
+    </w:p>
+    <w:p>
+      <w:pPr>
+        <w:spacing w:after="0"/>
+        <w:rPr>
+          <w:rFonts w:ascii="Consolas" w:hAnsi="Consolas"/>
+        </w:rPr>
+      </w:pPr>
+      <w:r>
+        <w:rPr>
+          <w:rFonts w:ascii="Consolas" w:hAnsi="Consolas"/>
+        </w:rPr>
+        <w:tab/>
+        <w:t>DCTRL &lt;- RD</w:t>
+      </w:r>
+    </w:p>
+    <w:p>
+      <w:pPr>
+        <w:spacing w:after="0"/>
+        <w:rPr>
+          <w:rFonts w:ascii="Consolas" w:hAnsi="Consolas"/>
+        </w:rPr>
+      </w:pPr>
+      <w:r>
+        <w:rPr>
+          <w:rFonts w:ascii="Consolas" w:hAnsi="Consolas"/>
+        </w:rPr>
+        <w:t>END FUNCTION</w:t>
+      </w:r>
+    </w:p>
+    <w:p>
+      <w:pPr>
+        <w:spacing w:after="0"/>
+        <w:rPr>
+          <w:rFonts w:ascii="Consolas" w:hAnsi="Consolas"/>
+        </w:rPr>
+      </w:pPr>
+    </w:p>
+    <w:p>
+      <w:pPr>
+        <w:spacing w:after="0"/>
+        <w:rPr>
+          <w:rFonts w:ascii="Consolas" w:hAnsi="Consolas"/>
+        </w:rPr>
+      </w:pPr>
+      <w:r>
+        <w:rPr>
+          <w:rFonts w:ascii="Consolas" w:hAnsi="Consolas"/>
+        </w:rPr>
+        <w:t>stx FUNCTION</w:t>
+      </w:r>
+    </w:p>
+    <w:p>
+      <w:pPr>
+        <w:spacing w:after="0"/>
+        <w:rPr>
+          <w:rFonts w:ascii="Consolas" w:hAnsi="Consolas"/>
+        </w:rPr>
+      </w:pPr>
+      <w:r>
+        <w:rPr>
+          <w:rFonts w:ascii="Consolas" w:hAnsi="Consolas"/>
+        </w:rPr>
+        <w:tab/>
+      </w:r>
+      <w:r>
+        <w:rPr>
+          <w:rFonts w:ascii="Consolas" w:hAnsi="Consolas"/>
+        </w:rPr>
+        <w:t>eff_address = DST + sign-extended offset</w:t>
+      </w:r>
+    </w:p>
+    <w:p>
+      <w:pPr>
+        <w:spacing w:after="0"/>
+        <w:rPr>
+          <w:rFonts w:ascii="Consolas" w:hAnsi="Consolas"/>
+        </w:rPr>
+      </w:pPr>
+      <w:r>
+        <w:rPr>
+          <w:rFonts w:ascii="Consolas" w:hAnsi="Consolas"/>
+        </w:rPr>
+        <w:tab/>
+        <w:t>DMAR &lt;- eff_address</w:t>
+      </w:r>
+    </w:p>
+    <w:p>
+      <w:pPr>
+        <w:spacing w:after="0"/>
+        <w:rPr>
+          <w:rFonts w:ascii="Consolas" w:hAnsi="Consolas"/>
+        </w:rPr>
+      </w:pPr>
+      <w:r>
+        <w:rPr>
+          <w:rFonts w:ascii="Consolas" w:hAnsi="Consolas"/>
+        </w:rPr>
+        <w:tab/>
+        <w:t>DCTRL &lt;- RD</w:t>
+      </w:r>
+    </w:p>
+    <w:p>
+      <w:pPr>
+        <w:spacing w:after="0"/>
+        <w:rPr>
+          <w:rFonts w:ascii="Consolas" w:hAnsi="Consolas"/>
+        </w:rPr>
+      </w:pPr>
+      <w:r>
+        <w:rPr>
+          <w:rFonts w:ascii="Consolas" w:hAnsi="Consolas"/>
+        </w:rPr>
+        <w:t>END FUNCTION</w:t>
+      </w:r>
+    </w:p>
+    <w:p>
+      <w:pPr>
+        <w:spacing w:after="0"/>
+        <w:rPr>
+          <w:rFonts w:ascii="Consolas" w:hAnsi="Consolas"/>
+        </w:rPr>
+      </w:pPr>
+    </w:p>
+    <w:p>
+      <w:pPr>
+        <w:spacing w:after="0"/>
+        <w:rPr>
+          <w:rFonts w:ascii="Consolas" w:hAnsi="Consolas"/>
+        </w:rPr>
+      </w:pPr>
+      <w:r>
+        <w:rPr>
+          <w:rFonts w:ascii="Consolas" w:hAnsi="Consolas"/>
+        </w:rPr>
+        <w:t>reg_format FUNCTON</w:t>
+      </w:r>
+    </w:p>
+    <w:p>
+      <w:pPr>
+        <w:spacing w:after="0"/>
+        <w:rPr>
+          <w:rFonts w:ascii="Consolas" w:hAnsi="Consolas"/>
+        </w:rPr>
+      </w:pPr>
+      <w:r>
+        <w:rPr>
+          <w:rFonts w:ascii="Consolas" w:hAnsi="Consolas"/>
+        </w:rPr>
+        <w:tab/>
+      </w:r>
+      <w:r>
+        <w:rPr>
+          <w:rFonts w:ascii="Consolas" w:hAnsi="Consolas"/>
+        </w:rPr>
+        <w:t>IF inc is equal to 1</w:t>
+      </w:r>
+    </w:p>
+    <w:p>
+      <w:pPr>
+        <w:spacing w:after="0"/>
+        <w:rPr>
+          <w:rFonts w:ascii="Consolas" w:hAnsi="Consolas"/>
+        </w:rPr>
+      </w:pPr>
+      <w:r>
+        <w:rPr>
+          <w:rFonts w:ascii="Consolas" w:hAnsi="Consolas"/>
+        </w:rPr>
+        <w:tab/>
+      </w:r>
+      <w:r>
+        <w:rPr>
+          <w:rFonts w:ascii="Consolas" w:hAnsi="Consolas"/>
+        </w:rPr>
+        <w:tab/>
+        <w:t>SET address_modifier to 1</w:t>
+      </w:r>
+    </w:p>
+    <w:p>
+      <w:pPr>
+        <w:spacing w:after="0"/>
+        <w:rPr>
+          <w:rFonts w:ascii="Consolas" w:hAnsi="Consolas"/>
+        </w:rPr>
+      </w:pPr>
+      <w:r>
+        <w:rPr>
+          <w:rFonts w:ascii="Consolas" w:hAnsi="Consolas"/>
+        </w:rPr>
+        <w:tab/>
+        <w:t>ELSE IF dec is set to 1</w:t>
+      </w:r>
+    </w:p>
+    <w:p>
+      <w:pPr>
+        <w:spacing w:after="0"/>
+        <w:rPr>
+          <w:rFonts w:ascii="Consolas" w:hAnsi="Consolas"/>
+        </w:rPr>
+      </w:pPr>
+      <w:r>
+        <w:rPr>
+          <w:rFonts w:ascii="Consolas" w:hAnsi="Consolas"/>
+        </w:rPr>
+        <w:tab/>
+      </w:r>
+      <w:r>
+        <w:rPr>
+          <w:rFonts w:ascii="Consolas" w:hAnsi="Consolas"/>
+        </w:rPr>
+        <w:tab/>
+        <w:t>SET address_modifier to -1</w:t>
+      </w:r>
+    </w:p>
+    <w:p>
+      <w:pPr>
+        <w:spacing w:after="0"/>
+        <w:rPr>
+          <w:rFonts w:ascii="Consolas" w:hAnsi="Consolas"/>
+        </w:rPr>
+      </w:pPr>
+      <w:r>
+        <w:rPr>
+          <w:rFonts w:ascii="Consolas" w:hAnsi="Consolas"/>
+        </w:rPr>
+        <w:tab/>
+        <w:t>ELSE</w:t>
+      </w:r>
+    </w:p>
+    <w:p>
+      <w:pPr>
+        <w:spacing w:after="0"/>
+        <w:rPr>
+          <w:rFonts w:ascii="Consolas" w:hAnsi="Consolas"/>
+        </w:rPr>
+      </w:pPr>
+      <w:r>
+        <w:rPr>
+          <w:rFonts w:ascii="Consolas" w:hAnsi="Consolas"/>
+        </w:rPr>
+        <w:tab/>
+      </w:r>
+      <w:r>
+        <w:rPr>
+          <w:rFonts w:ascii="Consolas" w:hAnsi="Consolas"/>
+        </w:rPr>
+        <w:tab/>
+        <w:t>SET address_modifier to 0</w:t>
+      </w:r>
+    </w:p>
+    <w:p>
+      <w:pPr>
+        <w:spacing w:after="0"/>
+        <w:rPr>
+          <w:rFonts w:ascii="Consolas" w:hAnsi="Consolas"/>
+        </w:rPr>
+      </w:pPr>
+      <w:r>
+        <w:rPr>
+          <w:rFonts w:ascii="Consolas" w:hAnsi="Consolas"/>
+        </w:rPr>
+        <w:tab/>
+      </w:r>
+      <w:r>
+        <w:rPr>
+          <w:rFonts w:ascii="Consolas" w:hAnsi="Consolas"/>
+        </w:rPr>
+        <w:t>END IF</w:t>
+      </w:r>
+    </w:p>
+    <w:p>
+      <w:pPr>
+        <w:spacing w:after="0"/>
+        <w:rPr>
+          <w:rFonts w:ascii="Consolas" w:hAnsi="Consolas"/>
+        </w:rPr>
+      </w:pPr>
+      <w:r>
+        <w:rPr>
+          <w:rFonts w:ascii="Consolas" w:hAnsi="Consolas"/>
+        </w:rPr>
+        <w:t>END FUNCTION</w:t>
+      </w:r>
+    </w:p>
+    <w:p>
+      <w:pPr>
+        <w:spacing w:after="0"/>
+        <w:rPr>
+          <w:rFonts w:ascii="Consolas" w:hAnsi="Consolas"/>
+        </w:rPr>
+      </w:pPr>
+    </w:p>
+    <w:p>
+      <w:pPr>
+        <w:spacing w:after="0"/>
+        <w:rPr>
+          <w:rFonts w:ascii="Consolas" w:hAnsi="Consolas"/>
+        </w:rPr>
+      </w:pPr>
+      <w:r>
+        <w:rPr>
+          <w:rFonts w:ascii="Consolas" w:hAnsi="Consolas"/>
+        </w:rPr>
+        <w:t>ldr_execute FUNCTION</w:t>
+      </w:r>
+    </w:p>
+    <w:p>
+      <w:pPr>
+        <w:spacing w:after="0"/>
+        <w:rPr>
+          <w:rFonts w:ascii="Consolas" w:hAnsi="Consolas"/>
+        </w:rPr>
+      </w:pPr>
+      <w:r>
+        <w:rPr>
+          <w:rFonts w:ascii="Consolas" w:hAnsi="Consolas"/>
+        </w:rPr>
+        <w:tab/>
+      </w:r>
+      <w:r>
+        <w:rPr>
+          <w:rFonts w:ascii="Consolas" w:hAnsi="Consolas"/>
+        </w:rPr>
+        <w:t>prepost-inc = 0</w:t>
+      </w:r>
+    </w:p>
+    <w:p>
+      <w:pPr>
+        <w:spacing w:after="0"/>
+        <w:rPr>
+          <w:rFonts w:ascii="Consolas" w:hAnsi="Consolas"/>
+        </w:rPr>
+      </w:pPr>
+      <w:r>
+        <w:rPr>
+          <w:rFonts w:ascii="Consolas" w:hAnsi="Consolas"/>
+        </w:rPr>
+        <w:tab/>
+        <w:t>prepost-inc = 0</w:t>
+      </w:r>
+    </w:p>
+    <w:p>
+      <w:pPr>
+        <w:spacing w:after="0"/>
+        <w:rPr>
+          <w:rFonts w:ascii="Consolas" w:hAnsi="Consolas"/>
+        </w:rPr>
+      </w:pPr>
+      <w:r>
+        <w:rPr>
+          <w:rFonts w:ascii="Consolas" w:hAnsi="Consolas"/>
+        </w:rPr>
+        <w:tab/>
+        <w:t>CALL ldx</w:t>
+      </w:r>
+    </w:p>
+    <w:p>
+      <w:pPr>
+        <w:spacing w:after="0"/>
+        <w:rPr>
+          <w:rFonts w:ascii="Consolas" w:hAnsi="Consolas"/>
+        </w:rPr>
+      </w:pPr>
+      <w:r>
+        <w:rPr>
+          <w:rFonts w:ascii="Consolas" w:hAnsi="Consolas"/>
+        </w:rPr>
+        <w:t>END FUNCTION</w:t>
+      </w:r>
+    </w:p>
+    <w:p>
+      <w:pPr>
+        <w:spacing w:after="0"/>
+        <w:rPr>
+          <w:rFonts w:ascii="Consolas" w:hAnsi="Consolas"/>
+        </w:rPr>
+      </w:pPr>
+    </w:p>
+    <w:p>
+      <w:pPr>
+        <w:spacing w:after="0"/>
+        <w:rPr>
+          <w:rFonts w:ascii="Consolas" w:hAnsi="Consolas"/>
+        </w:rPr>
+      </w:pPr>
+      <w:r>
+        <w:rPr>
+          <w:rFonts w:ascii="Consolas" w:hAnsi="Consolas"/>
+        </w:rPr>
+        <w:t>str_execute FUNCTION</w:t>
+      </w:r>
+    </w:p>
+    <w:p>
+      <w:pPr>
+        <w:spacing w:after="0"/>
+        <w:rPr>
+          <w:rFonts w:ascii="Consolas" w:hAnsi="Consolas"/>
+        </w:rPr>
+      </w:pPr>
+      <w:r>
+        <w:rPr>
+          <w:rFonts w:ascii="Consolas" w:hAnsi="Consolas"/>
+        </w:rPr>
+        <w:tab/>
+        <w:t>prepost-inc = 0</w:t>
+      </w:r>
+    </w:p>
+    <w:p>
+      <w:pPr>
+        <w:spacing w:after="0"/>
+        <w:rPr>
+          <w:rFonts w:ascii="Consolas" w:hAnsi="Consolas"/>
+        </w:rPr>
+      </w:pPr>
+      <w:r>
+        <w:rPr>
+          <w:rFonts w:ascii="Consolas" w:hAnsi="Consolas"/>
+        </w:rPr>
+        <w:tab/>
+        <w:t>prepost-inc = 0</w:t>
+      </w:r>
+    </w:p>
+    <w:p>
+      <w:pPr>
+        <w:spacing w:after="0"/>
+        <w:rPr>
+          <w:rFonts w:ascii="Consolas" w:hAnsi="Consolas"/>
+        </w:rPr>
+      </w:pPr>
+      <w:r>
+        <w:rPr>
+          <w:rFonts w:ascii="Consolas" w:hAnsi="Consolas"/>
+        </w:rPr>
+        <w:tab/>
+        <w:t>call stx</w:t>
+      </w:r>
+    </w:p>
+    <w:p>
+      <w:pPr>
+        <w:spacing w:after="0"/>
+        <w:rPr>
+          <w:rFonts w:ascii="Consolas" w:hAnsi="Consolas"/>
+        </w:rPr>
+      </w:pPr>
+      <w:r>
+        <w:rPr>
+          <w:rFonts w:ascii="Consolas" w:hAnsi="Consolas"/>
+        </w:rPr>
+        <w:t>END FUNCTION</w:t>
+      </w:r>
+    </w:p>
+    <w:p>
+      <w:pPr>
+        <w:spacing w:after="0"/>
+        <w:rPr>
+          <w:rFonts w:ascii="Consolas" w:hAnsi="Consolas"/>
+        </w:rPr>
+      </w:pPr>
+    </w:p>
+    <w:p>
+      <w:pPr>
+        <w:spacing w:after="0"/>
+        <w:rPr>
+          <w:rFonts w:ascii="Consolas" w:hAnsi="Consolas"/>
+        </w:rPr>
+      </w:pPr>
+      <w:r>
+        <w:rPr>
+          <w:rFonts w:ascii="Consolas" w:hAnsi="Consolas"/>
+        </w:rPr>
+        <w:t>execute1 FUNCTION</w:t>
+      </w:r>
+    </w:p>
+    <w:p>
+      <w:pPr>
+        <w:spacing w:after="0"/>
+        <w:rPr>
+          <w:rFonts w:ascii="Consolas" w:hAnsi="Consolas"/>
+        </w:rPr>
+      </w:pPr>
+      <w:r>
+        <w:rPr>
+          <w:rFonts w:ascii="Consolas" w:hAnsi="Consolas"/>
+        </w:rPr>
+        <w:tab/>
+        <w:t>SWITCH(opcode)</w:t>
+      </w:r>
+    </w:p>
+    <w:p>
+      <w:pPr>
+        <w:spacing w:after="0"/>
+        <w:ind w:left="397" w:firstLine="397"/>
+        <w:rPr>
+          <w:rFonts w:ascii="Consolas" w:hAnsi="Consolas"/>
+        </w:rPr>
+      </w:pPr>
+      <w:r>
+        <w:rPr>
+          <w:rFonts w:ascii="Consolas" w:hAnsi="Consolas"/>
+        </w:rPr>
+        <w:t>CASE LD</w:t>
+      </w:r>
+    </w:p>
+    <w:p>
+      <w:pPr>
+        <w:spacing w:after="0"/>
+        <w:rPr>
+          <w:rFonts w:ascii="Consolas" w:hAnsi="Consolas"/>
+        </w:rPr>
+      </w:pPr>
+      <w:r>
+        <w:rPr>
+          <w:rFonts w:ascii="Consolas" w:hAnsi="Consolas"/>
+        </w:rPr>
+        <w:tab/>
+      </w:r>
+      <w:r>
+        <w:rPr>
+          <w:rFonts w:ascii="Consolas" w:hAnsi="Consolas"/>
+        </w:rPr>
+        <w:tab/>
+      </w:r>
+      <w:r>
+        <w:rPr>
+          <w:rFonts w:ascii="Consolas" w:hAnsi="Consolas"/>
+        </w:rPr>
+        <w:tab/>
+        <w:t>CALL ld_execute1</w:t>
+      </w:r>
+    </w:p>
+    <w:p>
+      <w:pPr>
+        <w:spacing w:after="0"/>
+        <w:rPr>
+          <w:rFonts w:ascii="Consolas" w:hAnsi="Consolas"/>
+        </w:rPr>
+      </w:pPr>
+      <w:r>
+        <w:rPr>
+          <w:rFonts w:ascii="Consolas" w:hAnsi="Consolas"/>
+        </w:rPr>
+        <w:tab/>
+      </w:r>
+      <w:r>
+        <w:rPr>
+          <w:rFonts w:ascii="Consolas" w:hAnsi="Consolas"/>
+        </w:rPr>
+        <w:tab/>
+      </w:r>
+      <w:r>
+        <w:rPr>
+          <w:rFonts w:ascii="Consolas" w:hAnsi="Consolas"/>
+        </w:rPr>
+        <w:tab/>
+        <w:t>BREAK</w:t>
+      </w:r>
+    </w:p>
+    <w:p>
+      <w:pPr>
+        <w:spacing w:after="0"/>
+        <w:rPr>
+          <w:rFonts w:ascii="Consolas" w:hAnsi="Consolas"/>
+        </w:rPr>
+      </w:pPr>
+      <w:r>
+        <w:rPr>
+          <w:rFonts w:ascii="Consolas" w:hAnsi="Consolas"/>
+        </w:rPr>
+        <w:tab/>
+      </w:r>
+      <w:r>
+        <w:rPr>
+          <w:rFonts w:ascii="Consolas" w:hAnsi="Consolas"/>
+        </w:rPr>
+        <w:tab/>
+        <w:t>CASE ST</w:t>
+      </w:r>
+    </w:p>
+    <w:p>
+      <w:pPr>
+        <w:spacing w:after="0"/>
+        <w:rPr>
+          <w:rFonts w:ascii="Consolas" w:hAnsi="Consolas"/>
+        </w:rPr>
+      </w:pPr>
+      <w:r>
+        <w:rPr>
+          <w:rFonts w:ascii="Consolas" w:hAnsi="Consolas"/>
+        </w:rPr>
+        <w:tab/>
+      </w:r>
+      <w:r>
+        <w:rPr>
+          <w:rFonts w:ascii="Consolas" w:hAnsi="Consolas"/>
+        </w:rPr>
+        <w:tab/>
+      </w:r>
+      <w:r>
+        <w:rPr>
+          <w:rFonts w:ascii="Consolas" w:hAnsi="Consolas"/>
+        </w:rPr>
+        <w:tab/>
+        <w:t xml:space="preserve">CALL st_execute1 </w:t>
+      </w:r>
+    </w:p>
+    <w:p>
+      <w:pPr>
+        <w:spacing w:after="0"/>
+        <w:rPr>
+          <w:rFonts w:ascii="Consolas" w:hAnsi="Consolas"/>
+        </w:rPr>
+      </w:pPr>
+      <w:r>
+        <w:rPr>
+          <w:rFonts w:ascii="Consolas" w:hAnsi="Consolas"/>
+        </w:rPr>
+        <w:tab/>
+      </w:r>
+      <w:r>
+        <w:rPr>
+          <w:rFonts w:ascii="Consolas" w:hAnsi="Consolas"/>
+        </w:rPr>
+        <w:tab/>
+      </w:r>
+      <w:r>
+        <w:rPr>
+          <w:rFonts w:ascii="Consolas" w:hAnsi="Consolas"/>
+        </w:rPr>
+        <w:tab/>
+        <w:t>BREAK</w:t>
+      </w:r>
+    </w:p>
+    <w:p>
+      <w:pPr>
+        <w:spacing w:after="0"/>
+        <w:rPr>
+          <w:rFonts w:ascii="Consolas" w:hAnsi="Consolas"/>
+        </w:rPr>
+      </w:pPr>
+      <w:r>
+        <w:rPr>
+          <w:rFonts w:ascii="Consolas" w:hAnsi="Consolas"/>
+        </w:rPr>
+        <w:tab/>
+      </w:r>
+      <w:r>
+        <w:rPr>
+          <w:rFonts w:ascii="Consolas" w:hAnsi="Consolas"/>
+        </w:rPr>
+        <w:tab/>
+        <w:t>CASE LDR</w:t>
+      </w:r>
+    </w:p>
+    <w:p>
+      <w:pPr>
+        <w:spacing w:after="0"/>
+        <w:rPr>
+          <w:rFonts w:ascii="Consolas" w:hAnsi="Consolas"/>
+        </w:rPr>
+      </w:pPr>
+      <w:r>
+        <w:rPr>
+          <w:rFonts w:ascii="Consolas" w:hAnsi="Consolas"/>
+        </w:rPr>
+        <w:tab/>
+      </w:r>
+      <w:r>
+        <w:rPr>
+          <w:rFonts w:ascii="Consolas" w:hAnsi="Consolas"/>
+        </w:rPr>
+        <w:tab/>
+      </w:r>
+      <w:r>
+        <w:rPr>
+          <w:rFonts w:ascii="Consolas" w:hAnsi="Consolas"/>
+        </w:rPr>
+        <w:tab/>
+        <w:t>CALL ldr_execute1</w:t>
+      </w:r>
+    </w:p>
+    <w:p>
+      <w:pPr>
+        <w:spacing w:after="0"/>
+        <w:rPr>
+          <w:rFonts w:ascii="Consolas" w:hAnsi="Consolas"/>
+        </w:rPr>
+      </w:pPr>
+      <w:r>
+        <w:rPr>
+          <w:rFonts w:ascii="Consolas" w:hAnsi="Consolas"/>
+        </w:rPr>
+        <w:tab/>
+      </w:r>
+      <w:r>
+        <w:rPr>
+          <w:rFonts w:ascii="Consolas" w:hAnsi="Consolas"/>
+        </w:rPr>
+        <w:tab/>
+      </w:r>
+      <w:r>
+        <w:rPr>
+          <w:rFonts w:ascii="Consolas" w:hAnsi="Consolas"/>
+        </w:rPr>
+        <w:tab/>
+        <w:t>BREAK</w:t>
+      </w:r>
+    </w:p>
+    <w:p>
+      <w:pPr>
+        <w:spacing w:after="0"/>
+        <w:rPr>
+          <w:rFonts w:ascii="Consolas" w:hAnsi="Consolas"/>
+        </w:rPr>
+      </w:pPr>
+      <w:r>
+        <w:rPr>
+          <w:rFonts w:ascii="Consolas" w:hAnsi="Consolas"/>
+        </w:rPr>
+        <w:tab/>
+      </w:r>
+      <w:r>
+        <w:rPr>
+          <w:rFonts w:ascii="Consolas" w:hAnsi="Consolas"/>
+        </w:rPr>
+        <w:tab/>
+        <w:t>CASE STR</w:t>
+      </w:r>
+    </w:p>
+    <w:p>
+      <w:pPr>
+        <w:spacing w:after="0"/>
+        <w:rPr>
+          <w:rFonts w:ascii="Consolas" w:hAnsi="Consolas"/>
+        </w:rPr>
+      </w:pPr>
+      <w:r>
+        <w:rPr>
+          <w:rFonts w:ascii="Consolas" w:hAnsi="Consolas"/>
+        </w:rPr>
+        <w:lastRenderedPageBreak/>
+        <w:tab/>
+      </w:r>
+      <w:r>
+        <w:rPr>
+          <w:rFonts w:ascii="Consolas" w:hAnsi="Consolas"/>
+        </w:rPr>
+        <w:tab/>
+      </w:r>
+      <w:r>
+        <w:rPr>
+          <w:rFonts w:ascii="Consolas" w:hAnsi="Consolas"/>
+        </w:rPr>
+        <w:tab/>
+        <w:t>CALL str_execute1</w:t>
+      </w:r>
+    </w:p>
+    <w:p>
+      <w:pPr>
+        <w:spacing w:after="0"/>
+        <w:rPr>
+          <w:rFonts w:ascii="Consolas" w:hAnsi="Consolas"/>
+        </w:rPr>
+      </w:pPr>
+      <w:r>
+        <w:rPr>
+          <w:rFonts w:ascii="Consolas" w:hAnsi="Consolas"/>
+        </w:rPr>
+        <w:tab/>
+      </w:r>
+      <w:r>
+        <w:rPr>
+          <w:rFonts w:ascii="Consolas" w:hAnsi="Consolas"/>
+        </w:rPr>
+        <w:tab/>
+      </w:r>
+      <w:r>
+        <w:rPr>
+          <w:rFonts w:ascii="Consolas" w:hAnsi="Consolas"/>
+        </w:rPr>
+        <w:tab/>
+        <w:t>BREAK</w:t>
+      </w:r>
+    </w:p>
+    <w:p>
+      <w:pPr>
+        <w:spacing w:after="0"/>
+        <w:rPr>
+          <w:rFonts w:ascii="Consolas" w:hAnsi="Consolas"/>
+        </w:rPr>
+      </w:pPr>
+      <w:r>
+        <w:rPr>
+          <w:rFonts w:ascii="Consolas" w:hAnsi="Consolas"/>
+        </w:rPr>
+        <w:tab/>
+        <w:t>END SWITCH</w:t>
+      </w:r>
+    </w:p>
+    <w:p>
+      <w:pPr>
+        <w:spacing w:after="0"/>
+        <w:rPr>
+          <w:rFonts w:ascii="Consolas" w:hAnsi="Consolas"/>
+        </w:rPr>
+      </w:pPr>
+      <w:r>
+        <w:rPr>
+          <w:rFonts w:ascii="Consolas" w:hAnsi="Consolas"/>
+        </w:rPr>
+        <w:tab/>
+        <w:t>DCTRL = DONE</w:t>
+      </w:r>
+    </w:p>
+    <w:p>
+      <w:pPr>
+        <w:spacing w:after="0"/>
+        <w:rPr>
+          <w:rFonts w:ascii="Consolas" w:hAnsi="Consolas"/>
+        </w:rPr>
+      </w:pPr>
+      <w:r>
+        <w:rPr>
+          <w:rFonts w:ascii="Consolas" w:hAnsi="Consolas"/>
+        </w:rPr>
+        <w:t>END FUNCTION</w:t>
+      </w:r>
+    </w:p>
+    <w:p>
+      <w:pPr>
+        <w:spacing w:after="0"/>
+        <w:rPr>
+          <w:rFonts w:ascii="Consolas" w:hAnsi="Consolas"/>
+        </w:rPr>
+      </w:pPr>
+    </w:p>
+    <w:p>
+      <w:pPr>
+        <w:spacing w:after="0"/>
+        <w:rPr>
+          <w:rFonts w:ascii="Consolas" w:hAnsi="Consolas"/>
+        </w:rPr>
+      </w:pPr>
+      <w:r>
+        <w:rPr>
+          <w:rFonts w:ascii="Consolas" w:hAnsi="Consolas"/>
+        </w:rPr>
+        <w:t>ld_execute1 FUNCTION</w:t>
+      </w:r>
+    </w:p>
+    <w:p>
+      <w:pPr>
+        <w:spacing w:after="0"/>
+        <w:rPr>
+          <w:rFonts w:ascii="Consolas" w:hAnsi="Consolas"/>
+        </w:rPr>
+      </w:pPr>
+      <w:r>
+        <w:rPr>
+          <w:rFonts w:ascii="Consolas" w:hAnsi="Consolas"/>
+        </w:rPr>
+        <w:tab/>
+        <w:t>DMBR &lt;- dmem[DMAR]</w:t>
+      </w:r>
+    </w:p>
+    <w:p>
+      <w:pPr>
+        <w:spacing w:after="0"/>
+        <w:rPr>
+          <w:rFonts w:ascii="Consolas" w:hAnsi="Consolas"/>
+        </w:rPr>
+      </w:pPr>
+      <w:r>
+        <w:rPr>
+          <w:rFonts w:ascii="Consolas" w:hAnsi="Consolas"/>
+        </w:rPr>
+        <w:tab/>
+        <w:t>DST &lt;- DMBR</w:t>
+      </w:r>
+    </w:p>
+    <w:p>
+      <w:pPr>
+        <w:spacing w:after="0"/>
+        <w:rPr>
+          <w:rFonts w:ascii="Consolas" w:hAnsi="Consolas"/>
+        </w:rPr>
+      </w:pPr>
+      <w:r>
+        <w:rPr>
+          <w:rFonts w:ascii="Consolas" w:hAnsi="Consolas"/>
+        </w:rPr>
+        <w:t>END FUNCTION</w:t>
+      </w:r>
+    </w:p>
+    <w:p>
+      <w:pPr>
+        <w:spacing w:after="0"/>
+        <w:rPr>
+          <w:rFonts w:ascii="Consolas" w:hAnsi="Consolas"/>
+        </w:rPr>
+      </w:pPr>
+    </w:p>
+    <w:p>
+      <w:pPr>
+        <w:spacing w:after="0"/>
+        <w:rPr>
+          <w:rFonts w:ascii="Consolas" w:hAnsi="Consolas"/>
+        </w:rPr>
+      </w:pPr>
+      <w:r>
+        <w:rPr>
+          <w:rFonts w:ascii="Consolas" w:hAnsi="Consolas"/>
+        </w:rPr>
+        <w:t>st_execute1 FUNCTION</w:t>
+      </w:r>
+    </w:p>
+    <w:p>
+      <w:pPr>
+        <w:spacing w:after="0"/>
+        <w:rPr>
+          <w:rFonts w:ascii="Consolas" w:hAnsi="Consolas"/>
+        </w:rPr>
+      </w:pPr>
+      <w:r>
+        <w:rPr>
+          <w:rFonts w:ascii="Consolas" w:hAnsi="Consolas"/>
+        </w:rPr>
+        <w:tab/>
+        <w:t>DMBR &lt;- SRC</w:t>
+      </w:r>
+    </w:p>
+    <w:p>
+      <w:pPr>
+        <w:spacing w:after="0"/>
+        <w:rPr>
+          <w:rFonts w:ascii="Consolas" w:hAnsi="Consolas"/>
+        </w:rPr>
+      </w:pPr>
+      <w:r>
+        <w:rPr>
+          <w:rFonts w:ascii="Consolas" w:hAnsi="Consolas"/>
+        </w:rPr>
+        <w:tab/>
+        <w:t>dmem[DMAR] &lt;- DMBR</w:t>
+      </w:r>
+    </w:p>
+    <w:p>
+      <w:pPr>
+        <w:spacing w:after="0"/>
+        <w:rPr>
+          <w:rFonts w:ascii="Consolas" w:hAnsi="Consolas"/>
+        </w:rPr>
+      </w:pPr>
+      <w:r>
+        <w:rPr>
+          <w:rFonts w:ascii="Consolas" w:hAnsi="Consolas"/>
+        </w:rPr>
+        <w:t>END FUNCTION</w:t>
+      </w:r>
+    </w:p>
+    <w:p>
+      <w:pPr>
+        <w:spacing w:after="0"/>
+        <w:rPr>
+          <w:rFonts w:ascii="Consolas" w:hAnsi="Consolas"/>
+        </w:rPr>
+      </w:pPr>
+    </w:p>
+    <w:p>
+      <w:pPr>
+        <w:spacing w:after="0"/>
+        <w:rPr>
+          <w:rFonts w:ascii="Consolas" w:hAnsi="Consolas"/>
+        </w:rPr>
+      </w:pPr>
+      <w:r>
+        <w:rPr>
+          <w:rFonts w:ascii="Consolas" w:hAnsi="Consolas"/>
+        </w:rPr>
+        <w:t>ldr_execute1 FUNCTION</w:t>
+      </w:r>
+    </w:p>
+    <w:p>
+      <w:pPr>
+        <w:spacing w:after="0"/>
+        <w:rPr>
+          <w:rFonts w:ascii="Consolas" w:hAnsi="Consolas"/>
+        </w:rPr>
+      </w:pPr>
+      <w:r>
+        <w:rPr>
+          <w:rFonts w:ascii="Consolas" w:hAnsi="Consolas"/>
+        </w:rPr>
+        <w:tab/>
+      </w:r>
+      <w:r>
+        <w:rPr>
+          <w:rFonts w:ascii="Consolas" w:hAnsi="Consolas"/>
+        </w:rPr>
+        <w:t>DMBR</w:t>
+      </w:r>
+      <w:r>
+        <w:rPr>
+          <w:rFonts w:ascii="Consolas" w:hAnsi="Consolas"/>
+        </w:rPr>
+        <w:t xml:space="preserve"> &lt;- </w:t>
+      </w:r>
+      <w:r>
+        <w:rPr>
+          <w:rFonts w:ascii="Consolas" w:hAnsi="Consolas"/>
+        </w:rPr>
+        <w:t>dmem[DMAR]</w:t>
+      </w:r>
+    </w:p>
+    <w:p>
+      <w:pPr>
+        <w:spacing w:after="0"/>
+        <w:rPr>
+          <w:rFonts w:ascii="Consolas" w:hAnsi="Consolas"/>
+        </w:rPr>
+      </w:pPr>
+      <w:r>
+        <w:rPr>
+          <w:rFonts w:ascii="Consolas" w:hAnsi="Consolas"/>
+        </w:rPr>
+        <w:tab/>
+        <w:t>DST &lt;- DMBR</w:t>
+      </w:r>
+    </w:p>
+    <w:p>
+      <w:pPr>
+        <w:spacing w:after="0"/>
+        <w:rPr>
+          <w:rFonts w:ascii="Consolas" w:hAnsi="Consolas"/>
+        </w:rPr>
+      </w:pPr>
+      <w:r>
+        <w:rPr>
+          <w:rFonts w:ascii="Consolas" w:hAnsi="Consolas"/>
+        </w:rPr>
+        <w:t>END FUNCTIOn</w:t>
+      </w:r>
+    </w:p>
+    <w:p>
+      <w:pPr>
+        <w:spacing w:after="0"/>
+        <w:rPr>
+          <w:rFonts w:ascii="Consolas" w:hAnsi="Consolas"/>
+        </w:rPr>
+      </w:pPr>
+    </w:p>
+    <w:p>
+      <w:pPr>
+        <w:spacing w:after="0"/>
+        <w:rPr>
+          <w:rFonts w:ascii="Consolas" w:hAnsi="Consolas"/>
+        </w:rPr>
+      </w:pPr>
+      <w:r>
+        <w:rPr>
+          <w:rFonts w:ascii="Consolas" w:hAnsi="Consolas"/>
+        </w:rPr>
+        <w:t>str_execute1 FUNCTION</w:t>
+      </w:r>
+    </w:p>
+    <w:p>
+      <w:pPr>
+        <w:spacing w:after="0"/>
+        <w:rPr>
+          <w:rFonts w:ascii="Consolas" w:hAnsi="Consolas"/>
+        </w:rPr>
+      </w:pPr>
+      <w:r>
+        <w:rPr>
+          <w:rFonts w:ascii="Consolas" w:hAnsi="Consolas"/>
+        </w:rPr>
+        <w:tab/>
+        <w:t>DMBR &lt;- SRC</w:t>
+      </w:r>
+    </w:p>
+    <w:p>
+      <w:pPr>
+        <w:spacing w:after="0"/>
+        <w:rPr>
+          <w:rFonts w:ascii="Consolas" w:hAnsi="Consolas"/>
+        </w:rPr>
+      </w:pPr>
+      <w:r>
+        <w:rPr>
+          <w:rFonts w:ascii="Consolas" w:hAnsi="Consolas"/>
+        </w:rPr>
+        <w:tab/>
+        <w:t>dmem[DMAR] &lt;- SRC</w:t>
+      </w:r>
+    </w:p>
+    <w:p>
+      <w:pPr>
+        <w:spacing w:after="0"/>
+        <w:rPr>
+          <w:rFonts w:ascii="Consolas" w:hAnsi="Consolas"/>
+        </w:rPr>
+      </w:pPr>
+      <w:r>
+        <w:rPr>
+          <w:rFonts w:ascii="Consolas" w:hAnsi="Consolas"/>
+        </w:rPr>
+        <w:t>END FUNCTION</w:t>
+      </w:r>
+    </w:p>
+    <w:p>
+      <w:pPr>
+        <w:spacing w:after="0"/>
+        <w:rPr>
+          <w:rFonts w:ascii="Consolas" w:hAnsi="Consolas"/>
+        </w:rPr>
+      </w:pPr>
+      <w:r>
+        <w:rPr>
+          <w:rFonts w:ascii="Consolas" w:hAnsi="Consolas"/>
+        </w:rPr>
+        <w:tab/>
+      </w:r>
+    </w:p>
+    <w:p>
+      <w:pPr>
+        <w:spacing w:after="0"/>
+        <w:rPr>
+          <w:rFonts w:ascii="Consolas" w:hAnsi="Consolas"/>
+        </w:rPr>
+      </w:pPr>
+      <w:r>
+        <w:rPr>
+          <w:rFonts w:ascii="Consolas" w:hAnsi="Consolas"/>
+        </w:rPr>
+        <w:tab/>
+      </w:r>
+      <w:r>
+        <w:rPr>
+          <w:rFonts w:ascii="Consolas" w:hAnsi="Consolas"/>
+        </w:rPr>
+        <w:tab/>
+      </w:r>
+      <w:r>
+        <w:rPr>
+          <w:rFonts w:ascii="Consolas" w:hAnsi="Consolas"/>
+        </w:rPr>
+        <w:tab/>
+      </w:r>
+    </w:p>
+    <w:p>
+      <w:pPr>
+        <w:spacing w:after="0"/>
+        <w:rPr>
+          <w:rFonts w:ascii="Consolas" w:hAnsi="Consolas"/>
+        </w:rPr>
+      </w:pPr>
+    </w:p>
+    <w:p>
+      <w:pPr>
+        <w:pStyle w:val="Heading2"/>
+        <w:numPr>
+          <w:ilvl w:val="1"/>
+          <w:numId w:val="3"/>
+        </w:numPr>
+        <w:ind w:left="431" w:hanging="431"/>
+      </w:pPr>
+      <w:r>
+        <w:t>Data Dictionary</w:t>
+      </w:r>
+    </w:p>
+    <w:p>
+      <w:pPr>
+        <w:spacing w:after="0"/>
+        <w:rPr>
+          <w:rFonts w:ascii="Consolas" w:hAnsi="Consolas"/>
+        </w:rPr>
+      </w:pPr>
+      <w:r>
+        <w:rPr>
+          <w:rFonts w:ascii="Consolas" w:hAnsi="Consolas"/>
+        </w:rPr>
+        <w:t>prpo = [SET | CLEAR]</w:t>
+      </w:r>
+    </w:p>
+    <w:p>
+      <w:pPr>
+        <w:spacing w:after="0"/>
+        <w:rPr>
+          <w:rFonts w:ascii="Consolas" w:hAnsi="Consolas"/>
+        </w:rPr>
+      </w:pPr>
+      <w:r>
+        <w:rPr>
+          <w:rFonts w:ascii="Consolas" w:hAnsi="Consolas"/>
+        </w:rPr>
+        <w:t>SET = 1</w:t>
+      </w:r>
+    </w:p>
+    <w:p>
+      <w:pPr>
+        <w:spacing w:after="0"/>
+        <w:rPr>
+          <w:rFonts w:ascii="Consolas" w:hAnsi="Consolas"/>
+        </w:rPr>
+      </w:pPr>
+      <w:r>
+        <w:rPr>
+          <w:rFonts w:ascii="Consolas" w:hAnsi="Consolas"/>
+        </w:rPr>
+        <w:t>CLEAR = 0</w:t>
+      </w:r>
+    </w:p>
+    <w:p>
+      <w:pPr>
+        <w:spacing w:after="0"/>
+        <w:rPr>
+          <w:rFonts w:ascii="Consolas" w:hAnsi="Consolas"/>
+        </w:rPr>
+      </w:pPr>
+    </w:p>
+    <w:p>
+      <w:pPr>
+        <w:spacing w:after="0"/>
+        <w:rPr>
+          <w:rFonts w:ascii="Consolas" w:hAnsi="Consolas"/>
+        </w:rPr>
+      </w:pPr>
+      <w:r>
+        <w:rPr>
+          <w:rFonts w:ascii="Consolas" w:hAnsi="Consolas"/>
+        </w:rPr>
+        <w:t>dec = [SET | CLEAR]</w:t>
+      </w:r>
+    </w:p>
+    <w:p>
+      <w:pPr>
+        <w:spacing w:after="0"/>
+        <w:rPr>
+          <w:rFonts w:ascii="Consolas" w:hAnsi="Consolas"/>
+        </w:rPr>
+      </w:pPr>
+    </w:p>
+    <w:p>
+      <w:pPr>
+        <w:spacing w:after="0"/>
+        <w:rPr>
+          <w:rFonts w:ascii="Consolas" w:hAnsi="Consolas"/>
+        </w:rPr>
+      </w:pPr>
+      <w:r>
+        <w:rPr>
+          <w:rFonts w:ascii="Consolas" w:hAnsi="Consolas"/>
+        </w:rPr>
+        <w:t>inc = [SET | CLEAR]</w:t>
+      </w:r>
+    </w:p>
+    <w:p>
+      <w:pPr>
+        <w:spacing w:after="0"/>
+        <w:rPr>
+          <w:rFonts w:ascii="Consolas" w:hAnsi="Consolas"/>
+        </w:rPr>
+      </w:pPr>
+    </w:p>
+    <w:p>
+      <w:pPr>
+        <w:spacing w:after="0"/>
+        <w:rPr>
+          <w:rFonts w:ascii="Consolas" w:hAnsi="Consolas"/>
+        </w:rPr>
+      </w:pPr>
+      <w:r>
+        <w:rPr>
+          <w:rFonts w:ascii="Consolas" w:hAnsi="Consolas"/>
+        </w:rPr>
+        <w:t xml:space="preserve">SRC = </w:t>
+      </w:r>
+      <w:r>
+        <w:rPr>
+          <w:rFonts w:ascii="Consolas" w:hAnsi="Consolas"/>
+        </w:rPr>
+        <w:t>[SET | CLEAR]</w:t>
+      </w:r>
       <w:r>
         <w:rPr>
           <w:rFonts w:ascii="Consolas" w:hAnsi="Consolas"/>
         </w:rPr>
         <w:t xml:space="preserve"> + </w:t>
       </w:r>
-      <w:proofErr w:type="spellStart"/>
-      <w:r>
-        <w:rPr>
-          <w:rFonts w:ascii="Consolas" w:hAnsi="Consolas"/>
-        </w:rPr>
-        <w:t>wordbyte</w:t>
-      </w:r>
-      <w:proofErr w:type="spellEnd"/>
+      <w:r>
+        <w:rPr>
+          <w:rFonts w:ascii="Consolas" w:hAnsi="Consolas"/>
+        </w:rPr>
+        <w:t>[SET | CLEAR]</w:t>
+      </w:r>
       <w:r>
         <w:rPr>
           <w:rFonts w:ascii="Consolas" w:hAnsi="Consolas"/>
         </w:rPr>
         <w:t xml:space="preserve"> + </w:t>
       </w:r>
-      <w:proofErr w:type="spellStart"/>
-      <w:r>
-        <w:rPr>
-          <w:rFonts w:ascii="Consolas" w:hAnsi="Consolas"/>
-        </w:rPr>
-        <w:t>sourceconstant</w:t>
-      </w:r>
-      <w:proofErr w:type="spellEnd"/>
-      <w:r>
-        <w:rPr>
-          <w:rFonts w:ascii="Consolas" w:hAnsi="Consolas"/>
-        </w:rPr>
-        <w:t xml:space="preserve"> + destination</w:t>
-      </w:r>
-    </w:p>
-    <w:p>
-      <w:pPr>
-        <w:spacing w:after="0"/>
-        <w:rPr>
-          <w:rFonts w:ascii="Consolas" w:hAnsi="Consolas"/>
-        </w:rPr>
-      </w:pPr>
-      <w:proofErr w:type="spellStart"/>
-      <w:r>
-        <w:rPr>
-          <w:rFonts w:ascii="Consolas" w:hAnsi="Consolas"/>
-        </w:rPr>
-        <w:t>sourceconstantcheck</w:t>
-      </w:r>
-      <w:proofErr w:type="spellEnd"/>
-      <w:r>
-        <w:rPr>
-          <w:rFonts w:ascii="Consolas" w:hAnsi="Consolas"/>
-        </w:rPr>
-        <w:t xml:space="preserve"> = unsigned int</w:t>
-      </w:r>
-    </w:p>
-    <w:p>
-      <w:pPr>
-        <w:spacing w:after="0"/>
-        <w:rPr>
-          <w:rFonts w:ascii="Consolas" w:hAnsi="Consolas"/>
-        </w:rPr>
-      </w:pPr>
-      <w:proofErr w:type="spellStart"/>
-      <w:r>
-        <w:rPr>
-          <w:rFonts w:ascii="Consolas" w:hAnsi="Consolas"/>
-        </w:rPr>
-        <w:t>wordbyte</w:t>
-      </w:r>
-      <w:proofErr w:type="spellEnd"/>
-      <w:r>
-        <w:rPr>
-          <w:rFonts w:ascii="Consolas" w:hAnsi="Consolas"/>
-        </w:rPr>
-        <w:t xml:space="preserve"> = unsigned int</w:t>
-      </w:r>
-    </w:p>
-    <w:p>
-      <w:pPr>
-        <w:spacing w:after="0"/>
-        <w:rPr>
-          <w:rFonts w:ascii="Consolas" w:hAnsi="Consolas"/>
-        </w:rPr>
-      </w:pPr>
-      <w:proofErr w:type="spellStart"/>
-      <w:r>
-        <w:rPr>
-          <w:rFonts w:ascii="Consolas" w:hAnsi="Consolas"/>
-        </w:rPr>
-        <w:t>sourceconstant</w:t>
-      </w:r>
-      <w:proofErr w:type="spellEnd"/>
-      <w:r>
-        <w:rPr>
-          <w:rFonts w:ascii="Consolas" w:hAnsi="Consolas"/>
-        </w:rPr>
-        <w:t xml:space="preserve"> = unsigned int</w:t>
-      </w:r>
-    </w:p>
-    <w:p>
-      <w:pPr>
-        <w:spacing w:after="0"/>
-        <w:rPr>
-          <w:rFonts w:ascii="Consolas" w:hAnsi="Consolas"/>
-        </w:rPr>
-      </w:pPr>
-      <w:r>
-        <w:rPr>
-          <w:rFonts w:ascii="Consolas" w:hAnsi="Consolas"/>
-        </w:rPr>
-        <w:t>destination = unsigned int</w:t>
-      </w:r>
-    </w:p>
-    <w:p>
-      <w:pPr>
-        <w:spacing w:after="0"/>
-        <w:rPr>
-          <w:rFonts w:ascii="Consolas" w:hAnsi="Consolas"/>
-        </w:rPr>
-      </w:pPr>
-      <w:r>
-        <w:rPr>
-          <w:rFonts w:ascii="Consolas" w:hAnsi="Consolas"/>
-        </w:rPr>
-        <w:t>unsigned int = [0-4294967295]</w:t>
-      </w:r>
-    </w:p>
-    <w:p>
-      <w:pPr>
-        <w:spacing w:after="0"/>
-        <w:rPr>
-          <w:rFonts w:ascii="Consolas" w:hAnsi="Consolas"/>
-        </w:rPr>
-      </w:pPr>
-    </w:p>
-    <w:p>
-      <w:pPr>
-        <w:spacing w:after="0"/>
-        <w:rPr>
-          <w:rFonts w:ascii="Consolas" w:hAnsi="Consolas"/>
-        </w:rPr>
-      </w:pPr>
-      <w:proofErr w:type="spellStart"/>
-      <w:r>
-        <w:rPr>
-          <w:rFonts w:ascii="Consolas" w:hAnsi="Consolas"/>
-        </w:rPr>
-        <w:t>movx_operands</w:t>
-      </w:r>
-      <w:proofErr w:type="spellEnd"/>
-      <w:r>
-        <w:rPr>
-          <w:rFonts w:ascii="Consolas" w:hAnsi="Consolas"/>
-        </w:rPr>
-        <w:t xml:space="preserve"> = </w:t>
-      </w:r>
-      <w:proofErr w:type="spellStart"/>
-      <w:r>
-        <w:rPr>
-          <w:rFonts w:ascii="Consolas" w:hAnsi="Consolas"/>
-        </w:rPr>
-        <w:t>bytevalue</w:t>
-      </w:r>
-      <w:proofErr w:type="spellEnd"/>
-      <w:r>
-        <w:rPr>
-          <w:rFonts w:ascii="Consolas" w:hAnsi="Consolas"/>
-        </w:rPr>
-        <w:t>, destination</w:t>
-      </w:r>
-    </w:p>
-    <w:p>
-      <w:pPr>
-        <w:spacing w:after="0"/>
-        <w:rPr>
-          <w:rFonts w:ascii="Consolas" w:hAnsi="Consolas"/>
-        </w:rPr>
-      </w:pPr>
-      <w:proofErr w:type="spellStart"/>
-      <w:r>
-        <w:rPr>
-          <w:rFonts w:ascii="Consolas" w:hAnsi="Consolas"/>
-        </w:rPr>
-        <w:t>bytevalue</w:t>
-      </w:r>
-      <w:proofErr w:type="spellEnd"/>
-      <w:r>
-        <w:rPr>
-          <w:rFonts w:ascii="Consolas" w:hAnsi="Consolas"/>
-        </w:rPr>
-        <w:t xml:space="preserve"> = unsigned int</w:t>
-      </w:r>
-    </w:p>
-    <w:p>
-      <w:pPr>
-        <w:spacing w:after="0"/>
-        <w:rPr>
-          <w:rFonts w:ascii="Consolas" w:hAnsi="Consolas"/>
-        </w:rPr>
-      </w:pPr>
-      <w:r>
-        <w:rPr>
-          <w:rFonts w:ascii="Consolas" w:hAnsi="Consolas"/>
-        </w:rPr>
-        <w:t>destination = unsigned int</w:t>
-      </w:r>
-    </w:p>
-    <w:p>
-      <w:pPr>
-        <w:spacing w:after="0"/>
-        <w:rPr>
-          <w:rFonts w:ascii="Consolas" w:hAnsi="Consolas"/>
-        </w:rPr>
-      </w:pPr>
-    </w:p>
-    <w:p>
-      <w:pPr>
-        <w:spacing w:after="0"/>
-        <w:rPr>
-          <w:rFonts w:ascii="Consolas" w:hAnsi="Consolas"/>
-        </w:rPr>
-      </w:pPr>
-      <w:proofErr w:type="spellStart"/>
-      <w:r>
-        <w:rPr>
-          <w:rFonts w:ascii="Consolas" w:hAnsi="Consolas"/>
-        </w:rPr>
-        <w:t>instructionaddress</w:t>
-      </w:r>
-      <w:proofErr w:type="spellEnd"/>
-      <w:r>
-        <w:rPr>
-          <w:rFonts w:ascii="Consolas" w:hAnsi="Consolas"/>
-        </w:rPr>
-        <w:t xml:space="preserve"> = int * address *</w:t>
-      </w:r>
-    </w:p>
-    <w:p>
-      <w:pPr>
-        <w:spacing w:after="0"/>
-        <w:rPr>
-          <w:rFonts w:ascii="Consolas" w:hAnsi="Consolas"/>
-        </w:rPr>
-      </w:pPr>
-    </w:p>
-    <w:p>
-      <w:pPr>
-        <w:spacing w:after="0"/>
-        <w:rPr>
-          <w:rFonts w:ascii="Consolas" w:hAnsi="Consolas"/>
-        </w:rPr>
-      </w:pPr>
-      <w:proofErr w:type="spellStart"/>
-      <w:r>
-        <w:rPr>
-          <w:rFonts w:ascii="Consolas" w:hAnsi="Consolas"/>
-        </w:rPr>
-        <w:t>programcounter</w:t>
-      </w:r>
-      <w:proofErr w:type="spellEnd"/>
-      <w:r>
-        <w:rPr>
-          <w:rFonts w:ascii="Consolas" w:hAnsi="Consolas"/>
-        </w:rPr>
-        <w:t xml:space="preserve"> = int * address *</w:t>
-      </w:r>
-    </w:p>
-    <w:p>
-      <w:pPr>
-        <w:spacing w:after="0"/>
-        <w:rPr>
-          <w:rFonts w:ascii="Consolas" w:hAnsi="Consolas"/>
-        </w:rPr>
-      </w:pPr>
-    </w:p>
-    <w:p>
-      <w:pPr>
-        <w:spacing w:after="0"/>
-        <w:rPr>
-          <w:rFonts w:ascii="Consolas" w:hAnsi="Consolas"/>
-        </w:rPr>
-      </w:pPr>
-      <w:proofErr w:type="spellStart"/>
-      <w:r>
-        <w:rPr>
-          <w:rFonts w:ascii="Consolas" w:hAnsi="Consolas"/>
-        </w:rPr>
-        <w:t>ictrl</w:t>
-      </w:r>
-      <w:proofErr w:type="spellEnd"/>
-      <w:r>
-        <w:rPr>
-          <w:rFonts w:ascii="Consolas" w:hAnsi="Consolas"/>
-        </w:rPr>
-        <w:t xml:space="preserve"> = [READ | DONEREAD] * ready for address save from buffer? *</w:t>
-      </w:r>
-    </w:p>
-    <w:p>
-      <w:pPr>
-        <w:spacing w:after="0"/>
-        <w:rPr>
-          <w:rFonts w:ascii="Consolas" w:hAnsi="Consolas"/>
-        </w:rPr>
-      </w:pPr>
-      <w:r>
-        <w:rPr>
-          <w:rFonts w:ascii="Consolas" w:hAnsi="Consolas"/>
-        </w:rPr>
+      <w:r>
+        <w:rPr>
+          <w:rFonts w:ascii="Consolas" w:hAnsi="Consolas"/>
+        </w:rPr>
+        <w:t>[SET | CLEAR]</w:t>
+      </w:r>
+      <w:r>
+        <w:rPr>
+          <w:rFonts w:ascii="Consolas" w:hAnsi="Consolas"/>
+        </w:rPr>
+        <w:t xml:space="preserve"> * three bits *</w:t>
+      </w:r>
+    </w:p>
+    <w:p>
+      <w:pPr>
+        <w:spacing w:after="0"/>
+        <w:rPr>
+          <w:rFonts w:ascii="Consolas" w:hAnsi="Consolas"/>
+        </w:rPr>
+      </w:pPr>
+    </w:p>
+    <w:p>
+      <w:pPr>
+        <w:spacing w:after="0"/>
+        <w:rPr>
+          <w:rFonts w:ascii="Consolas" w:hAnsi="Consolas"/>
+        </w:rPr>
+      </w:pPr>
+      <w:r>
+        <w:rPr>
+          <w:rFonts w:ascii="Consolas" w:hAnsi="Consolas"/>
+        </w:rPr>
+        <w:t xml:space="preserve">DST = </w:t>
+      </w:r>
+      <w:r>
+        <w:rPr>
+          <w:rFonts w:ascii="Consolas" w:hAnsi="Consolas"/>
+        </w:rPr>
+        <w:t>[SET | CLEAR] + [SET | CLEAR] + [SET | CLEAR] * three bits *</w:t>
+      </w:r>
+    </w:p>
+    <w:p>
+      <w:pPr>
+        <w:spacing w:after="0"/>
+        <w:rPr>
+          <w:rFonts w:ascii="Consolas" w:hAnsi="Consolas"/>
+        </w:rPr>
+      </w:pPr>
+    </w:p>
+    <w:p>
+      <w:pPr>
+        <w:spacing w:after="0"/>
+        <w:rPr>
+          <w:rFonts w:ascii="Consolas" w:hAnsi="Consolas"/>
+        </w:rPr>
+      </w:pPr>
+      <w:r>
+        <w:rPr>
+          <w:rFonts w:ascii="Consolas" w:hAnsi="Consolas"/>
+        </w:rPr>
+        <w:t>DMAR = [1 – 1&lt;&lt;15] * data memory address *</w:t>
+      </w:r>
+    </w:p>
+    <w:p>
+      <w:pPr>
+        <w:spacing w:after="0"/>
+        <w:rPr>
+          <w:rFonts w:ascii="Consolas" w:hAnsi="Consolas"/>
+        </w:rPr>
+      </w:pPr>
+    </w:p>
+    <w:p>
+      <w:pPr>
+        <w:spacing w:after="0"/>
+        <w:rPr>
+          <w:rFonts w:ascii="Consolas" w:hAnsi="Consolas"/>
+        </w:rPr>
+      </w:pPr>
+      <w:r>
+        <w:rPr>
+          <w:rFonts w:ascii="Consolas" w:hAnsi="Consolas"/>
+        </w:rPr>
+        <w:t>DMBR = [1 – 1&lt;&lt;15] * data memory buffer *</w:t>
+      </w:r>
+    </w:p>
+    <w:p>
+      <w:pPr>
+        <w:spacing w:after="0"/>
+        <w:rPr>
+          <w:rFonts w:ascii="Consolas" w:hAnsi="Consolas"/>
+        </w:rPr>
+      </w:pPr>
+    </w:p>
+    <w:p>
+      <w:pPr>
+        <w:spacing w:after="0"/>
+        <w:rPr>
+          <w:rFonts w:ascii="Consolas" w:hAnsi="Consolas"/>
+        </w:rPr>
+      </w:pPr>
+      <w:r>
+        <w:rPr>
+          <w:rFonts w:ascii="Consolas" w:hAnsi="Consolas"/>
+        </w:rPr>
+        <w:t>DCTRL = [READ | DONE]</w:t>
+      </w:r>
+    </w:p>
+    <w:p>
+      <w:pPr>
+        <w:spacing w:after="0"/>
+        <w:rPr>
+          <w:rFonts w:ascii="Consolas" w:hAnsi="Consolas"/>
+        </w:rPr>
+      </w:pPr>
+      <w:r>
+        <w:rPr>
+          <w:rFonts w:ascii="Consolas" w:hAnsi="Consolas"/>
+        </w:rPr>
+        <w:lastRenderedPageBreak/>
         <w:t>READ = 1</w:t>
       </w:r>
     </w:p>
@@ -522,215 +3047,8 @@
         <w:rPr>
           <w:rFonts w:ascii="Consolas" w:hAnsi="Consolas"/>
         </w:rPr>
-        <w:t>DONEREAD = 0</w:t>
-      </w:r>
-    </w:p>
-    <w:p>
-      <w:pPr>
-        <w:spacing w:after="0"/>
-        <w:rPr>
-          <w:rFonts w:ascii="Consolas" w:hAnsi="Consolas"/>
-        </w:rPr>
-      </w:pPr>
-    </w:p>
-    <w:p>
-      <w:pPr>
-        <w:spacing w:after="0"/>
-        <w:rPr>
-          <w:rFonts w:ascii="Consolas" w:hAnsi="Consolas"/>
-        </w:rPr>
-      </w:pPr>
-      <w:proofErr w:type="spellStart"/>
-      <w:r>
-        <w:rPr>
-          <w:rFonts w:ascii="Consolas" w:hAnsi="Consolas"/>
-        </w:rPr>
-        <w:t>imbr</w:t>
-      </w:r>
-      <w:proofErr w:type="spellEnd"/>
-      <w:r>
-        <w:rPr>
-          <w:rFonts w:ascii="Consolas" w:hAnsi="Consolas"/>
-        </w:rPr>
-        <w:t xml:space="preserve"> = int * instruction memory buffer *</w:t>
-      </w:r>
-    </w:p>
-    <w:p>
-      <w:pPr>
-        <w:spacing w:after="0"/>
-        <w:rPr>
-          <w:rFonts w:ascii="Consolas" w:hAnsi="Consolas"/>
-        </w:rPr>
-      </w:pPr>
-    </w:p>
-    <w:p>
-      <w:pPr>
-        <w:spacing w:after="0"/>
-        <w:rPr>
-          <w:rFonts w:ascii="Consolas" w:hAnsi="Consolas"/>
-        </w:rPr>
-      </w:pPr>
-      <w:proofErr w:type="spellStart"/>
-      <w:r>
-        <w:rPr>
-          <w:rFonts w:ascii="Consolas" w:hAnsi="Consolas"/>
-        </w:rPr>
-        <w:lastRenderedPageBreak/>
-        <w:t>instructionmnem</w:t>
-      </w:r>
-      <w:proofErr w:type="spellEnd"/>
-      <w:r>
-        <w:rPr>
-          <w:rFonts w:ascii="Consolas" w:hAnsi="Consolas"/>
-        </w:rPr>
-        <w:t xml:space="preserve"> = 1[</w:t>
-      </w:r>
-      <w:proofErr w:type="spellStart"/>
-      <w:r>
-        <w:rPr>
-          <w:rFonts w:ascii="Consolas" w:hAnsi="Consolas"/>
-        </w:rPr>
-        <w:t>mnemarray</w:t>
-      </w:r>
-      <w:proofErr w:type="spellEnd"/>
-      <w:r>
-        <w:rPr>
-          <w:rFonts w:ascii="Consolas" w:hAnsi="Consolas"/>
-        </w:rPr>
-        <w:t>]1</w:t>
-      </w:r>
-    </w:p>
-    <w:p>
-      <w:pPr>
-        <w:spacing w:after="0"/>
-        <w:rPr>
-          <w:rFonts w:ascii="Consolas" w:hAnsi="Consolas"/>
-        </w:rPr>
-      </w:pPr>
-    </w:p>
-    <w:p>
-      <w:pPr>
-        <w:spacing w:after="0"/>
-        <w:rPr>
-          <w:rFonts w:ascii="Consolas" w:hAnsi="Consolas"/>
-        </w:rPr>
-      </w:pPr>
-      <w:proofErr w:type="spellStart"/>
-      <w:r>
-        <w:rPr>
-          <w:rFonts w:ascii="Consolas" w:hAnsi="Consolas"/>
-        </w:rPr>
-        <w:t>instructionbit</w:t>
-      </w:r>
-      <w:proofErr w:type="spellEnd"/>
-      <w:r>
-        <w:rPr>
-          <w:rFonts w:ascii="Consolas" w:hAnsi="Consolas"/>
-        </w:rPr>
-        <w:t xml:space="preserve"> = 16[bit]16</w:t>
-      </w:r>
-    </w:p>
-    <w:p>
-      <w:pPr>
-        <w:spacing w:after="0"/>
-        <w:rPr>
-          <w:rFonts w:ascii="Consolas" w:hAnsi="Consolas"/>
-        </w:rPr>
-      </w:pPr>
-    </w:p>
-    <w:p>
-      <w:pPr>
-        <w:spacing w:after="0"/>
-        <w:rPr>
-          <w:rFonts w:ascii="Consolas" w:hAnsi="Consolas"/>
-        </w:rPr>
-      </w:pPr>
-      <w:r>
-        <w:rPr>
-          <w:rFonts w:ascii="Consolas" w:hAnsi="Consolas"/>
-        </w:rPr>
-        <w:t>nota2 = [TRUE|FALSE]</w:t>
-      </w:r>
-    </w:p>
-    <w:p>
-      <w:pPr>
-        <w:spacing w:after="0"/>
-        <w:rPr>
-          <w:rFonts w:ascii="Consolas" w:hAnsi="Consolas"/>
-        </w:rPr>
-      </w:pPr>
-      <w:r>
-        <w:rPr>
-          <w:rFonts w:ascii="Consolas" w:hAnsi="Consolas"/>
-        </w:rPr>
-        <w:t>TRUE = 1</w:t>
-      </w:r>
-    </w:p>
-    <w:p>
-      <w:pPr>
-        <w:spacing w:after="0"/>
-        <w:rPr>
-          <w:rFonts w:ascii="Consolas" w:hAnsi="Consolas"/>
-        </w:rPr>
-      </w:pPr>
-      <w:r>
-        <w:rPr>
-          <w:rFonts w:ascii="Consolas" w:hAnsi="Consolas"/>
-        </w:rPr>
-        <w:t>FALSE = 0</w:t>
-      </w:r>
-    </w:p>
-    <w:p>
-      <w:pPr>
-        <w:spacing w:after="0"/>
-        <w:rPr>
-          <w:rFonts w:ascii="Consolas" w:hAnsi="Consolas"/>
-        </w:rPr>
-      </w:pPr>
-    </w:p>
-    <w:p>
-      <w:pPr>
-        <w:spacing w:after="0"/>
-        <w:rPr>
-          <w:rFonts w:ascii="Consolas" w:hAnsi="Consolas"/>
-        </w:rPr>
-      </w:pPr>
-      <w:proofErr w:type="spellStart"/>
-      <w:r>
-        <w:rPr>
-          <w:rFonts w:ascii="Consolas" w:hAnsi="Consolas"/>
-        </w:rPr>
-        <w:t>arrayplace</w:t>
-      </w:r>
-      <w:proofErr w:type="spellEnd"/>
-      <w:r>
-        <w:rPr>
-          <w:rFonts w:ascii="Consolas" w:hAnsi="Consolas"/>
-        </w:rPr>
-        <w:t xml:space="preserve"> = int</w:t>
-      </w:r>
-    </w:p>
-    <w:p>
-      <w:pPr>
-        <w:spacing w:after="0"/>
-        <w:rPr>
-          <w:rFonts w:ascii="Consolas" w:hAnsi="Consolas"/>
-        </w:rPr>
-      </w:pPr>
-      <w:r>
-        <w:rPr>
-          <w:rFonts w:ascii="Consolas" w:hAnsi="Consolas"/>
-        </w:rPr>
-        <w:t>int = 2147483647</w:t>
-      </w:r>
-    </w:p>
-    <w:p>
-      <w:pPr>
-        <w:spacing w:after="0"/>
-        <w:rPr>
-          <w:rFonts w:ascii="Consolas" w:hAnsi="Consolas"/>
-        </w:rPr>
-      </w:pPr>
+        <w:t>DONE = 0</w:t>
+      </w:r>
     </w:p>
     <w:sectPr>
       <w:pgSz w:w="12240" w:h="15840"/>
@@ -1444,7 +3762,7 @@
   <w:style w:type="paragraph" w:default="1" w:styleId="Normal">
     <w:name w:val="Normal"/>
     <w:qFormat/>
-    <w:rsid w:val="00AA3882"/>
+    <w:rsid w:val="00847889"/>
     <w:pPr>
       <w:spacing w:line="254" w:lineRule="auto"/>
     </w:pPr>

</xml_diff>

<commit_message>
successfully implemented ld and st? passed tests so far. will need to test more. ldr and str should be done soon as well but have not been tested.
</commit_message>
<xml_diff>
--- a/ECED3403_assignment/ECED3403_assignment_A3/ECED3403_A3_design.docx
+++ b/ECED3403_assignment/ECED3403_assignment_A3/ECED3403_A3_design.docx
@@ -187,8 +187,16 @@
         <w:rPr>
           <w:rFonts w:ascii="Consolas" w:hAnsi="Consolas"/>
         </w:rPr>
-        <w:t>breakpoint AND instructionbit</w:t>
-      </w:r>
+        <w:t xml:space="preserve">breakpoint AND </w:t>
+      </w:r>
+      <w:proofErr w:type="spellStart"/>
+      <w:r>
+        <w:rPr>
+          <w:rFonts w:ascii="Consolas" w:hAnsi="Consolas"/>
+        </w:rPr>
+        <w:t>instructionbit</w:t>
+      </w:r>
+      <w:proofErr w:type="spellEnd"/>
       <w:r>
         <w:rPr>
           <w:rFonts w:ascii="Consolas" w:hAnsi="Consolas"/>
@@ -755,6 +763,7 @@
         </w:rPr>
         <w:tab/>
       </w:r>
+      <w:proofErr w:type="gramStart"/>
       <w:r>
         <w:rPr>
           <w:rFonts w:ascii="Consolas" w:hAnsi="Consolas"/>
@@ -765,7 +774,14 @@
         <w:rPr>
           <w:rFonts w:ascii="Consolas" w:hAnsi="Consolas"/>
         </w:rPr>
-        <w:t>(opcode)</w:t>
+        <w:t>(</w:t>
+      </w:r>
+      <w:proofErr w:type="gramEnd"/>
+      <w:r>
+        <w:rPr>
+          <w:rFonts w:ascii="Consolas" w:hAnsi="Consolas"/>
+        </w:rPr>
+        <w:t>opcode)</w:t>
       </w:r>
     </w:p>
     <w:p>
@@ -834,8 +850,16 @@
           <w:rFonts w:ascii="Consolas" w:hAnsi="Consolas"/>
         </w:rPr>
         <w:tab/>
-        <w:t>CALL ld_execute</w:t>
-      </w:r>
+        <w:t xml:space="preserve">CALL </w:t>
+      </w:r>
+      <w:proofErr w:type="spellStart"/>
+      <w:r>
+        <w:rPr>
+          <w:rFonts w:ascii="Consolas" w:hAnsi="Consolas"/>
+        </w:rPr>
+        <w:t>ld_execute</w:t>
+      </w:r>
+      <w:proofErr w:type="spellEnd"/>
     </w:p>
     <w:p>
       <w:pPr>
@@ -909,8 +933,16 @@
           <w:rFonts w:ascii="Consolas" w:hAnsi="Consolas"/>
         </w:rPr>
         <w:tab/>
-        <w:t>CALL st_execute</w:t>
-      </w:r>
+        <w:t xml:space="preserve">CALL </w:t>
+      </w:r>
+      <w:proofErr w:type="spellStart"/>
+      <w:r>
+        <w:rPr>
+          <w:rFonts w:ascii="Consolas" w:hAnsi="Consolas"/>
+        </w:rPr>
+        <w:t>st_execute</w:t>
+      </w:r>
+      <w:proofErr w:type="spellEnd"/>
     </w:p>
     <w:p>
       <w:pPr>
@@ -986,12 +1018,14 @@
         <w:tab/>
         <w:t xml:space="preserve">CALL </w:t>
       </w:r>
+      <w:proofErr w:type="spellStart"/>
       <w:r>
         <w:rPr>
           <w:rFonts w:ascii="Consolas" w:hAnsi="Consolas"/>
         </w:rPr>
         <w:t>ldr_execute</w:t>
       </w:r>
+      <w:proofErr w:type="spellEnd"/>
     </w:p>
     <w:p>
       <w:pPr>
@@ -1065,38 +1099,41 @@
           <w:rFonts w:ascii="Consolas" w:hAnsi="Consolas"/>
         </w:rPr>
         <w:tab/>
-        <w:t>CALL str_execute</w:t>
-      </w:r>
-    </w:p>
-    <w:p>
-      <w:pPr>
-        <w:spacing w:after="0"/>
-        <w:rPr>
-          <w:rFonts w:ascii="Consolas" w:hAnsi="Consolas"/>
-        </w:rPr>
-      </w:pPr>
-      <w:r>
-        <w:rPr>
-          <w:rFonts w:ascii="Consolas" w:hAnsi="Consolas"/>
-        </w:rPr>
-        <w:tab/>
-      </w:r>
-      <w:r>
-        <w:rPr>
-          <w:rFonts w:ascii="Consolas" w:hAnsi="Consolas"/>
-        </w:rPr>
-        <w:tab/>
-      </w:r>
-      <w:r>
-        <w:rPr>
-          <w:rFonts w:ascii="Consolas" w:hAnsi="Consolas"/>
-        </w:rPr>
-        <w:tab/>
-      </w:r>
-      <w:r>
-        <w:rPr>
-          <w:rFonts w:ascii="Consolas" w:hAnsi="Consolas"/>
-        </w:rPr>
+        <w:t xml:space="preserve">CALL </w:t>
+      </w:r>
+      <w:proofErr w:type="spellStart"/>
+      <w:r>
+        <w:rPr>
+          <w:rFonts w:ascii="Consolas" w:hAnsi="Consolas"/>
+        </w:rPr>
+        <w:t>str_execute</w:t>
+      </w:r>
+      <w:proofErr w:type="spellEnd"/>
+    </w:p>
+    <w:p>
+      <w:pPr>
+        <w:spacing w:after="0"/>
+        <w:rPr>
+          <w:rFonts w:ascii="Consolas" w:hAnsi="Consolas"/>
+        </w:rPr>
+      </w:pPr>
+      <w:r>
+        <w:rPr>
+          <w:rFonts w:ascii="Consolas" w:hAnsi="Consolas"/>
+        </w:rPr>
+        <w:tab/>
+      </w:r>
+      <w:r>
+        <w:rPr>
+          <w:rFonts w:ascii="Consolas" w:hAnsi="Consolas"/>
+        </w:rPr>
+        <w:tab/>
+      </w:r>
+      <w:r>
+        <w:rPr>
+          <w:rFonts w:ascii="Consolas" w:hAnsi="Consolas"/>
+        </w:rPr>
+        <w:tab/>
         <w:t>BREAK</w:t>
       </w:r>
     </w:p>
@@ -1150,63 +1187,101 @@
           <w:rFonts w:ascii="Consolas" w:hAnsi="Consolas"/>
         </w:rPr>
       </w:pPr>
-      <w:r>
-        <w:rPr>
-          <w:rFonts w:ascii="Consolas" w:hAnsi="Consolas"/>
-        </w:rPr>
-        <w:t>ld_execute FUNCTION</w:t>
-      </w:r>
-    </w:p>
-    <w:p>
-      <w:pPr>
-        <w:spacing w:after="0"/>
-        <w:rPr>
-          <w:rFonts w:ascii="Consolas" w:hAnsi="Consolas"/>
-        </w:rPr>
-      </w:pPr>
-      <w:r>
-        <w:rPr>
-          <w:rFonts w:ascii="Consolas" w:hAnsi="Consolas"/>
-        </w:rPr>
-        <w:tab/>
-        <w:t>CALL reg_format</w:t>
-      </w:r>
-    </w:p>
-    <w:p>
-      <w:pPr>
-        <w:spacing w:after="0"/>
-        <w:rPr>
-          <w:rFonts w:ascii="Consolas" w:hAnsi="Consolas"/>
-        </w:rPr>
-      </w:pPr>
-      <w:r>
-        <w:rPr>
-          <w:rFonts w:ascii="Consolas" w:hAnsi="Consolas"/>
-        </w:rPr>
-        <w:tab/>
-        <w:t>IF pre-inc or pre-dec</w:t>
-      </w:r>
-    </w:p>
-    <w:p>
-      <w:pPr>
-        <w:spacing w:after="0"/>
-        <w:rPr>
-          <w:rFonts w:ascii="Consolas" w:hAnsi="Consolas"/>
-        </w:rPr>
-      </w:pPr>
-      <w:r>
-        <w:rPr>
-          <w:rFonts w:ascii="Consolas" w:hAnsi="Consolas"/>
-        </w:rPr>
-        <w:tab/>
-      </w:r>
-      <w:r>
-        <w:rPr>
-          <w:rFonts w:ascii="Consolas" w:hAnsi="Consolas"/>
-        </w:rPr>
-        <w:tab/>
-        <w:t>SRC = SRC + address_modifier</w:t>
-      </w:r>
+      <w:proofErr w:type="spellStart"/>
+      <w:r>
+        <w:rPr>
+          <w:rFonts w:ascii="Consolas" w:hAnsi="Consolas"/>
+        </w:rPr>
+        <w:t>ld_execute</w:t>
+      </w:r>
+      <w:proofErr w:type="spellEnd"/>
+      <w:r>
+        <w:rPr>
+          <w:rFonts w:ascii="Consolas" w:hAnsi="Consolas"/>
+        </w:rPr>
+        <w:t xml:space="preserve"> FUNCTION</w:t>
+      </w:r>
+    </w:p>
+    <w:p>
+      <w:pPr>
+        <w:spacing w:after="0"/>
+        <w:rPr>
+          <w:rFonts w:ascii="Consolas" w:hAnsi="Consolas"/>
+        </w:rPr>
+      </w:pPr>
+      <w:r>
+        <w:rPr>
+          <w:rFonts w:ascii="Consolas" w:hAnsi="Consolas"/>
+        </w:rPr>
+        <w:tab/>
+        <w:t xml:space="preserve">CALL </w:t>
+      </w:r>
+      <w:proofErr w:type="spellStart"/>
+      <w:r>
+        <w:rPr>
+          <w:rFonts w:ascii="Consolas" w:hAnsi="Consolas"/>
+        </w:rPr>
+        <w:t>reg_format</w:t>
+      </w:r>
+      <w:proofErr w:type="spellEnd"/>
+    </w:p>
+    <w:p>
+      <w:pPr>
+        <w:spacing w:after="0"/>
+        <w:rPr>
+          <w:rFonts w:ascii="Consolas" w:hAnsi="Consolas"/>
+        </w:rPr>
+      </w:pPr>
+      <w:r>
+        <w:rPr>
+          <w:rFonts w:ascii="Consolas" w:hAnsi="Consolas"/>
+        </w:rPr>
+        <w:tab/>
+        <w:t>IF pre-</w:t>
+      </w:r>
+      <w:proofErr w:type="spellStart"/>
+      <w:r>
+        <w:rPr>
+          <w:rFonts w:ascii="Consolas" w:hAnsi="Consolas"/>
+        </w:rPr>
+        <w:t>inc</w:t>
+      </w:r>
+      <w:proofErr w:type="spellEnd"/>
+      <w:r>
+        <w:rPr>
+          <w:rFonts w:ascii="Consolas" w:hAnsi="Consolas"/>
+        </w:rPr>
+        <w:t xml:space="preserve"> or pre-dec</w:t>
+      </w:r>
+    </w:p>
+    <w:p>
+      <w:pPr>
+        <w:spacing w:after="0"/>
+        <w:rPr>
+          <w:rFonts w:ascii="Consolas" w:hAnsi="Consolas"/>
+        </w:rPr>
+      </w:pPr>
+      <w:r>
+        <w:rPr>
+          <w:rFonts w:ascii="Consolas" w:hAnsi="Consolas"/>
+        </w:rPr>
+        <w:tab/>
+      </w:r>
+      <w:r>
+        <w:rPr>
+          <w:rFonts w:ascii="Consolas" w:hAnsi="Consolas"/>
+        </w:rPr>
+        <w:tab/>
+        <w:t xml:space="preserve">SRC = SRC + </w:t>
+      </w:r>
+      <w:proofErr w:type="spellStart"/>
+      <w:r>
+        <w:rPr>
+          <w:rFonts w:ascii="Consolas" w:hAnsi="Consolas"/>
+        </w:rPr>
+        <w:t>address_modifier</w:t>
+      </w:r>
+      <w:proofErr w:type="spellEnd"/>
     </w:p>
     <w:p>
       <w:pPr>
@@ -1255,44 +1330,74 @@
           <w:rFonts w:ascii="Consolas" w:hAnsi="Consolas"/>
         </w:rPr>
         <w:tab/>
-        <w:t>CALL ldx</w:t>
-      </w:r>
-    </w:p>
-    <w:p>
-      <w:pPr>
-        <w:spacing w:after="0"/>
-        <w:rPr>
-          <w:rFonts w:ascii="Consolas" w:hAnsi="Consolas"/>
-        </w:rPr>
-      </w:pPr>
-      <w:r>
-        <w:rPr>
-          <w:rFonts w:ascii="Consolas" w:hAnsi="Consolas"/>
-        </w:rPr>
-        <w:tab/>
-        <w:t>IF post-incr or post-dec</w:t>
-      </w:r>
-    </w:p>
-    <w:p>
-      <w:pPr>
-        <w:spacing w:after="0"/>
-        <w:rPr>
-          <w:rFonts w:ascii="Consolas" w:hAnsi="Consolas"/>
-        </w:rPr>
-      </w:pPr>
-      <w:r>
-        <w:rPr>
-          <w:rFonts w:ascii="Consolas" w:hAnsi="Consolas"/>
-        </w:rPr>
-        <w:tab/>
-      </w:r>
-      <w:r>
-        <w:rPr>
-          <w:rFonts w:ascii="Consolas" w:hAnsi="Consolas"/>
-        </w:rPr>
-        <w:tab/>
-        <w:t>SRC = SRC + address_modifier</w:t>
-      </w:r>
+        <w:t xml:space="preserve">CALL </w:t>
+      </w:r>
+      <w:proofErr w:type="spellStart"/>
+      <w:r>
+        <w:rPr>
+          <w:rFonts w:ascii="Consolas" w:hAnsi="Consolas"/>
+        </w:rPr>
+        <w:t>ldx</w:t>
+      </w:r>
+      <w:proofErr w:type="spellEnd"/>
+    </w:p>
+    <w:p>
+      <w:pPr>
+        <w:spacing w:after="0"/>
+        <w:rPr>
+          <w:rFonts w:ascii="Consolas" w:hAnsi="Consolas"/>
+        </w:rPr>
+      </w:pPr>
+      <w:r>
+        <w:rPr>
+          <w:rFonts w:ascii="Consolas" w:hAnsi="Consolas"/>
+        </w:rPr>
+        <w:tab/>
+        <w:t>IF post-</w:t>
+      </w:r>
+      <w:proofErr w:type="spellStart"/>
+      <w:r>
+        <w:rPr>
+          <w:rFonts w:ascii="Consolas" w:hAnsi="Consolas"/>
+        </w:rPr>
+        <w:t>incr</w:t>
+      </w:r>
+      <w:proofErr w:type="spellEnd"/>
+      <w:r>
+        <w:rPr>
+          <w:rFonts w:ascii="Consolas" w:hAnsi="Consolas"/>
+        </w:rPr>
+        <w:t xml:space="preserve"> or post-dec</w:t>
+      </w:r>
+    </w:p>
+    <w:p>
+      <w:pPr>
+        <w:spacing w:after="0"/>
+        <w:rPr>
+          <w:rFonts w:ascii="Consolas" w:hAnsi="Consolas"/>
+        </w:rPr>
+      </w:pPr>
+      <w:r>
+        <w:rPr>
+          <w:rFonts w:ascii="Consolas" w:hAnsi="Consolas"/>
+        </w:rPr>
+        <w:tab/>
+      </w:r>
+      <w:r>
+        <w:rPr>
+          <w:rFonts w:ascii="Consolas" w:hAnsi="Consolas"/>
+        </w:rPr>
+        <w:tab/>
+        <w:t xml:space="preserve">SRC = SRC + </w:t>
+      </w:r>
+      <w:proofErr w:type="spellStart"/>
+      <w:r>
+        <w:rPr>
+          <w:rFonts w:ascii="Consolas" w:hAnsi="Consolas"/>
+        </w:rPr>
+        <w:t>address_modifier</w:t>
+      </w:r>
+      <w:proofErr w:type="spellEnd"/>
     </w:p>
     <w:p>
       <w:pPr>
@@ -1338,11 +1443,19 @@
           <w:rFonts w:ascii="Consolas" w:hAnsi="Consolas"/>
         </w:rPr>
       </w:pPr>
-      <w:r>
-        <w:rPr>
-          <w:rFonts w:ascii="Consolas" w:hAnsi="Consolas"/>
-        </w:rPr>
-        <w:t>st_execute FUNCTION</w:t>
+      <w:proofErr w:type="spellStart"/>
+      <w:r>
+        <w:rPr>
+          <w:rFonts w:ascii="Consolas" w:hAnsi="Consolas"/>
+        </w:rPr>
+        <w:t>st_execute</w:t>
+      </w:r>
+      <w:proofErr w:type="spellEnd"/>
+      <w:r>
+        <w:rPr>
+          <w:rFonts w:ascii="Consolas" w:hAnsi="Consolas"/>
+        </w:rPr>
+        <w:t xml:space="preserve"> FUNCTION</w:t>
       </w:r>
     </w:p>
     <w:p>
@@ -1357,67 +1470,74 @@
         <w:rPr>
           <w:rFonts w:ascii="Consolas" w:hAnsi="Consolas"/>
         </w:rPr>
-        <w:t>CALL reg_format</w:t>
-      </w:r>
-    </w:p>
-    <w:p>
-      <w:pPr>
-        <w:spacing w:after="0"/>
-        <w:rPr>
-          <w:rFonts w:ascii="Consolas" w:hAnsi="Consolas"/>
-        </w:rPr>
-      </w:pPr>
-      <w:r>
-        <w:rPr>
-          <w:rFonts w:ascii="Consolas" w:hAnsi="Consolas"/>
-        </w:rPr>
-        <w:tab/>
-        <w:t>IF pre-inc or pre-dec</w:t>
-      </w:r>
-    </w:p>
-    <w:p>
-      <w:pPr>
-        <w:spacing w:after="0"/>
-        <w:rPr>
-          <w:rFonts w:ascii="Consolas" w:hAnsi="Consolas"/>
-        </w:rPr>
-      </w:pPr>
-      <w:r>
-        <w:rPr>
-          <w:rFonts w:ascii="Consolas" w:hAnsi="Consolas"/>
-        </w:rPr>
-        <w:tab/>
-      </w:r>
-      <w:r>
-        <w:rPr>
-          <w:rFonts w:ascii="Consolas" w:hAnsi="Consolas"/>
-        </w:rPr>
-        <w:tab/>
-      </w:r>
-      <w:r>
-        <w:rPr>
-          <w:rFonts w:ascii="Consolas" w:hAnsi="Consolas"/>
-        </w:rPr>
-        <w:t>DST</w:t>
-      </w:r>
-      <w:r>
-        <w:rPr>
-          <w:rFonts w:ascii="Consolas" w:hAnsi="Consolas"/>
-        </w:rPr>
-        <w:t xml:space="preserve"> = </w:t>
-      </w:r>
-      <w:r>
-        <w:rPr>
-          <w:rFonts w:ascii="Consolas" w:hAnsi="Consolas"/>
-        </w:rPr>
-        <w:t>DST</w:t>
-      </w:r>
-      <w:r>
-        <w:rPr>
-          <w:rFonts w:ascii="Consolas" w:hAnsi="Consolas"/>
-        </w:rPr>
-        <w:t xml:space="preserve"> + address_modifier</w:t>
-      </w:r>
+        <w:t xml:space="preserve">CALL </w:t>
+      </w:r>
+      <w:proofErr w:type="spellStart"/>
+      <w:r>
+        <w:rPr>
+          <w:rFonts w:ascii="Consolas" w:hAnsi="Consolas"/>
+        </w:rPr>
+        <w:t>reg_format</w:t>
+      </w:r>
+      <w:proofErr w:type="spellEnd"/>
+    </w:p>
+    <w:p>
+      <w:pPr>
+        <w:spacing w:after="0"/>
+        <w:rPr>
+          <w:rFonts w:ascii="Consolas" w:hAnsi="Consolas"/>
+        </w:rPr>
+      </w:pPr>
+      <w:r>
+        <w:rPr>
+          <w:rFonts w:ascii="Consolas" w:hAnsi="Consolas"/>
+        </w:rPr>
+        <w:tab/>
+        <w:t>IF pre-</w:t>
+      </w:r>
+      <w:proofErr w:type="spellStart"/>
+      <w:r>
+        <w:rPr>
+          <w:rFonts w:ascii="Consolas" w:hAnsi="Consolas"/>
+        </w:rPr>
+        <w:t>inc</w:t>
+      </w:r>
+      <w:proofErr w:type="spellEnd"/>
+      <w:r>
+        <w:rPr>
+          <w:rFonts w:ascii="Consolas" w:hAnsi="Consolas"/>
+        </w:rPr>
+        <w:t xml:space="preserve"> or pre-dec</w:t>
+      </w:r>
+    </w:p>
+    <w:p>
+      <w:pPr>
+        <w:spacing w:after="0"/>
+        <w:rPr>
+          <w:rFonts w:ascii="Consolas" w:hAnsi="Consolas"/>
+        </w:rPr>
+      </w:pPr>
+      <w:r>
+        <w:rPr>
+          <w:rFonts w:ascii="Consolas" w:hAnsi="Consolas"/>
+        </w:rPr>
+        <w:tab/>
+      </w:r>
+      <w:r>
+        <w:rPr>
+          <w:rFonts w:ascii="Consolas" w:hAnsi="Consolas"/>
+        </w:rPr>
+        <w:tab/>
+        <w:t xml:space="preserve">DST = DST + </w:t>
+      </w:r>
+      <w:proofErr w:type="spellStart"/>
+      <w:r>
+        <w:rPr>
+          <w:rFonts w:ascii="Consolas" w:hAnsi="Consolas"/>
+        </w:rPr>
+        <w:t>address_modifier</w:t>
+      </w:r>
+      <w:proofErr w:type="spellEnd"/>
     </w:p>
     <w:p>
       <w:pPr>
@@ -1466,67 +1586,74 @@
           <w:rFonts w:ascii="Consolas" w:hAnsi="Consolas"/>
         </w:rPr>
         <w:tab/>
-        <w:t>CALL stx</w:t>
-      </w:r>
-    </w:p>
-    <w:p>
-      <w:pPr>
-        <w:spacing w:after="0"/>
-        <w:rPr>
-          <w:rFonts w:ascii="Consolas" w:hAnsi="Consolas"/>
-        </w:rPr>
-      </w:pPr>
-      <w:r>
-        <w:rPr>
-          <w:rFonts w:ascii="Consolas" w:hAnsi="Consolas"/>
-        </w:rPr>
-        <w:tab/>
-        <w:t>IF post-incr or post-dec</w:t>
-      </w:r>
-    </w:p>
-    <w:p>
-      <w:pPr>
-        <w:spacing w:after="0"/>
-        <w:rPr>
-          <w:rFonts w:ascii="Consolas" w:hAnsi="Consolas"/>
-        </w:rPr>
-      </w:pPr>
-      <w:r>
-        <w:rPr>
-          <w:rFonts w:ascii="Consolas" w:hAnsi="Consolas"/>
-        </w:rPr>
-        <w:tab/>
-      </w:r>
-      <w:r>
-        <w:rPr>
-          <w:rFonts w:ascii="Consolas" w:hAnsi="Consolas"/>
-        </w:rPr>
-        <w:tab/>
-      </w:r>
-      <w:r>
-        <w:rPr>
-          <w:rFonts w:ascii="Consolas" w:hAnsi="Consolas"/>
-        </w:rPr>
-        <w:t>DST</w:t>
-      </w:r>
-      <w:r>
-        <w:rPr>
-          <w:rFonts w:ascii="Consolas" w:hAnsi="Consolas"/>
-        </w:rPr>
-        <w:t xml:space="preserve"> = </w:t>
-      </w:r>
-      <w:r>
-        <w:rPr>
-          <w:rFonts w:ascii="Consolas" w:hAnsi="Consolas"/>
-        </w:rPr>
-        <w:t>DST</w:t>
-      </w:r>
-      <w:r>
-        <w:rPr>
-          <w:rFonts w:ascii="Consolas" w:hAnsi="Consolas"/>
-        </w:rPr>
-        <w:t xml:space="preserve"> + address_modifier</w:t>
-      </w:r>
+        <w:t xml:space="preserve">CALL </w:t>
+      </w:r>
+      <w:proofErr w:type="spellStart"/>
+      <w:r>
+        <w:rPr>
+          <w:rFonts w:ascii="Consolas" w:hAnsi="Consolas"/>
+        </w:rPr>
+        <w:t>stx</w:t>
+      </w:r>
+      <w:proofErr w:type="spellEnd"/>
+    </w:p>
+    <w:p>
+      <w:pPr>
+        <w:spacing w:after="0"/>
+        <w:rPr>
+          <w:rFonts w:ascii="Consolas" w:hAnsi="Consolas"/>
+        </w:rPr>
+      </w:pPr>
+      <w:r>
+        <w:rPr>
+          <w:rFonts w:ascii="Consolas" w:hAnsi="Consolas"/>
+        </w:rPr>
+        <w:tab/>
+        <w:t>IF post-</w:t>
+      </w:r>
+      <w:proofErr w:type="spellStart"/>
+      <w:r>
+        <w:rPr>
+          <w:rFonts w:ascii="Consolas" w:hAnsi="Consolas"/>
+        </w:rPr>
+        <w:t>incr</w:t>
+      </w:r>
+      <w:proofErr w:type="spellEnd"/>
+      <w:r>
+        <w:rPr>
+          <w:rFonts w:ascii="Consolas" w:hAnsi="Consolas"/>
+        </w:rPr>
+        <w:t xml:space="preserve"> or post-dec</w:t>
+      </w:r>
+    </w:p>
+    <w:p>
+      <w:pPr>
+        <w:spacing w:after="0"/>
+        <w:rPr>
+          <w:rFonts w:ascii="Consolas" w:hAnsi="Consolas"/>
+        </w:rPr>
+      </w:pPr>
+      <w:r>
+        <w:rPr>
+          <w:rFonts w:ascii="Consolas" w:hAnsi="Consolas"/>
+        </w:rPr>
+        <w:tab/>
+      </w:r>
+      <w:r>
+        <w:rPr>
+          <w:rFonts w:ascii="Consolas" w:hAnsi="Consolas"/>
+        </w:rPr>
+        <w:tab/>
+        <w:t xml:space="preserve">DST = DST + </w:t>
+      </w:r>
+      <w:proofErr w:type="spellStart"/>
+      <w:r>
+        <w:rPr>
+          <w:rFonts w:ascii="Consolas" w:hAnsi="Consolas"/>
+        </w:rPr>
+        <w:t>address_modifier</w:t>
+      </w:r>
+      <w:proofErr w:type="spellEnd"/>
     </w:p>
     <w:p>
       <w:pPr>
@@ -1572,47 +1699,71 @@
           <w:rFonts w:ascii="Consolas" w:hAnsi="Consolas"/>
         </w:rPr>
       </w:pPr>
-      <w:r>
-        <w:rPr>
-          <w:rFonts w:ascii="Consolas" w:hAnsi="Consolas"/>
-        </w:rPr>
-        <w:t>ldx FUNCTION</w:t>
-      </w:r>
-    </w:p>
-    <w:p>
-      <w:pPr>
-        <w:spacing w:after="0"/>
-        <w:rPr>
-          <w:rFonts w:ascii="Consolas" w:hAnsi="Consolas"/>
-        </w:rPr>
-      </w:pPr>
-      <w:r>
-        <w:rPr>
-          <w:rFonts w:ascii="Consolas" w:hAnsi="Consolas"/>
-        </w:rPr>
-        <w:tab/>
-      </w:r>
-      <w:r>
-        <w:rPr>
-          <w:rFonts w:ascii="Consolas" w:hAnsi="Consolas"/>
-        </w:rPr>
-        <w:t>eff_address = SRC + sign-extended offset</w:t>
-      </w:r>
-    </w:p>
-    <w:p>
-      <w:pPr>
-        <w:spacing w:after="0"/>
-        <w:rPr>
-          <w:rFonts w:ascii="Consolas" w:hAnsi="Consolas"/>
-        </w:rPr>
-      </w:pPr>
-      <w:r>
-        <w:rPr>
-          <w:rFonts w:ascii="Consolas" w:hAnsi="Consolas"/>
-        </w:rPr>
-        <w:tab/>
-        <w:t>DMAR &lt;- eff_address</w:t>
-      </w:r>
+      <w:proofErr w:type="spellStart"/>
+      <w:r>
+        <w:rPr>
+          <w:rFonts w:ascii="Consolas" w:hAnsi="Consolas"/>
+        </w:rPr>
+        <w:t>ldx</w:t>
+      </w:r>
+      <w:proofErr w:type="spellEnd"/>
+      <w:r>
+        <w:rPr>
+          <w:rFonts w:ascii="Consolas" w:hAnsi="Consolas"/>
+        </w:rPr>
+        <w:t xml:space="preserve"> FUNCTION</w:t>
+      </w:r>
+    </w:p>
+    <w:p>
+      <w:pPr>
+        <w:spacing w:after="0"/>
+        <w:rPr>
+          <w:rFonts w:ascii="Consolas" w:hAnsi="Consolas"/>
+        </w:rPr>
+      </w:pPr>
+      <w:r>
+        <w:rPr>
+          <w:rFonts w:ascii="Consolas" w:hAnsi="Consolas"/>
+        </w:rPr>
+        <w:tab/>
+      </w:r>
+      <w:proofErr w:type="spellStart"/>
+      <w:r>
+        <w:rPr>
+          <w:rFonts w:ascii="Consolas" w:hAnsi="Consolas"/>
+        </w:rPr>
+        <w:t>eff_address</w:t>
+      </w:r>
+      <w:proofErr w:type="spellEnd"/>
+      <w:r>
+        <w:rPr>
+          <w:rFonts w:ascii="Consolas" w:hAnsi="Consolas"/>
+        </w:rPr>
+        <w:t xml:space="preserve"> = SRC + sign-extended offset</w:t>
+      </w:r>
+    </w:p>
+    <w:p>
+      <w:pPr>
+        <w:spacing w:after="0"/>
+        <w:rPr>
+          <w:rFonts w:ascii="Consolas" w:hAnsi="Consolas"/>
+        </w:rPr>
+      </w:pPr>
+      <w:r>
+        <w:rPr>
+          <w:rFonts w:ascii="Consolas" w:hAnsi="Consolas"/>
+        </w:rPr>
+        <w:tab/>
+        <w:t xml:space="preserve">DMAR &lt;- </w:t>
+      </w:r>
+      <w:proofErr w:type="spellStart"/>
+      <w:r>
+        <w:rPr>
+          <w:rFonts w:ascii="Consolas" w:hAnsi="Consolas"/>
+        </w:rPr>
+        <w:t>eff_address</w:t>
+      </w:r>
+      <w:proofErr w:type="spellEnd"/>
     </w:p>
     <w:p>
       <w:pPr>
@@ -1658,47 +1809,71 @@
           <w:rFonts w:ascii="Consolas" w:hAnsi="Consolas"/>
         </w:rPr>
       </w:pPr>
-      <w:r>
-        <w:rPr>
-          <w:rFonts w:ascii="Consolas" w:hAnsi="Consolas"/>
-        </w:rPr>
-        <w:t>stx FUNCTION</w:t>
-      </w:r>
-    </w:p>
-    <w:p>
-      <w:pPr>
-        <w:spacing w:after="0"/>
-        <w:rPr>
-          <w:rFonts w:ascii="Consolas" w:hAnsi="Consolas"/>
-        </w:rPr>
-      </w:pPr>
-      <w:r>
-        <w:rPr>
-          <w:rFonts w:ascii="Consolas" w:hAnsi="Consolas"/>
-        </w:rPr>
-        <w:tab/>
-      </w:r>
-      <w:r>
-        <w:rPr>
-          <w:rFonts w:ascii="Consolas" w:hAnsi="Consolas"/>
-        </w:rPr>
-        <w:t>eff_address = DST + sign-extended offset</w:t>
-      </w:r>
-    </w:p>
-    <w:p>
-      <w:pPr>
-        <w:spacing w:after="0"/>
-        <w:rPr>
-          <w:rFonts w:ascii="Consolas" w:hAnsi="Consolas"/>
-        </w:rPr>
-      </w:pPr>
-      <w:r>
-        <w:rPr>
-          <w:rFonts w:ascii="Consolas" w:hAnsi="Consolas"/>
-        </w:rPr>
-        <w:tab/>
-        <w:t>DMAR &lt;- eff_address</w:t>
-      </w:r>
+      <w:proofErr w:type="spellStart"/>
+      <w:r>
+        <w:rPr>
+          <w:rFonts w:ascii="Consolas" w:hAnsi="Consolas"/>
+        </w:rPr>
+        <w:t>stx</w:t>
+      </w:r>
+      <w:proofErr w:type="spellEnd"/>
+      <w:r>
+        <w:rPr>
+          <w:rFonts w:ascii="Consolas" w:hAnsi="Consolas"/>
+        </w:rPr>
+        <w:t xml:space="preserve"> FUNCTION</w:t>
+      </w:r>
+    </w:p>
+    <w:p>
+      <w:pPr>
+        <w:spacing w:after="0"/>
+        <w:rPr>
+          <w:rFonts w:ascii="Consolas" w:hAnsi="Consolas"/>
+        </w:rPr>
+      </w:pPr>
+      <w:r>
+        <w:rPr>
+          <w:rFonts w:ascii="Consolas" w:hAnsi="Consolas"/>
+        </w:rPr>
+        <w:tab/>
+      </w:r>
+      <w:proofErr w:type="spellStart"/>
+      <w:r>
+        <w:rPr>
+          <w:rFonts w:ascii="Consolas" w:hAnsi="Consolas"/>
+        </w:rPr>
+        <w:t>eff_address</w:t>
+      </w:r>
+      <w:proofErr w:type="spellEnd"/>
+      <w:r>
+        <w:rPr>
+          <w:rFonts w:ascii="Consolas" w:hAnsi="Consolas"/>
+        </w:rPr>
+        <w:t xml:space="preserve"> = DST + sign-extended offset</w:t>
+      </w:r>
+    </w:p>
+    <w:p>
+      <w:pPr>
+        <w:spacing w:after="0"/>
+        <w:rPr>
+          <w:rFonts w:ascii="Consolas" w:hAnsi="Consolas"/>
+        </w:rPr>
+      </w:pPr>
+      <w:r>
+        <w:rPr>
+          <w:rFonts w:ascii="Consolas" w:hAnsi="Consolas"/>
+        </w:rPr>
+        <w:tab/>
+        <w:t xml:space="preserve">DMAR &lt;- </w:t>
+      </w:r>
+      <w:proofErr w:type="spellStart"/>
+      <w:r>
+        <w:rPr>
+          <w:rFonts w:ascii="Consolas" w:hAnsi="Consolas"/>
+        </w:rPr>
+        <w:t>eff_address</w:t>
+      </w:r>
+      <w:proofErr w:type="spellEnd"/>
     </w:p>
     <w:p>
       <w:pPr>
@@ -1744,52 +1919,88 @@
           <w:rFonts w:ascii="Consolas" w:hAnsi="Consolas"/>
         </w:rPr>
       </w:pPr>
-      <w:r>
-        <w:rPr>
-          <w:rFonts w:ascii="Consolas" w:hAnsi="Consolas"/>
-        </w:rPr>
-        <w:t>reg_format FUNCTON</w:t>
-      </w:r>
-    </w:p>
-    <w:p>
-      <w:pPr>
-        <w:spacing w:after="0"/>
-        <w:rPr>
-          <w:rFonts w:ascii="Consolas" w:hAnsi="Consolas"/>
-        </w:rPr>
-      </w:pPr>
-      <w:r>
-        <w:rPr>
-          <w:rFonts w:ascii="Consolas" w:hAnsi="Consolas"/>
-        </w:rPr>
-        <w:tab/>
-      </w:r>
-      <w:r>
-        <w:rPr>
-          <w:rFonts w:ascii="Consolas" w:hAnsi="Consolas"/>
-        </w:rPr>
-        <w:t>IF inc is equal to 1</w:t>
-      </w:r>
-    </w:p>
-    <w:p>
-      <w:pPr>
-        <w:spacing w:after="0"/>
-        <w:rPr>
-          <w:rFonts w:ascii="Consolas" w:hAnsi="Consolas"/>
-        </w:rPr>
-      </w:pPr>
-      <w:r>
-        <w:rPr>
-          <w:rFonts w:ascii="Consolas" w:hAnsi="Consolas"/>
-        </w:rPr>
-        <w:tab/>
-      </w:r>
-      <w:r>
-        <w:rPr>
-          <w:rFonts w:ascii="Consolas" w:hAnsi="Consolas"/>
-        </w:rPr>
-        <w:tab/>
-        <w:t>SET address_modifier to 1</w:t>
+      <w:proofErr w:type="spellStart"/>
+      <w:r>
+        <w:rPr>
+          <w:rFonts w:ascii="Consolas" w:hAnsi="Consolas"/>
+        </w:rPr>
+        <w:t>reg_format</w:t>
+      </w:r>
+      <w:proofErr w:type="spellEnd"/>
+      <w:r>
+        <w:rPr>
+          <w:rFonts w:ascii="Consolas" w:hAnsi="Consolas"/>
+        </w:rPr>
+        <w:t xml:space="preserve"> FUNCTON</w:t>
+      </w:r>
+    </w:p>
+    <w:p>
+      <w:pPr>
+        <w:spacing w:after="0"/>
+        <w:rPr>
+          <w:rFonts w:ascii="Consolas" w:hAnsi="Consolas"/>
+        </w:rPr>
+      </w:pPr>
+      <w:r>
+        <w:rPr>
+          <w:rFonts w:ascii="Consolas" w:hAnsi="Consolas"/>
+        </w:rPr>
+        <w:tab/>
+      </w:r>
+      <w:r>
+        <w:rPr>
+          <w:rFonts w:ascii="Consolas" w:hAnsi="Consolas"/>
+        </w:rPr>
+        <w:t xml:space="preserve">IF </w:t>
+      </w:r>
+      <w:proofErr w:type="spellStart"/>
+      <w:r>
+        <w:rPr>
+          <w:rFonts w:ascii="Consolas" w:hAnsi="Consolas"/>
+        </w:rPr>
+        <w:t>inc</w:t>
+      </w:r>
+      <w:proofErr w:type="spellEnd"/>
+      <w:r>
+        <w:rPr>
+          <w:rFonts w:ascii="Consolas" w:hAnsi="Consolas"/>
+        </w:rPr>
+        <w:t xml:space="preserve"> is equal to 1</w:t>
+      </w:r>
+    </w:p>
+    <w:p>
+      <w:pPr>
+        <w:spacing w:after="0"/>
+        <w:rPr>
+          <w:rFonts w:ascii="Consolas" w:hAnsi="Consolas"/>
+        </w:rPr>
+      </w:pPr>
+      <w:r>
+        <w:rPr>
+          <w:rFonts w:ascii="Consolas" w:hAnsi="Consolas"/>
+        </w:rPr>
+        <w:tab/>
+      </w:r>
+      <w:r>
+        <w:rPr>
+          <w:rFonts w:ascii="Consolas" w:hAnsi="Consolas"/>
+        </w:rPr>
+        <w:tab/>
+        <w:t xml:space="preserve">SET </w:t>
+      </w:r>
+      <w:proofErr w:type="spellStart"/>
+      <w:r>
+        <w:rPr>
+          <w:rFonts w:ascii="Consolas" w:hAnsi="Consolas"/>
+        </w:rPr>
+        <w:t>address_modifier</w:t>
+      </w:r>
+      <w:proofErr w:type="spellEnd"/>
+      <w:r>
+        <w:rPr>
+          <w:rFonts w:ascii="Consolas" w:hAnsi="Consolas"/>
+        </w:rPr>
+        <w:t xml:space="preserve"> to 1</w:t>
       </w:r>
     </w:p>
     <w:p>
@@ -1825,7 +2036,21 @@
           <w:rFonts w:ascii="Consolas" w:hAnsi="Consolas"/>
         </w:rPr>
         <w:tab/>
-        <w:t>SET address_modifier to -1</w:t>
+        <w:t xml:space="preserve">SET </w:t>
+      </w:r>
+      <w:proofErr w:type="spellStart"/>
+      <w:r>
+        <w:rPr>
+          <w:rFonts w:ascii="Consolas" w:hAnsi="Consolas"/>
+        </w:rPr>
+        <w:t>address_modifier</w:t>
+      </w:r>
+      <w:proofErr w:type="spellEnd"/>
+      <w:r>
+        <w:rPr>
+          <w:rFonts w:ascii="Consolas" w:hAnsi="Consolas"/>
+        </w:rPr>
+        <w:t xml:space="preserve"> to -1</w:t>
       </w:r>
     </w:p>
     <w:p>
@@ -1861,7 +2086,21 @@
           <w:rFonts w:ascii="Consolas" w:hAnsi="Consolas"/>
         </w:rPr>
         <w:tab/>
-        <w:t>SET address_modifier to 0</w:t>
+        <w:t xml:space="preserve">SET </w:t>
+      </w:r>
+      <w:proofErr w:type="spellStart"/>
+      <w:r>
+        <w:rPr>
+          <w:rFonts w:ascii="Consolas" w:hAnsi="Consolas"/>
+        </w:rPr>
+        <w:t>address_modifier</w:t>
+      </w:r>
+      <w:proofErr w:type="spellEnd"/>
+      <w:r>
+        <w:rPr>
+          <w:rFonts w:ascii="Consolas" w:hAnsi="Consolas"/>
+        </w:rPr>
+        <w:t xml:space="preserve"> to 0</w:t>
       </w:r>
     </w:p>
     <w:p>
@@ -1913,61 +2152,91 @@
           <w:rFonts w:ascii="Consolas" w:hAnsi="Consolas"/>
         </w:rPr>
       </w:pPr>
-      <w:r>
-        <w:rPr>
-          <w:rFonts w:ascii="Consolas" w:hAnsi="Consolas"/>
-        </w:rPr>
-        <w:t>ldr_execute FUNCTION</w:t>
-      </w:r>
-    </w:p>
-    <w:p>
-      <w:pPr>
-        <w:spacing w:after="0"/>
-        <w:rPr>
-          <w:rFonts w:ascii="Consolas" w:hAnsi="Consolas"/>
-        </w:rPr>
-      </w:pPr>
-      <w:r>
-        <w:rPr>
-          <w:rFonts w:ascii="Consolas" w:hAnsi="Consolas"/>
-        </w:rPr>
-        <w:tab/>
-      </w:r>
-      <w:r>
-        <w:rPr>
-          <w:rFonts w:ascii="Consolas" w:hAnsi="Consolas"/>
-        </w:rPr>
-        <w:t>prepost-inc = 0</w:t>
-      </w:r>
-    </w:p>
-    <w:p>
-      <w:pPr>
-        <w:spacing w:after="0"/>
-        <w:rPr>
-          <w:rFonts w:ascii="Consolas" w:hAnsi="Consolas"/>
-        </w:rPr>
-      </w:pPr>
-      <w:r>
-        <w:rPr>
-          <w:rFonts w:ascii="Consolas" w:hAnsi="Consolas"/>
-        </w:rPr>
-        <w:tab/>
-        <w:t>prepost-inc = 0</w:t>
-      </w:r>
-    </w:p>
-    <w:p>
-      <w:pPr>
-        <w:spacing w:after="0"/>
-        <w:rPr>
-          <w:rFonts w:ascii="Consolas" w:hAnsi="Consolas"/>
-        </w:rPr>
-      </w:pPr>
-      <w:r>
-        <w:rPr>
-          <w:rFonts w:ascii="Consolas" w:hAnsi="Consolas"/>
-        </w:rPr>
-        <w:tab/>
-        <w:t>CALL ldx</w:t>
+      <w:proofErr w:type="spellStart"/>
+      <w:r>
+        <w:rPr>
+          <w:rFonts w:ascii="Consolas" w:hAnsi="Consolas"/>
+        </w:rPr>
+        <w:t>ldr_execute</w:t>
+      </w:r>
+      <w:proofErr w:type="spellEnd"/>
+      <w:r>
+        <w:rPr>
+          <w:rFonts w:ascii="Consolas" w:hAnsi="Consolas"/>
+        </w:rPr>
+        <w:t xml:space="preserve"> FUNCTION</w:t>
+      </w:r>
+    </w:p>
+    <w:p>
+      <w:pPr>
+        <w:spacing w:after="0"/>
+        <w:rPr>
+          <w:rFonts w:ascii="Consolas" w:hAnsi="Consolas"/>
+        </w:rPr>
+      </w:pPr>
+      <w:r>
+        <w:rPr>
+          <w:rFonts w:ascii="Consolas" w:hAnsi="Consolas"/>
+        </w:rPr>
+        <w:tab/>
+      </w:r>
+      <w:proofErr w:type="spellStart"/>
+      <w:r>
+        <w:rPr>
+          <w:rFonts w:ascii="Consolas" w:hAnsi="Consolas"/>
+        </w:rPr>
+        <w:t>prepost-inc</w:t>
+      </w:r>
+      <w:proofErr w:type="spellEnd"/>
+      <w:r>
+        <w:rPr>
+          <w:rFonts w:ascii="Consolas" w:hAnsi="Consolas"/>
+        </w:rPr>
+        <w:t xml:space="preserve"> = 0</w:t>
+      </w:r>
+    </w:p>
+    <w:p>
+      <w:pPr>
+        <w:spacing w:after="0"/>
+        <w:rPr>
+          <w:rFonts w:ascii="Consolas" w:hAnsi="Consolas"/>
+        </w:rPr>
+      </w:pPr>
+      <w:r>
+        <w:rPr>
+          <w:rFonts w:ascii="Consolas" w:hAnsi="Consolas"/>
+        </w:rPr>
+        <w:tab/>
+      </w:r>
+      <w:proofErr w:type="spellStart"/>
+      <w:r>
+        <w:rPr>
+          <w:rFonts w:ascii="Consolas" w:hAnsi="Consolas"/>
+        </w:rPr>
+        <w:t>prepost-inc</w:t>
+      </w:r>
+      <w:proofErr w:type="spellEnd"/>
+      <w:r>
+        <w:rPr>
+          <w:rFonts w:ascii="Consolas" w:hAnsi="Consolas"/>
+        </w:rPr>
+        <w:t xml:space="preserve"> = 0</w:t>
+      </w:r>
+    </w:p>
+    <w:p>
+      <w:pPr>
+        <w:spacing w:after="0"/>
+        <w:ind w:left="397"/>
+        <w:rPr>
+          <w:rFonts w:ascii="Consolas" w:hAnsi="Consolas"/>
+        </w:rPr>
+      </w:pPr>
+      <w:r>
+        <w:rPr>
+          <w:rFonts w:ascii="Consolas" w:hAnsi="Consolas"/>
+        </w:rPr>
+        <w:tab/>
+        <w:t xml:space="preserve">CALL </w:t>
       </w:r>
     </w:p>
     <w:p>
@@ -1999,57 +2268,99 @@
           <w:rFonts w:ascii="Consolas" w:hAnsi="Consolas"/>
         </w:rPr>
       </w:pPr>
-      <w:r>
-        <w:rPr>
-          <w:rFonts w:ascii="Consolas" w:hAnsi="Consolas"/>
-        </w:rPr>
-        <w:t>str_execute FUNCTION</w:t>
-      </w:r>
-    </w:p>
-    <w:p>
-      <w:pPr>
-        <w:spacing w:after="0"/>
-        <w:rPr>
-          <w:rFonts w:ascii="Consolas" w:hAnsi="Consolas"/>
-        </w:rPr>
-      </w:pPr>
-      <w:r>
-        <w:rPr>
-          <w:rFonts w:ascii="Consolas" w:hAnsi="Consolas"/>
-        </w:rPr>
-        <w:tab/>
-        <w:t>prepost-inc = 0</w:t>
-      </w:r>
-    </w:p>
-    <w:p>
-      <w:pPr>
-        <w:spacing w:after="0"/>
-        <w:rPr>
-          <w:rFonts w:ascii="Consolas" w:hAnsi="Consolas"/>
-        </w:rPr>
-      </w:pPr>
-      <w:r>
-        <w:rPr>
-          <w:rFonts w:ascii="Consolas" w:hAnsi="Consolas"/>
-        </w:rPr>
-        <w:tab/>
-        <w:t>prepost-inc = 0</w:t>
-      </w:r>
-    </w:p>
-    <w:p>
-      <w:pPr>
-        <w:spacing w:after="0"/>
-        <w:rPr>
-          <w:rFonts w:ascii="Consolas" w:hAnsi="Consolas"/>
-        </w:rPr>
-      </w:pPr>
-      <w:r>
-        <w:rPr>
-          <w:rFonts w:ascii="Consolas" w:hAnsi="Consolas"/>
-        </w:rPr>
-        <w:tab/>
-        <w:t>call stx</w:t>
-      </w:r>
+      <w:proofErr w:type="spellStart"/>
+      <w:r>
+        <w:rPr>
+          <w:rFonts w:ascii="Consolas" w:hAnsi="Consolas"/>
+        </w:rPr>
+        <w:t>str_execute</w:t>
+      </w:r>
+      <w:proofErr w:type="spellEnd"/>
+      <w:r>
+        <w:rPr>
+          <w:rFonts w:ascii="Consolas" w:hAnsi="Consolas"/>
+        </w:rPr>
+        <w:t xml:space="preserve"> FUNCTION</w:t>
+      </w:r>
+    </w:p>
+    <w:p>
+      <w:pPr>
+        <w:spacing w:after="0"/>
+        <w:rPr>
+          <w:rFonts w:ascii="Consolas" w:hAnsi="Consolas"/>
+        </w:rPr>
+      </w:pPr>
+      <w:r>
+        <w:rPr>
+          <w:rFonts w:ascii="Consolas" w:hAnsi="Consolas"/>
+        </w:rPr>
+        <w:tab/>
+      </w:r>
+      <w:proofErr w:type="spellStart"/>
+      <w:r>
+        <w:rPr>
+          <w:rFonts w:ascii="Consolas" w:hAnsi="Consolas"/>
+        </w:rPr>
+        <w:t>prepost-inc</w:t>
+      </w:r>
+      <w:proofErr w:type="spellEnd"/>
+      <w:r>
+        <w:rPr>
+          <w:rFonts w:ascii="Consolas" w:hAnsi="Consolas"/>
+        </w:rPr>
+        <w:t xml:space="preserve"> = 0</w:t>
+      </w:r>
+    </w:p>
+    <w:p>
+      <w:pPr>
+        <w:spacing w:after="0"/>
+        <w:rPr>
+          <w:rFonts w:ascii="Consolas" w:hAnsi="Consolas"/>
+        </w:rPr>
+      </w:pPr>
+      <w:r>
+        <w:rPr>
+          <w:rFonts w:ascii="Consolas" w:hAnsi="Consolas"/>
+        </w:rPr>
+        <w:tab/>
+      </w:r>
+      <w:proofErr w:type="spellStart"/>
+      <w:r>
+        <w:rPr>
+          <w:rFonts w:ascii="Consolas" w:hAnsi="Consolas"/>
+        </w:rPr>
+        <w:t>prepost-inc</w:t>
+      </w:r>
+      <w:proofErr w:type="spellEnd"/>
+      <w:r>
+        <w:rPr>
+          <w:rFonts w:ascii="Consolas" w:hAnsi="Consolas"/>
+        </w:rPr>
+        <w:t xml:space="preserve"> = 0</w:t>
+      </w:r>
+    </w:p>
+    <w:p>
+      <w:pPr>
+        <w:spacing w:after="0"/>
+        <w:rPr>
+          <w:rFonts w:ascii="Consolas" w:hAnsi="Consolas"/>
+        </w:rPr>
+      </w:pPr>
+      <w:r>
+        <w:rPr>
+          <w:rFonts w:ascii="Consolas" w:hAnsi="Consolas"/>
+        </w:rPr>
+        <w:tab/>
+        <w:t xml:space="preserve">call </w:t>
+      </w:r>
+      <w:proofErr w:type="spellStart"/>
+      <w:r>
+        <w:rPr>
+          <w:rFonts w:ascii="Consolas" w:hAnsi="Consolas"/>
+        </w:rPr>
+        <w:t>stx</w:t>
+      </w:r>
+      <w:proofErr w:type="spellEnd"/>
     </w:p>
     <w:p>
       <w:pPr>
@@ -2099,7 +2410,20 @@
           <w:rFonts w:ascii="Consolas" w:hAnsi="Consolas"/>
         </w:rPr>
         <w:tab/>
-        <w:t>SWITCH(opcode)</w:t>
+      </w:r>
+      <w:proofErr w:type="gramStart"/>
+      <w:r>
+        <w:rPr>
+          <w:rFonts w:ascii="Consolas" w:hAnsi="Consolas"/>
+        </w:rPr>
+        <w:t>SWITCH(</w:t>
+      </w:r>
+      <w:proofErr w:type="gramEnd"/>
+      <w:r>
+        <w:rPr>
+          <w:rFonts w:ascii="Consolas" w:hAnsi="Consolas"/>
+        </w:rPr>
+        <w:t>opcode)</w:t>
       </w:r>
     </w:p>
     <w:p>
@@ -2475,7 +2799,29 @@
           <w:rFonts w:ascii="Consolas" w:hAnsi="Consolas"/>
         </w:rPr>
         <w:tab/>
-        <w:t>DMBR &lt;- dmem[DMAR]</w:t>
+        <w:t xml:space="preserve">DMBR &lt;- </w:t>
+      </w:r>
+      <w:proofErr w:type="spellStart"/>
+      <w:proofErr w:type="gramStart"/>
+      <w:r>
+        <w:rPr>
+          <w:rFonts w:ascii="Consolas" w:hAnsi="Consolas"/>
+        </w:rPr>
+        <w:t>dmem</w:t>
+      </w:r>
+      <w:proofErr w:type="spellEnd"/>
+      <w:r>
+        <w:rPr>
+          <w:rFonts w:ascii="Consolas" w:hAnsi="Consolas"/>
+        </w:rPr>
+        <w:t>[</w:t>
+      </w:r>
+      <w:proofErr w:type="gramEnd"/>
+      <w:r>
+        <w:rPr>
+          <w:rFonts w:ascii="Consolas" w:hAnsi="Consolas"/>
+        </w:rPr>
+        <w:t>DMAR]</w:t>
       </w:r>
     </w:p>
     <w:p>
@@ -2556,7 +2902,28 @@
           <w:rFonts w:ascii="Consolas" w:hAnsi="Consolas"/>
         </w:rPr>
         <w:tab/>
-        <w:t>dmem[DMAR] &lt;- DMBR</w:t>
+      </w:r>
+      <w:proofErr w:type="spellStart"/>
+      <w:proofErr w:type="gramStart"/>
+      <w:r>
+        <w:rPr>
+          <w:rFonts w:ascii="Consolas" w:hAnsi="Consolas"/>
+        </w:rPr>
+        <w:t>dmem</w:t>
+      </w:r>
+      <w:proofErr w:type="spellEnd"/>
+      <w:r>
+        <w:rPr>
+          <w:rFonts w:ascii="Consolas" w:hAnsi="Consolas"/>
+        </w:rPr>
+        <w:t>[</w:t>
+      </w:r>
+      <w:proofErr w:type="gramEnd"/>
+      <w:r>
+        <w:rPr>
+          <w:rFonts w:ascii="Consolas" w:hAnsi="Consolas"/>
+        </w:rPr>
+        <w:t>DMAR] &lt;- DMBR</w:t>
       </w:r>
     </w:p>
     <w:p>
@@ -2620,11 +2987,27 @@
         </w:rPr>
         <w:t xml:space="preserve"> &lt;- </w:t>
       </w:r>
-      <w:r>
-        <w:rPr>
-          <w:rFonts w:ascii="Consolas" w:hAnsi="Consolas"/>
-        </w:rPr>
-        <w:t>dmem[DMAR]</w:t>
+      <w:proofErr w:type="spellStart"/>
+      <w:proofErr w:type="gramStart"/>
+      <w:r>
+        <w:rPr>
+          <w:rFonts w:ascii="Consolas" w:hAnsi="Consolas"/>
+        </w:rPr>
+        <w:t>dmem</w:t>
+      </w:r>
+      <w:proofErr w:type="spellEnd"/>
+      <w:r>
+        <w:rPr>
+          <w:rFonts w:ascii="Consolas" w:hAnsi="Consolas"/>
+        </w:rPr>
+        <w:t>[</w:t>
+      </w:r>
+      <w:proofErr w:type="gramEnd"/>
+      <w:r>
+        <w:rPr>
+          <w:rFonts w:ascii="Consolas" w:hAnsi="Consolas"/>
+        </w:rPr>
+        <w:t>DMAR]</w:t>
       </w:r>
     </w:p>
     <w:p>
@@ -2653,8 +3036,16 @@
         <w:rPr>
           <w:rFonts w:ascii="Consolas" w:hAnsi="Consolas"/>
         </w:rPr>
-        <w:t>END FUNCTIOn</w:t>
-      </w:r>
+        <w:t xml:space="preserve">END </w:t>
+      </w:r>
+      <w:proofErr w:type="spellStart"/>
+      <w:r>
+        <w:rPr>
+          <w:rFonts w:ascii="Consolas" w:hAnsi="Consolas"/>
+        </w:rPr>
+        <w:t>FUNCTIOn</w:t>
+      </w:r>
+      <w:proofErr w:type="spellEnd"/>
     </w:p>
     <w:p>
       <w:pPr>
@@ -2705,7 +3096,28 @@
           <w:rFonts w:ascii="Consolas" w:hAnsi="Consolas"/>
         </w:rPr>
         <w:tab/>
-        <w:t>dmem[DMAR] &lt;- SRC</w:t>
+      </w:r>
+      <w:proofErr w:type="spellStart"/>
+      <w:proofErr w:type="gramStart"/>
+      <w:r>
+        <w:rPr>
+          <w:rFonts w:ascii="Consolas" w:hAnsi="Consolas"/>
+        </w:rPr>
+        <w:t>dmem</w:t>
+      </w:r>
+      <w:proofErr w:type="spellEnd"/>
+      <w:r>
+        <w:rPr>
+          <w:rFonts w:ascii="Consolas" w:hAnsi="Consolas"/>
+        </w:rPr>
+        <w:t>[</w:t>
+      </w:r>
+      <w:proofErr w:type="gramEnd"/>
+      <w:r>
+        <w:rPr>
+          <w:rFonts w:ascii="Consolas" w:hAnsi="Consolas"/>
+        </w:rPr>
+        <w:t>DMAR] &lt;- SRC</w:t>
       </w:r>
     </w:p>
     <w:p>
@@ -2790,11 +3202,19 @@
           <w:rFonts w:ascii="Consolas" w:hAnsi="Consolas"/>
         </w:rPr>
       </w:pPr>
-      <w:r>
-        <w:rPr>
-          <w:rFonts w:ascii="Consolas" w:hAnsi="Consolas"/>
-        </w:rPr>
-        <w:t>prpo = [SET | CLEAR]</w:t>
+      <w:proofErr w:type="spellStart"/>
+      <w:r>
+        <w:rPr>
+          <w:rFonts w:ascii="Consolas" w:hAnsi="Consolas"/>
+        </w:rPr>
+        <w:t>prpo</w:t>
+      </w:r>
+      <w:proofErr w:type="spellEnd"/>
+      <w:r>
+        <w:rPr>
+          <w:rFonts w:ascii="Consolas" w:hAnsi="Consolas"/>
+        </w:rPr>
+        <w:t xml:space="preserve"> = [SET | CLEAR]</w:t>
       </w:r>
     </w:p>
     <w:p>
@@ -2862,97 +3282,63 @@
           <w:rFonts w:ascii="Consolas" w:hAnsi="Consolas"/>
         </w:rPr>
       </w:pPr>
-      <w:r>
-        <w:rPr>
-          <w:rFonts w:ascii="Consolas" w:hAnsi="Consolas"/>
-        </w:rPr>
-        <w:t>inc = [SET | CLEAR]</w:t>
-      </w:r>
-    </w:p>
-    <w:p>
-      <w:pPr>
-        <w:spacing w:after="0"/>
-        <w:rPr>
-          <w:rFonts w:ascii="Consolas" w:hAnsi="Consolas"/>
-        </w:rPr>
-      </w:pPr>
-    </w:p>
-    <w:p>
-      <w:pPr>
-        <w:spacing w:after="0"/>
-        <w:rPr>
-          <w:rFonts w:ascii="Consolas" w:hAnsi="Consolas"/>
-        </w:rPr>
-      </w:pPr>
-      <w:r>
-        <w:rPr>
-          <w:rFonts w:ascii="Consolas" w:hAnsi="Consolas"/>
-        </w:rPr>
-        <w:t xml:space="preserve">SRC = </w:t>
-      </w:r>
-      <w:r>
-        <w:rPr>
-          <w:rFonts w:ascii="Consolas" w:hAnsi="Consolas"/>
-        </w:rPr>
-        <w:t>[SET | CLEAR]</w:t>
-      </w:r>
-      <w:r>
-        <w:rPr>
-          <w:rFonts w:ascii="Consolas" w:hAnsi="Consolas"/>
-        </w:rPr>
-        <w:t xml:space="preserve"> + </w:t>
-      </w:r>
-      <w:r>
-        <w:rPr>
-          <w:rFonts w:ascii="Consolas" w:hAnsi="Consolas"/>
-        </w:rPr>
-        <w:t>[SET | CLEAR]</w:t>
-      </w:r>
-      <w:r>
-        <w:rPr>
-          <w:rFonts w:ascii="Consolas" w:hAnsi="Consolas"/>
-        </w:rPr>
-        <w:t xml:space="preserve"> + </w:t>
-      </w:r>
-      <w:r>
-        <w:rPr>
-          <w:rFonts w:ascii="Consolas" w:hAnsi="Consolas"/>
-        </w:rPr>
-        <w:t>[SET | CLEAR]</w:t>
-      </w:r>
-      <w:r>
-        <w:rPr>
-          <w:rFonts w:ascii="Consolas" w:hAnsi="Consolas"/>
-        </w:rPr>
-        <w:t xml:space="preserve"> * three bits *</w:t>
-      </w:r>
-    </w:p>
-    <w:p>
-      <w:pPr>
-        <w:spacing w:after="0"/>
-        <w:rPr>
-          <w:rFonts w:ascii="Consolas" w:hAnsi="Consolas"/>
-        </w:rPr>
-      </w:pPr>
-    </w:p>
-    <w:p>
-      <w:pPr>
-        <w:spacing w:after="0"/>
-        <w:rPr>
-          <w:rFonts w:ascii="Consolas" w:hAnsi="Consolas"/>
-        </w:rPr>
-      </w:pPr>
-      <w:r>
-        <w:rPr>
-          <w:rFonts w:ascii="Consolas" w:hAnsi="Consolas"/>
-        </w:rPr>
-        <w:t xml:space="preserve">DST = </w:t>
-      </w:r>
-      <w:r>
-        <w:rPr>
-          <w:rFonts w:ascii="Consolas" w:hAnsi="Consolas"/>
-        </w:rPr>
-        <w:t>[SET | CLEAR] + [SET | CLEAR] + [SET | CLEAR] * three bits *</w:t>
+      <w:proofErr w:type="spellStart"/>
+      <w:r>
+        <w:rPr>
+          <w:rFonts w:ascii="Consolas" w:hAnsi="Consolas"/>
+        </w:rPr>
+        <w:t>inc</w:t>
+      </w:r>
+      <w:proofErr w:type="spellEnd"/>
+      <w:r>
+        <w:rPr>
+          <w:rFonts w:ascii="Consolas" w:hAnsi="Consolas"/>
+        </w:rPr>
+        <w:t xml:space="preserve"> = [SET | CLEAR]</w:t>
+      </w:r>
+    </w:p>
+    <w:p>
+      <w:pPr>
+        <w:spacing w:after="0"/>
+        <w:rPr>
+          <w:rFonts w:ascii="Consolas" w:hAnsi="Consolas"/>
+        </w:rPr>
+      </w:pPr>
+    </w:p>
+    <w:p>
+      <w:pPr>
+        <w:spacing w:after="0"/>
+        <w:rPr>
+          <w:rFonts w:ascii="Consolas" w:hAnsi="Consolas"/>
+        </w:rPr>
+      </w:pPr>
+      <w:r>
+        <w:rPr>
+          <w:rFonts w:ascii="Consolas" w:hAnsi="Consolas"/>
+        </w:rPr>
+        <w:t>SRC = [SET | CLEAR] + [SET | CLEAR] + [SET | CLEAR] * three bits *</w:t>
+      </w:r>
+    </w:p>
+    <w:p>
+      <w:pPr>
+        <w:spacing w:after="0"/>
+        <w:rPr>
+          <w:rFonts w:ascii="Consolas" w:hAnsi="Consolas"/>
+        </w:rPr>
+      </w:pPr>
+    </w:p>
+    <w:p>
+      <w:pPr>
+        <w:spacing w:after="0"/>
+        <w:rPr>
+          <w:rFonts w:ascii="Consolas" w:hAnsi="Consolas"/>
+        </w:rPr>
+      </w:pPr>
+      <w:r>
+        <w:rPr>
+          <w:rFonts w:ascii="Consolas" w:hAnsi="Consolas"/>
+        </w:rPr>
+        <w:t>DST = [SET | CLEAR] + [SET | CLEAR] + [SET | CLEAR] * three bits *</w:t>
       </w:r>
     </w:p>
     <w:p>

</xml_diff>

<commit_message>
assignment 3 submission zip file created
</commit_message>
<xml_diff>
--- a/ECED3403_assignment/ECED3403_assignment_A3/ECED3403_A3_design.docx
+++ b/ECED3403_assignment/ECED3403_assignment_A3/ECED3403_A3_design.docx
@@ -187,16 +187,8 @@
         <w:rPr>
           <w:rFonts w:ascii="Consolas" w:hAnsi="Consolas"/>
         </w:rPr>
-        <w:t xml:space="preserve">breakpoint AND </w:t>
-      </w:r>
-      <w:proofErr w:type="spellStart"/>
-      <w:r>
-        <w:rPr>
-          <w:rFonts w:ascii="Consolas" w:hAnsi="Consolas"/>
-        </w:rPr>
-        <w:t>instructionbit</w:t>
-      </w:r>
-      <w:proofErr w:type="spellEnd"/>
+        <w:t>breakpoint AND instructionbit</w:t>
+      </w:r>
       <w:r>
         <w:rPr>
           <w:rFonts w:ascii="Consolas" w:hAnsi="Consolas"/>
@@ -763,7 +755,6 @@
         </w:rPr>
         <w:tab/>
       </w:r>
-      <w:proofErr w:type="gramStart"/>
       <w:r>
         <w:rPr>
           <w:rFonts w:ascii="Consolas" w:hAnsi="Consolas"/>
@@ -774,14 +765,7 @@
         <w:rPr>
           <w:rFonts w:ascii="Consolas" w:hAnsi="Consolas"/>
         </w:rPr>
-        <w:t>(</w:t>
-      </w:r>
-      <w:proofErr w:type="gramEnd"/>
-      <w:r>
-        <w:rPr>
-          <w:rFonts w:ascii="Consolas" w:hAnsi="Consolas"/>
-        </w:rPr>
-        <w:t>opcode)</w:t>
+        <w:t>(opcode)</w:t>
       </w:r>
     </w:p>
     <w:p>
@@ -850,16 +834,164 @@
           <w:rFonts w:ascii="Consolas" w:hAnsi="Consolas"/>
         </w:rPr>
         <w:tab/>
+        <w:t>CALL ld_execute</w:t>
+      </w:r>
+    </w:p>
+    <w:p>
+      <w:pPr>
+        <w:spacing w:after="0"/>
+        <w:rPr>
+          <w:rFonts w:ascii="Consolas" w:hAnsi="Consolas"/>
+        </w:rPr>
+      </w:pPr>
+      <w:r>
+        <w:rPr>
+          <w:rFonts w:ascii="Consolas" w:hAnsi="Consolas"/>
+        </w:rPr>
+        <w:tab/>
+      </w:r>
+      <w:r>
+        <w:rPr>
+          <w:rFonts w:ascii="Consolas" w:hAnsi="Consolas"/>
+        </w:rPr>
+        <w:tab/>
+      </w:r>
+      <w:r>
+        <w:rPr>
+          <w:rFonts w:ascii="Consolas" w:hAnsi="Consolas"/>
+        </w:rPr>
+        <w:tab/>
+        <w:t>BREAK</w:t>
+      </w:r>
+    </w:p>
+    <w:p>
+      <w:pPr>
+        <w:spacing w:after="0"/>
+        <w:rPr>
+          <w:rFonts w:ascii="Consolas" w:hAnsi="Consolas"/>
+        </w:rPr>
+      </w:pPr>
+      <w:r>
+        <w:rPr>
+          <w:rFonts w:ascii="Consolas" w:hAnsi="Consolas"/>
+        </w:rPr>
+        <w:tab/>
+      </w:r>
+      <w:r>
+        <w:rPr>
+          <w:rFonts w:ascii="Consolas" w:hAnsi="Consolas"/>
+        </w:rPr>
+        <w:tab/>
+        <w:t>CASE ST</w:t>
+      </w:r>
+    </w:p>
+    <w:p>
+      <w:pPr>
+        <w:spacing w:after="0"/>
+        <w:rPr>
+          <w:rFonts w:ascii="Consolas" w:hAnsi="Consolas"/>
+        </w:rPr>
+      </w:pPr>
+      <w:r>
+        <w:rPr>
+          <w:rFonts w:ascii="Consolas" w:hAnsi="Consolas"/>
+        </w:rPr>
+        <w:tab/>
+      </w:r>
+      <w:r>
+        <w:rPr>
+          <w:rFonts w:ascii="Consolas" w:hAnsi="Consolas"/>
+        </w:rPr>
+        <w:tab/>
+      </w:r>
+      <w:r>
+        <w:rPr>
+          <w:rFonts w:ascii="Consolas" w:hAnsi="Consolas"/>
+        </w:rPr>
+        <w:tab/>
+        <w:t>CALL st_execute</w:t>
+      </w:r>
+    </w:p>
+    <w:p>
+      <w:pPr>
+        <w:spacing w:after="0"/>
+        <w:rPr>
+          <w:rFonts w:ascii="Consolas" w:hAnsi="Consolas"/>
+        </w:rPr>
+      </w:pPr>
+      <w:r>
+        <w:rPr>
+          <w:rFonts w:ascii="Consolas" w:hAnsi="Consolas"/>
+        </w:rPr>
+        <w:tab/>
+      </w:r>
+      <w:r>
+        <w:rPr>
+          <w:rFonts w:ascii="Consolas" w:hAnsi="Consolas"/>
+        </w:rPr>
+        <w:tab/>
+      </w:r>
+      <w:r>
+        <w:rPr>
+          <w:rFonts w:ascii="Consolas" w:hAnsi="Consolas"/>
+        </w:rPr>
+        <w:tab/>
+        <w:t>BREAK</w:t>
+      </w:r>
+    </w:p>
+    <w:p>
+      <w:pPr>
+        <w:spacing w:after="0"/>
+        <w:rPr>
+          <w:rFonts w:ascii="Consolas" w:hAnsi="Consolas"/>
+        </w:rPr>
+      </w:pPr>
+      <w:r>
+        <w:rPr>
+          <w:rFonts w:ascii="Consolas" w:hAnsi="Consolas"/>
+        </w:rPr>
+        <w:tab/>
+      </w:r>
+      <w:r>
+        <w:rPr>
+          <w:rFonts w:ascii="Consolas" w:hAnsi="Consolas"/>
+        </w:rPr>
+        <w:tab/>
+        <w:t>CASE LDR</w:t>
+      </w:r>
+    </w:p>
+    <w:p>
+      <w:pPr>
+        <w:spacing w:after="0"/>
+        <w:rPr>
+          <w:rFonts w:ascii="Consolas" w:hAnsi="Consolas"/>
+        </w:rPr>
+      </w:pPr>
+      <w:r>
+        <w:rPr>
+          <w:rFonts w:ascii="Consolas" w:hAnsi="Consolas"/>
+        </w:rPr>
+        <w:tab/>
+      </w:r>
+      <w:r>
+        <w:rPr>
+          <w:rFonts w:ascii="Consolas" w:hAnsi="Consolas"/>
+        </w:rPr>
+        <w:tab/>
+      </w:r>
+      <w:r>
+        <w:rPr>
+          <w:rFonts w:ascii="Consolas" w:hAnsi="Consolas"/>
+        </w:rPr>
+        <w:tab/>
         <w:t xml:space="preserve">CALL </w:t>
       </w:r>
-      <w:proofErr w:type="spellStart"/>
-      <w:r>
-        <w:rPr>
-          <w:rFonts w:ascii="Consolas" w:hAnsi="Consolas"/>
-        </w:rPr>
-        <w:t>ld_execute</w:t>
-      </w:r>
-      <w:proofErr w:type="spellEnd"/>
+      <w:r>
+        <w:rPr>
+          <w:rFonts w:ascii="Consolas" w:hAnsi="Consolas"/>
+        </w:rPr>
+        <w:t>ldr_execute</w:t>
+      </w:r>
     </w:p>
     <w:p>
       <w:pPr>
@@ -906,6 +1038,1097 @@
           <w:rFonts w:ascii="Consolas" w:hAnsi="Consolas"/>
         </w:rPr>
         <w:tab/>
+        <w:t>CASE STR</w:t>
+      </w:r>
+    </w:p>
+    <w:p>
+      <w:pPr>
+        <w:spacing w:after="0"/>
+        <w:rPr>
+          <w:rFonts w:ascii="Consolas" w:hAnsi="Consolas"/>
+        </w:rPr>
+      </w:pPr>
+      <w:r>
+        <w:rPr>
+          <w:rFonts w:ascii="Consolas" w:hAnsi="Consolas"/>
+        </w:rPr>
+        <w:tab/>
+      </w:r>
+      <w:r>
+        <w:rPr>
+          <w:rFonts w:ascii="Consolas" w:hAnsi="Consolas"/>
+        </w:rPr>
+        <w:tab/>
+      </w:r>
+      <w:r>
+        <w:rPr>
+          <w:rFonts w:ascii="Consolas" w:hAnsi="Consolas"/>
+        </w:rPr>
+        <w:tab/>
+        <w:t>CALL str_execute</w:t>
+      </w:r>
+    </w:p>
+    <w:p>
+      <w:pPr>
+        <w:spacing w:after="0"/>
+        <w:rPr>
+          <w:rFonts w:ascii="Consolas" w:hAnsi="Consolas"/>
+        </w:rPr>
+      </w:pPr>
+      <w:r>
+        <w:rPr>
+          <w:rFonts w:ascii="Consolas" w:hAnsi="Consolas"/>
+        </w:rPr>
+        <w:tab/>
+      </w:r>
+      <w:r>
+        <w:rPr>
+          <w:rFonts w:ascii="Consolas" w:hAnsi="Consolas"/>
+        </w:rPr>
+        <w:tab/>
+      </w:r>
+      <w:r>
+        <w:rPr>
+          <w:rFonts w:ascii="Consolas" w:hAnsi="Consolas"/>
+        </w:rPr>
+        <w:tab/>
+        <w:t>BREAK</w:t>
+      </w:r>
+    </w:p>
+    <w:p>
+      <w:pPr>
+        <w:spacing w:after="0"/>
+        <w:rPr>
+          <w:rFonts w:ascii="Consolas" w:hAnsi="Consolas"/>
+        </w:rPr>
+      </w:pPr>
+      <w:r>
+        <w:rPr>
+          <w:rFonts w:ascii="Consolas" w:hAnsi="Consolas"/>
+        </w:rPr>
+        <w:tab/>
+        <w:t>END SWITCH</w:t>
+      </w:r>
+    </w:p>
+    <w:p>
+      <w:pPr>
+        <w:spacing w:after="0"/>
+        <w:rPr>
+          <w:rFonts w:ascii="Consolas" w:hAnsi="Consolas"/>
+        </w:rPr>
+      </w:pPr>
+      <w:r>
+        <w:rPr>
+          <w:rFonts w:ascii="Consolas" w:hAnsi="Consolas"/>
+        </w:rPr>
+        <w:t>END FUNCTIO</w:t>
+      </w:r>
+      <w:r>
+        <w:rPr>
+          <w:rFonts w:ascii="Consolas" w:hAnsi="Consolas"/>
+        </w:rPr>
+        <w:t>N</w:t>
+      </w:r>
+    </w:p>
+    <w:p>
+      <w:pPr>
+        <w:spacing w:after="0"/>
+        <w:rPr>
+          <w:rFonts w:ascii="Consolas" w:hAnsi="Consolas"/>
+        </w:rPr>
+      </w:pPr>
+    </w:p>
+    <w:p>
+      <w:pPr>
+        <w:spacing w:after="0"/>
+        <w:rPr>
+          <w:rFonts w:ascii="Consolas" w:hAnsi="Consolas"/>
+        </w:rPr>
+      </w:pPr>
+      <w:r>
+        <w:rPr>
+          <w:rFonts w:ascii="Consolas" w:hAnsi="Consolas"/>
+        </w:rPr>
+        <w:t>ld_execute FUNCTION</w:t>
+      </w:r>
+    </w:p>
+    <w:p>
+      <w:pPr>
+        <w:spacing w:after="0"/>
+        <w:rPr>
+          <w:rFonts w:ascii="Consolas" w:hAnsi="Consolas"/>
+        </w:rPr>
+      </w:pPr>
+      <w:r>
+        <w:rPr>
+          <w:rFonts w:ascii="Consolas" w:hAnsi="Consolas"/>
+        </w:rPr>
+        <w:tab/>
+        <w:t>CALL reg_format</w:t>
+      </w:r>
+    </w:p>
+    <w:p>
+      <w:pPr>
+        <w:spacing w:after="0"/>
+        <w:rPr>
+          <w:rFonts w:ascii="Consolas" w:hAnsi="Consolas"/>
+        </w:rPr>
+      </w:pPr>
+      <w:r>
+        <w:rPr>
+          <w:rFonts w:ascii="Consolas" w:hAnsi="Consolas"/>
+        </w:rPr>
+        <w:tab/>
+        <w:t>IF pre-inc or pre-dec</w:t>
+      </w:r>
+    </w:p>
+    <w:p>
+      <w:pPr>
+        <w:spacing w:after="0"/>
+        <w:rPr>
+          <w:rFonts w:ascii="Consolas" w:hAnsi="Consolas"/>
+        </w:rPr>
+      </w:pPr>
+      <w:r>
+        <w:rPr>
+          <w:rFonts w:ascii="Consolas" w:hAnsi="Consolas"/>
+        </w:rPr>
+        <w:tab/>
+      </w:r>
+      <w:r>
+        <w:rPr>
+          <w:rFonts w:ascii="Consolas" w:hAnsi="Consolas"/>
+        </w:rPr>
+        <w:tab/>
+        <w:t>SRC = SRC + address_modifier</w:t>
+      </w:r>
+    </w:p>
+    <w:p>
+      <w:pPr>
+        <w:spacing w:after="0"/>
+        <w:rPr>
+          <w:rFonts w:ascii="Consolas" w:hAnsi="Consolas"/>
+        </w:rPr>
+      </w:pPr>
+      <w:r>
+        <w:rPr>
+          <w:rFonts w:ascii="Consolas" w:hAnsi="Consolas"/>
+        </w:rPr>
+        <w:tab/>
+        <w:t>END IF</w:t>
+      </w:r>
+    </w:p>
+    <w:p>
+      <w:pPr>
+        <w:spacing w:after="0"/>
+        <w:rPr>
+          <w:rFonts w:ascii="Consolas" w:hAnsi="Consolas"/>
+        </w:rPr>
+      </w:pPr>
+      <w:r>
+        <w:rPr>
+          <w:rFonts w:ascii="Consolas" w:hAnsi="Consolas"/>
+        </w:rPr>
+        <w:tab/>
+      </w:r>
+      <w:r>
+        <w:rPr>
+          <w:rFonts w:ascii="Consolas" w:hAnsi="Consolas"/>
+        </w:rPr>
+        <w:t>sign-extended offset = 0</w:t>
+      </w:r>
+    </w:p>
+    <w:p>
+      <w:pPr>
+        <w:spacing w:after="0"/>
+        <w:rPr>
+          <w:rFonts w:ascii="Consolas" w:hAnsi="Consolas"/>
+        </w:rPr>
+      </w:pPr>
+      <w:r>
+        <w:rPr>
+          <w:rFonts w:ascii="Consolas" w:hAnsi="Consolas"/>
+        </w:rPr>
+        <w:tab/>
+        <w:t>CALL ldx</w:t>
+      </w:r>
+    </w:p>
+    <w:p>
+      <w:pPr>
+        <w:spacing w:after="0"/>
+        <w:rPr>
+          <w:rFonts w:ascii="Consolas" w:hAnsi="Consolas"/>
+        </w:rPr>
+      </w:pPr>
+      <w:r>
+        <w:rPr>
+          <w:rFonts w:ascii="Consolas" w:hAnsi="Consolas"/>
+        </w:rPr>
+        <w:tab/>
+        <w:t>IF post-incr or post-dec</w:t>
+      </w:r>
+    </w:p>
+    <w:p>
+      <w:pPr>
+        <w:spacing w:after="0"/>
+        <w:rPr>
+          <w:rFonts w:ascii="Consolas" w:hAnsi="Consolas"/>
+        </w:rPr>
+      </w:pPr>
+      <w:r>
+        <w:rPr>
+          <w:rFonts w:ascii="Consolas" w:hAnsi="Consolas"/>
+        </w:rPr>
+        <w:tab/>
+      </w:r>
+      <w:r>
+        <w:rPr>
+          <w:rFonts w:ascii="Consolas" w:hAnsi="Consolas"/>
+        </w:rPr>
+        <w:tab/>
+        <w:t>SRC = SRC + address_modifier</w:t>
+      </w:r>
+    </w:p>
+    <w:p>
+      <w:pPr>
+        <w:spacing w:after="0"/>
+        <w:rPr>
+          <w:rFonts w:ascii="Consolas" w:hAnsi="Consolas"/>
+        </w:rPr>
+      </w:pPr>
+      <w:r>
+        <w:rPr>
+          <w:rFonts w:ascii="Consolas" w:hAnsi="Consolas"/>
+        </w:rPr>
+        <w:tab/>
+        <w:t>END IF</w:t>
+      </w:r>
+    </w:p>
+    <w:p>
+      <w:pPr>
+        <w:spacing w:after="0"/>
+        <w:rPr>
+          <w:rFonts w:ascii="Consolas" w:hAnsi="Consolas"/>
+        </w:rPr>
+      </w:pPr>
+      <w:r>
+        <w:rPr>
+          <w:rFonts w:ascii="Consolas" w:hAnsi="Consolas"/>
+        </w:rPr>
+        <w:t>END FUNCTION</w:t>
+      </w:r>
+    </w:p>
+    <w:p>
+      <w:pPr>
+        <w:spacing w:after="0"/>
+        <w:rPr>
+          <w:rFonts w:ascii="Consolas" w:hAnsi="Consolas"/>
+        </w:rPr>
+      </w:pPr>
+    </w:p>
+    <w:p>
+      <w:pPr>
+        <w:spacing w:after="0"/>
+        <w:rPr>
+          <w:rFonts w:ascii="Consolas" w:hAnsi="Consolas"/>
+        </w:rPr>
+      </w:pPr>
+      <w:r>
+        <w:rPr>
+          <w:rFonts w:ascii="Consolas" w:hAnsi="Consolas"/>
+        </w:rPr>
+        <w:t>st_execute FUNCTION</w:t>
+      </w:r>
+    </w:p>
+    <w:p>
+      <w:pPr>
+        <w:spacing w:after="0"/>
+        <w:ind w:firstLine="397"/>
+        <w:rPr>
+          <w:rFonts w:ascii="Consolas" w:hAnsi="Consolas"/>
+        </w:rPr>
+      </w:pPr>
+      <w:r>
+        <w:rPr>
+          <w:rFonts w:ascii="Consolas" w:hAnsi="Consolas"/>
+        </w:rPr>
+        <w:t>CALL reg_format</w:t>
+      </w:r>
+    </w:p>
+    <w:p>
+      <w:pPr>
+        <w:spacing w:after="0"/>
+        <w:rPr>
+          <w:rFonts w:ascii="Consolas" w:hAnsi="Consolas"/>
+        </w:rPr>
+      </w:pPr>
+      <w:r>
+        <w:rPr>
+          <w:rFonts w:ascii="Consolas" w:hAnsi="Consolas"/>
+        </w:rPr>
+        <w:tab/>
+        <w:t>IF pre-inc or pre-dec</w:t>
+      </w:r>
+    </w:p>
+    <w:p>
+      <w:pPr>
+        <w:spacing w:after="0"/>
+        <w:rPr>
+          <w:rFonts w:ascii="Consolas" w:hAnsi="Consolas"/>
+        </w:rPr>
+      </w:pPr>
+      <w:r>
+        <w:rPr>
+          <w:rFonts w:ascii="Consolas" w:hAnsi="Consolas"/>
+        </w:rPr>
+        <w:tab/>
+      </w:r>
+      <w:r>
+        <w:rPr>
+          <w:rFonts w:ascii="Consolas" w:hAnsi="Consolas"/>
+        </w:rPr>
+        <w:tab/>
+        <w:t>DST = DST + address_modifier</w:t>
+      </w:r>
+    </w:p>
+    <w:p>
+      <w:pPr>
+        <w:spacing w:after="0"/>
+        <w:rPr>
+          <w:rFonts w:ascii="Consolas" w:hAnsi="Consolas"/>
+        </w:rPr>
+      </w:pPr>
+      <w:r>
+        <w:rPr>
+          <w:rFonts w:ascii="Consolas" w:hAnsi="Consolas"/>
+        </w:rPr>
+        <w:tab/>
+        <w:t>END IF</w:t>
+      </w:r>
+    </w:p>
+    <w:p>
+      <w:pPr>
+        <w:spacing w:after="0"/>
+        <w:rPr>
+          <w:rFonts w:ascii="Consolas" w:hAnsi="Consolas"/>
+        </w:rPr>
+      </w:pPr>
+      <w:r>
+        <w:rPr>
+          <w:rFonts w:ascii="Consolas" w:hAnsi="Consolas"/>
+        </w:rPr>
+        <w:tab/>
+      </w:r>
+      <w:r>
+        <w:rPr>
+          <w:rFonts w:ascii="Consolas" w:hAnsi="Consolas"/>
+        </w:rPr>
+        <w:t>sign-extended offset = 0</w:t>
+      </w:r>
+    </w:p>
+    <w:p>
+      <w:pPr>
+        <w:spacing w:after="0"/>
+        <w:rPr>
+          <w:rFonts w:ascii="Consolas" w:hAnsi="Consolas"/>
+        </w:rPr>
+      </w:pPr>
+      <w:r>
+        <w:rPr>
+          <w:rFonts w:ascii="Consolas" w:hAnsi="Consolas"/>
+        </w:rPr>
+        <w:tab/>
+        <w:t>CALL stx</w:t>
+      </w:r>
+    </w:p>
+    <w:p>
+      <w:pPr>
+        <w:spacing w:after="0"/>
+        <w:rPr>
+          <w:rFonts w:ascii="Consolas" w:hAnsi="Consolas"/>
+        </w:rPr>
+      </w:pPr>
+      <w:r>
+        <w:rPr>
+          <w:rFonts w:ascii="Consolas" w:hAnsi="Consolas"/>
+        </w:rPr>
+        <w:tab/>
+        <w:t>IF post-incr or post-dec</w:t>
+      </w:r>
+    </w:p>
+    <w:p>
+      <w:pPr>
+        <w:spacing w:after="0"/>
+        <w:rPr>
+          <w:rFonts w:ascii="Consolas" w:hAnsi="Consolas"/>
+        </w:rPr>
+      </w:pPr>
+      <w:r>
+        <w:rPr>
+          <w:rFonts w:ascii="Consolas" w:hAnsi="Consolas"/>
+        </w:rPr>
+        <w:tab/>
+      </w:r>
+      <w:r>
+        <w:rPr>
+          <w:rFonts w:ascii="Consolas" w:hAnsi="Consolas"/>
+        </w:rPr>
+        <w:tab/>
+        <w:t>DST = DST + address_modifier</w:t>
+      </w:r>
+    </w:p>
+    <w:p>
+      <w:pPr>
+        <w:spacing w:after="0"/>
+        <w:rPr>
+          <w:rFonts w:ascii="Consolas" w:hAnsi="Consolas"/>
+        </w:rPr>
+      </w:pPr>
+      <w:r>
+        <w:rPr>
+          <w:rFonts w:ascii="Consolas" w:hAnsi="Consolas"/>
+        </w:rPr>
+        <w:tab/>
+        <w:t>END IF</w:t>
+      </w:r>
+    </w:p>
+    <w:p>
+      <w:pPr>
+        <w:spacing w:after="0"/>
+        <w:rPr>
+          <w:rFonts w:ascii="Consolas" w:hAnsi="Consolas"/>
+        </w:rPr>
+      </w:pPr>
+      <w:r>
+        <w:rPr>
+          <w:rFonts w:ascii="Consolas" w:hAnsi="Consolas"/>
+        </w:rPr>
+        <w:t>END FUNCTION</w:t>
+      </w:r>
+    </w:p>
+    <w:p>
+      <w:pPr>
+        <w:spacing w:after="0"/>
+        <w:rPr>
+          <w:rFonts w:ascii="Consolas" w:hAnsi="Consolas"/>
+        </w:rPr>
+      </w:pPr>
+    </w:p>
+    <w:p>
+      <w:pPr>
+        <w:spacing w:after="0"/>
+        <w:rPr>
+          <w:rFonts w:ascii="Consolas" w:hAnsi="Consolas"/>
+        </w:rPr>
+      </w:pPr>
+      <w:r>
+        <w:rPr>
+          <w:rFonts w:ascii="Consolas" w:hAnsi="Consolas"/>
+        </w:rPr>
+        <w:t>ldx FUNCTION</w:t>
+      </w:r>
+    </w:p>
+    <w:p>
+      <w:pPr>
+        <w:spacing w:after="0"/>
+        <w:rPr>
+          <w:rFonts w:ascii="Consolas" w:hAnsi="Consolas"/>
+        </w:rPr>
+      </w:pPr>
+      <w:r>
+        <w:rPr>
+          <w:rFonts w:ascii="Consolas" w:hAnsi="Consolas"/>
+        </w:rPr>
+        <w:tab/>
+        <w:t>eff_address = SRC + sign-extended offset</w:t>
+      </w:r>
+    </w:p>
+    <w:p>
+      <w:pPr>
+        <w:spacing w:after="0"/>
+        <w:rPr>
+          <w:rFonts w:ascii="Consolas" w:hAnsi="Consolas"/>
+        </w:rPr>
+      </w:pPr>
+      <w:r>
+        <w:rPr>
+          <w:rFonts w:ascii="Consolas" w:hAnsi="Consolas"/>
+        </w:rPr>
+        <w:tab/>
+        <w:t>DMAR &lt;- eff_address</w:t>
+      </w:r>
+    </w:p>
+    <w:p>
+      <w:pPr>
+        <w:spacing w:after="0"/>
+        <w:rPr>
+          <w:rFonts w:ascii="Consolas" w:hAnsi="Consolas"/>
+        </w:rPr>
+      </w:pPr>
+      <w:r>
+        <w:rPr>
+          <w:rFonts w:ascii="Consolas" w:hAnsi="Consolas"/>
+        </w:rPr>
+        <w:tab/>
+        <w:t>DCTRL &lt;- RD</w:t>
+      </w:r>
+    </w:p>
+    <w:p>
+      <w:pPr>
+        <w:spacing w:after="0"/>
+        <w:rPr>
+          <w:rFonts w:ascii="Consolas" w:hAnsi="Consolas"/>
+        </w:rPr>
+      </w:pPr>
+      <w:r>
+        <w:rPr>
+          <w:rFonts w:ascii="Consolas" w:hAnsi="Consolas"/>
+        </w:rPr>
+        <w:t>END FUNCTION</w:t>
+      </w:r>
+    </w:p>
+    <w:p>
+      <w:pPr>
+        <w:spacing w:after="0"/>
+        <w:rPr>
+          <w:rFonts w:ascii="Consolas" w:hAnsi="Consolas"/>
+        </w:rPr>
+      </w:pPr>
+    </w:p>
+    <w:p>
+      <w:pPr>
+        <w:spacing w:after="0"/>
+        <w:rPr>
+          <w:rFonts w:ascii="Consolas" w:hAnsi="Consolas"/>
+        </w:rPr>
+      </w:pPr>
+      <w:r>
+        <w:rPr>
+          <w:rFonts w:ascii="Consolas" w:hAnsi="Consolas"/>
+        </w:rPr>
+        <w:t>stx FUNCTION</w:t>
+      </w:r>
+    </w:p>
+    <w:p>
+      <w:pPr>
+        <w:spacing w:after="0"/>
+        <w:rPr>
+          <w:rFonts w:ascii="Consolas" w:hAnsi="Consolas"/>
+        </w:rPr>
+      </w:pPr>
+      <w:r>
+        <w:rPr>
+          <w:rFonts w:ascii="Consolas" w:hAnsi="Consolas"/>
+        </w:rPr>
+        <w:tab/>
+        <w:t>eff_address = DST + sign-extended offset</w:t>
+      </w:r>
+    </w:p>
+    <w:p>
+      <w:pPr>
+        <w:spacing w:after="0"/>
+        <w:rPr>
+          <w:rFonts w:ascii="Consolas" w:hAnsi="Consolas"/>
+        </w:rPr>
+      </w:pPr>
+      <w:r>
+        <w:rPr>
+          <w:rFonts w:ascii="Consolas" w:hAnsi="Consolas"/>
+        </w:rPr>
+        <w:tab/>
+        <w:t>DMAR &lt;- eff_address</w:t>
+      </w:r>
+    </w:p>
+    <w:p>
+      <w:pPr>
+        <w:spacing w:after="0"/>
+        <w:rPr>
+          <w:rFonts w:ascii="Consolas" w:hAnsi="Consolas"/>
+        </w:rPr>
+      </w:pPr>
+      <w:r>
+        <w:rPr>
+          <w:rFonts w:ascii="Consolas" w:hAnsi="Consolas"/>
+        </w:rPr>
+        <w:tab/>
+        <w:t>DCTRL &lt;- RD</w:t>
+      </w:r>
+    </w:p>
+    <w:p>
+      <w:pPr>
+        <w:spacing w:after="0"/>
+        <w:rPr>
+          <w:rFonts w:ascii="Consolas" w:hAnsi="Consolas"/>
+        </w:rPr>
+      </w:pPr>
+      <w:r>
+        <w:rPr>
+          <w:rFonts w:ascii="Consolas" w:hAnsi="Consolas"/>
+        </w:rPr>
+        <w:t>END FUNCTION</w:t>
+      </w:r>
+    </w:p>
+    <w:p>
+      <w:pPr>
+        <w:spacing w:after="0"/>
+        <w:rPr>
+          <w:rFonts w:ascii="Consolas" w:hAnsi="Consolas"/>
+        </w:rPr>
+      </w:pPr>
+    </w:p>
+    <w:p>
+      <w:pPr>
+        <w:spacing w:after="0"/>
+        <w:rPr>
+          <w:rFonts w:ascii="Consolas" w:hAnsi="Consolas"/>
+        </w:rPr>
+      </w:pPr>
+      <w:r>
+        <w:rPr>
+          <w:rFonts w:ascii="Consolas" w:hAnsi="Consolas"/>
+        </w:rPr>
+        <w:t>reg_format FUNCTON</w:t>
+      </w:r>
+    </w:p>
+    <w:p>
+      <w:pPr>
+        <w:spacing w:after="0"/>
+        <w:rPr>
+          <w:rFonts w:ascii="Consolas" w:hAnsi="Consolas"/>
+        </w:rPr>
+      </w:pPr>
+      <w:r>
+        <w:rPr>
+          <w:rFonts w:ascii="Consolas" w:hAnsi="Consolas"/>
+        </w:rPr>
+        <w:tab/>
+      </w:r>
+      <w:r>
+        <w:rPr>
+          <w:rFonts w:ascii="Consolas" w:hAnsi="Consolas"/>
+        </w:rPr>
+        <w:t>IF inc is equal to 1</w:t>
+      </w:r>
+    </w:p>
+    <w:p>
+      <w:pPr>
+        <w:spacing w:after="0"/>
+        <w:rPr>
+          <w:rFonts w:ascii="Consolas" w:hAnsi="Consolas"/>
+        </w:rPr>
+      </w:pPr>
+      <w:r>
+        <w:rPr>
+          <w:rFonts w:ascii="Consolas" w:hAnsi="Consolas"/>
+        </w:rPr>
+        <w:tab/>
+      </w:r>
+      <w:r>
+        <w:rPr>
+          <w:rFonts w:ascii="Consolas" w:hAnsi="Consolas"/>
+        </w:rPr>
+        <w:tab/>
+        <w:t>SET address_modifier to 1</w:t>
+      </w:r>
+    </w:p>
+    <w:p>
+      <w:pPr>
+        <w:spacing w:after="0"/>
+        <w:rPr>
+          <w:rFonts w:ascii="Consolas" w:hAnsi="Consolas"/>
+        </w:rPr>
+      </w:pPr>
+      <w:r>
+        <w:rPr>
+          <w:rFonts w:ascii="Consolas" w:hAnsi="Consolas"/>
+        </w:rPr>
+        <w:tab/>
+        <w:t>ELSE IF dec is set to 1</w:t>
+      </w:r>
+    </w:p>
+    <w:p>
+      <w:pPr>
+        <w:spacing w:after="0"/>
+        <w:rPr>
+          <w:rFonts w:ascii="Consolas" w:hAnsi="Consolas"/>
+        </w:rPr>
+      </w:pPr>
+      <w:r>
+        <w:rPr>
+          <w:rFonts w:ascii="Consolas" w:hAnsi="Consolas"/>
+        </w:rPr>
+        <w:tab/>
+      </w:r>
+      <w:r>
+        <w:rPr>
+          <w:rFonts w:ascii="Consolas" w:hAnsi="Consolas"/>
+        </w:rPr>
+        <w:tab/>
+        <w:t>SET address_modifier to -1</w:t>
+      </w:r>
+    </w:p>
+    <w:p>
+      <w:pPr>
+        <w:spacing w:after="0"/>
+        <w:rPr>
+          <w:rFonts w:ascii="Consolas" w:hAnsi="Consolas"/>
+        </w:rPr>
+      </w:pPr>
+      <w:r>
+        <w:rPr>
+          <w:rFonts w:ascii="Consolas" w:hAnsi="Consolas"/>
+        </w:rPr>
+        <w:tab/>
+        <w:t>ELSE</w:t>
+      </w:r>
+    </w:p>
+    <w:p>
+      <w:pPr>
+        <w:spacing w:after="0"/>
+        <w:rPr>
+          <w:rFonts w:ascii="Consolas" w:hAnsi="Consolas"/>
+        </w:rPr>
+      </w:pPr>
+      <w:r>
+        <w:rPr>
+          <w:rFonts w:ascii="Consolas" w:hAnsi="Consolas"/>
+        </w:rPr>
+        <w:tab/>
+      </w:r>
+      <w:r>
+        <w:rPr>
+          <w:rFonts w:ascii="Consolas" w:hAnsi="Consolas"/>
+        </w:rPr>
+        <w:tab/>
+        <w:t>SET address_modifier to 0</w:t>
+      </w:r>
+    </w:p>
+    <w:p>
+      <w:pPr>
+        <w:spacing w:after="0"/>
+        <w:rPr>
+          <w:rFonts w:ascii="Consolas" w:hAnsi="Consolas"/>
+        </w:rPr>
+      </w:pPr>
+      <w:r>
+        <w:rPr>
+          <w:rFonts w:ascii="Consolas" w:hAnsi="Consolas"/>
+        </w:rPr>
+        <w:tab/>
+      </w:r>
+      <w:r>
+        <w:rPr>
+          <w:rFonts w:ascii="Consolas" w:hAnsi="Consolas"/>
+        </w:rPr>
+        <w:t>END IF</w:t>
+      </w:r>
+    </w:p>
+    <w:p>
+      <w:pPr>
+        <w:spacing w:after="0"/>
+        <w:rPr>
+          <w:rFonts w:ascii="Consolas" w:hAnsi="Consolas"/>
+        </w:rPr>
+      </w:pPr>
+      <w:r>
+        <w:rPr>
+          <w:rFonts w:ascii="Consolas" w:hAnsi="Consolas"/>
+        </w:rPr>
+        <w:t>END FUNCTION</w:t>
+      </w:r>
+    </w:p>
+    <w:p>
+      <w:pPr>
+        <w:spacing w:after="0"/>
+        <w:rPr>
+          <w:rFonts w:ascii="Consolas" w:hAnsi="Consolas"/>
+        </w:rPr>
+      </w:pPr>
+    </w:p>
+    <w:p>
+      <w:pPr>
+        <w:spacing w:after="0"/>
+        <w:rPr>
+          <w:rFonts w:ascii="Consolas" w:hAnsi="Consolas"/>
+        </w:rPr>
+      </w:pPr>
+      <w:r>
+        <w:rPr>
+          <w:rFonts w:ascii="Consolas" w:hAnsi="Consolas"/>
+        </w:rPr>
+        <w:t>ldr_execute FUNCTION</w:t>
+      </w:r>
+    </w:p>
+    <w:p>
+      <w:pPr>
+        <w:spacing w:after="0"/>
+        <w:rPr>
+          <w:rFonts w:ascii="Consolas" w:hAnsi="Consolas"/>
+        </w:rPr>
+      </w:pPr>
+      <w:r>
+        <w:rPr>
+          <w:rFonts w:ascii="Consolas" w:hAnsi="Consolas"/>
+        </w:rPr>
+        <w:tab/>
+      </w:r>
+      <w:r>
+        <w:rPr>
+          <w:rFonts w:ascii="Consolas" w:hAnsi="Consolas"/>
+        </w:rPr>
+        <w:t>prepost-inc = 0</w:t>
+      </w:r>
+    </w:p>
+    <w:p>
+      <w:pPr>
+        <w:spacing w:after="0"/>
+        <w:rPr>
+          <w:rFonts w:ascii="Consolas" w:hAnsi="Consolas"/>
+        </w:rPr>
+      </w:pPr>
+      <w:r>
+        <w:rPr>
+          <w:rFonts w:ascii="Consolas" w:hAnsi="Consolas"/>
+        </w:rPr>
+        <w:tab/>
+        <w:t>prepost-inc = 0</w:t>
+      </w:r>
+    </w:p>
+    <w:p>
+      <w:pPr>
+        <w:spacing w:after="0"/>
+        <w:ind w:left="397"/>
+        <w:rPr>
+          <w:rFonts w:ascii="Consolas" w:hAnsi="Consolas"/>
+        </w:rPr>
+      </w:pPr>
+      <w:r>
+        <w:rPr>
+          <w:rFonts w:ascii="Consolas" w:hAnsi="Consolas"/>
+        </w:rPr>
+        <w:tab/>
+        <w:t xml:space="preserve">CALL </w:t>
+      </w:r>
+    </w:p>
+    <w:p>
+      <w:pPr>
+        <w:spacing w:after="0"/>
+        <w:rPr>
+          <w:rFonts w:ascii="Consolas" w:hAnsi="Consolas"/>
+        </w:rPr>
+      </w:pPr>
+      <w:r>
+        <w:rPr>
+          <w:rFonts w:ascii="Consolas" w:hAnsi="Consolas"/>
+        </w:rPr>
+        <w:t>END FUNCTION</w:t>
+      </w:r>
+    </w:p>
+    <w:p>
+      <w:pPr>
+        <w:spacing w:after="0"/>
+        <w:rPr>
+          <w:rFonts w:ascii="Consolas" w:hAnsi="Consolas"/>
+        </w:rPr>
+      </w:pPr>
+    </w:p>
+    <w:p>
+      <w:pPr>
+        <w:spacing w:after="0"/>
+        <w:rPr>
+          <w:rFonts w:ascii="Consolas" w:hAnsi="Consolas"/>
+        </w:rPr>
+      </w:pPr>
+      <w:r>
+        <w:rPr>
+          <w:rFonts w:ascii="Consolas" w:hAnsi="Consolas"/>
+        </w:rPr>
+        <w:t>str_execute FUNCTION</w:t>
+      </w:r>
+    </w:p>
+    <w:p>
+      <w:pPr>
+        <w:spacing w:after="0"/>
+        <w:rPr>
+          <w:rFonts w:ascii="Consolas" w:hAnsi="Consolas"/>
+        </w:rPr>
+      </w:pPr>
+      <w:r>
+        <w:rPr>
+          <w:rFonts w:ascii="Consolas" w:hAnsi="Consolas"/>
+        </w:rPr>
+        <w:tab/>
+        <w:t>prepost-inc = 0</w:t>
+      </w:r>
+    </w:p>
+    <w:p>
+      <w:pPr>
+        <w:spacing w:after="0"/>
+        <w:rPr>
+          <w:rFonts w:ascii="Consolas" w:hAnsi="Consolas"/>
+        </w:rPr>
+      </w:pPr>
+      <w:r>
+        <w:rPr>
+          <w:rFonts w:ascii="Consolas" w:hAnsi="Consolas"/>
+        </w:rPr>
+        <w:tab/>
+        <w:t>prepost-inc = 0</w:t>
+      </w:r>
+    </w:p>
+    <w:p>
+      <w:pPr>
+        <w:spacing w:after="0"/>
+        <w:rPr>
+          <w:rFonts w:ascii="Consolas" w:hAnsi="Consolas"/>
+        </w:rPr>
+      </w:pPr>
+      <w:r>
+        <w:rPr>
+          <w:rFonts w:ascii="Consolas" w:hAnsi="Consolas"/>
+        </w:rPr>
+        <w:tab/>
+        <w:t>call stx</w:t>
+      </w:r>
+    </w:p>
+    <w:p>
+      <w:pPr>
+        <w:spacing w:after="0"/>
+        <w:rPr>
+          <w:rFonts w:ascii="Consolas" w:hAnsi="Consolas"/>
+        </w:rPr>
+      </w:pPr>
+      <w:r>
+        <w:rPr>
+          <w:rFonts w:ascii="Consolas" w:hAnsi="Consolas"/>
+        </w:rPr>
+        <w:t>END FUNCTION</w:t>
+      </w:r>
+    </w:p>
+    <w:p>
+      <w:pPr>
+        <w:spacing w:after="0"/>
+        <w:rPr>
+          <w:rFonts w:ascii="Consolas" w:hAnsi="Consolas"/>
+        </w:rPr>
+      </w:pPr>
+    </w:p>
+    <w:p>
+      <w:pPr>
+        <w:spacing w:after="0"/>
+        <w:rPr>
+          <w:rFonts w:ascii="Consolas" w:hAnsi="Consolas"/>
+        </w:rPr>
+      </w:pPr>
+      <w:r>
+        <w:rPr>
+          <w:rFonts w:ascii="Consolas" w:hAnsi="Consolas"/>
+        </w:rPr>
+        <w:t>execute1 FUNCTION</w:t>
+      </w:r>
+    </w:p>
+    <w:p>
+      <w:pPr>
+        <w:spacing w:after="0"/>
+        <w:rPr>
+          <w:rFonts w:ascii="Consolas" w:hAnsi="Consolas"/>
+        </w:rPr>
+      </w:pPr>
+      <w:r>
+        <w:rPr>
+          <w:rFonts w:ascii="Consolas" w:hAnsi="Consolas"/>
+        </w:rPr>
+        <w:tab/>
+        <w:t>SWITCH(opcode)</w:t>
+      </w:r>
+    </w:p>
+    <w:p>
+      <w:pPr>
+        <w:spacing w:after="0"/>
+        <w:ind w:left="397" w:firstLine="397"/>
+        <w:rPr>
+          <w:rFonts w:ascii="Consolas" w:hAnsi="Consolas"/>
+        </w:rPr>
+      </w:pPr>
+      <w:r>
+        <w:rPr>
+          <w:rFonts w:ascii="Consolas" w:hAnsi="Consolas"/>
+        </w:rPr>
+        <w:t>CASE LD</w:t>
+      </w:r>
+    </w:p>
+    <w:p>
+      <w:pPr>
+        <w:spacing w:after="0"/>
+        <w:rPr>
+          <w:rFonts w:ascii="Consolas" w:hAnsi="Consolas"/>
+        </w:rPr>
+      </w:pPr>
+      <w:r>
+        <w:rPr>
+          <w:rFonts w:ascii="Consolas" w:hAnsi="Consolas"/>
+        </w:rPr>
+        <w:tab/>
+      </w:r>
+      <w:r>
+        <w:rPr>
+          <w:rFonts w:ascii="Consolas" w:hAnsi="Consolas"/>
+        </w:rPr>
+        <w:tab/>
+      </w:r>
+      <w:r>
+        <w:rPr>
+          <w:rFonts w:ascii="Consolas" w:hAnsi="Consolas"/>
+        </w:rPr>
+        <w:tab/>
+        <w:t>CALL ld_execute1</w:t>
+      </w:r>
+    </w:p>
+    <w:p>
+      <w:pPr>
+        <w:spacing w:after="0"/>
+        <w:rPr>
+          <w:rFonts w:ascii="Consolas" w:hAnsi="Consolas"/>
+        </w:rPr>
+      </w:pPr>
+      <w:r>
+        <w:rPr>
+          <w:rFonts w:ascii="Consolas" w:hAnsi="Consolas"/>
+        </w:rPr>
+        <w:tab/>
+      </w:r>
+      <w:r>
+        <w:rPr>
+          <w:rFonts w:ascii="Consolas" w:hAnsi="Consolas"/>
+        </w:rPr>
+        <w:tab/>
+      </w:r>
+      <w:r>
+        <w:rPr>
+          <w:rFonts w:ascii="Consolas" w:hAnsi="Consolas"/>
+        </w:rPr>
+        <w:tab/>
+        <w:t>BREAK</w:t>
+      </w:r>
+    </w:p>
+    <w:p>
+      <w:pPr>
+        <w:spacing w:after="0"/>
+        <w:rPr>
+          <w:rFonts w:ascii="Consolas" w:hAnsi="Consolas"/>
+        </w:rPr>
+      </w:pPr>
+      <w:r>
+        <w:rPr>
+          <w:rFonts w:ascii="Consolas" w:hAnsi="Consolas"/>
+        </w:rPr>
+        <w:tab/>
+      </w:r>
+      <w:r>
+        <w:rPr>
+          <w:rFonts w:ascii="Consolas" w:hAnsi="Consolas"/>
+        </w:rPr>
+        <w:tab/>
         <w:t>CASE ST</w:t>
       </w:r>
     </w:p>
@@ -933,16 +2156,8 @@
           <w:rFonts w:ascii="Consolas" w:hAnsi="Consolas"/>
         </w:rPr>
         <w:tab/>
-        <w:t xml:space="preserve">CALL </w:t>
-      </w:r>
-      <w:proofErr w:type="spellStart"/>
-      <w:r>
-        <w:rPr>
-          <w:rFonts w:ascii="Consolas" w:hAnsi="Consolas"/>
-        </w:rPr>
-        <w:t>st_execute</w:t>
-      </w:r>
-      <w:proofErr w:type="spellEnd"/>
+        <w:t xml:space="preserve">CALL st_execute1 </w:t>
+      </w:r>
     </w:p>
     <w:p>
       <w:pPr>
@@ -1016,16 +2231,8 @@
           <w:rFonts w:ascii="Consolas" w:hAnsi="Consolas"/>
         </w:rPr>
         <w:tab/>
-        <w:t xml:space="preserve">CALL </w:t>
-      </w:r>
-      <w:proofErr w:type="spellStart"/>
-      <w:r>
-        <w:rPr>
-          <w:rFonts w:ascii="Consolas" w:hAnsi="Consolas"/>
-        </w:rPr>
-        <w:t>ldr_execute</w:t>
-      </w:r>
-      <w:proofErr w:type="spellEnd"/>
+        <w:t>CALL ldr_execute1</w:t>
+      </w:r>
     </w:p>
     <w:p>
       <w:pPr>
@@ -1086,29 +2293,22 @@
         <w:rPr>
           <w:rFonts w:ascii="Consolas" w:hAnsi="Consolas"/>
         </w:rPr>
-        <w:tab/>
-      </w:r>
-      <w:r>
-        <w:rPr>
-          <w:rFonts w:ascii="Consolas" w:hAnsi="Consolas"/>
-        </w:rPr>
-        <w:tab/>
-      </w:r>
-      <w:r>
-        <w:rPr>
-          <w:rFonts w:ascii="Consolas" w:hAnsi="Consolas"/>
-        </w:rPr>
-        <w:tab/>
-        <w:t xml:space="preserve">CALL </w:t>
-      </w:r>
-      <w:proofErr w:type="spellStart"/>
-      <w:r>
-        <w:rPr>
-          <w:rFonts w:ascii="Consolas" w:hAnsi="Consolas"/>
-        </w:rPr>
-        <w:t>str_execute</w:t>
-      </w:r>
-      <w:proofErr w:type="spellEnd"/>
+        <w:lastRenderedPageBreak/>
+        <w:tab/>
+      </w:r>
+      <w:r>
+        <w:rPr>
+          <w:rFonts w:ascii="Consolas" w:hAnsi="Consolas"/>
+        </w:rPr>
+        <w:tab/>
+      </w:r>
+      <w:r>
+        <w:rPr>
+          <w:rFonts w:ascii="Consolas" w:hAnsi="Consolas"/>
+        </w:rPr>
+        <w:tab/>
+        <w:t>CALL str_execute1</w:t>
+      </w:r>
     </w:p>
     <w:p>
       <w:pPr>
@@ -1163,255 +2363,8 @@
         <w:rPr>
           <w:rFonts w:ascii="Consolas" w:hAnsi="Consolas"/>
         </w:rPr>
-        <w:t>END FUNCTIO</w:t>
-      </w:r>
-      <w:r>
-        <w:rPr>
-          <w:rFonts w:ascii="Consolas" w:hAnsi="Consolas"/>
-        </w:rPr>
-        <w:t>N</w:t>
-      </w:r>
-    </w:p>
-    <w:p>
-      <w:pPr>
-        <w:spacing w:after="0"/>
-        <w:rPr>
-          <w:rFonts w:ascii="Consolas" w:hAnsi="Consolas"/>
-        </w:rPr>
-      </w:pPr>
-    </w:p>
-    <w:p>
-      <w:pPr>
-        <w:spacing w:after="0"/>
-        <w:rPr>
-          <w:rFonts w:ascii="Consolas" w:hAnsi="Consolas"/>
-        </w:rPr>
-      </w:pPr>
-      <w:proofErr w:type="spellStart"/>
-      <w:r>
-        <w:rPr>
-          <w:rFonts w:ascii="Consolas" w:hAnsi="Consolas"/>
-        </w:rPr>
-        <w:t>ld_execute</w:t>
-      </w:r>
-      <w:proofErr w:type="spellEnd"/>
-      <w:r>
-        <w:rPr>
-          <w:rFonts w:ascii="Consolas" w:hAnsi="Consolas"/>
-        </w:rPr>
-        <w:t xml:space="preserve"> FUNCTION</w:t>
-      </w:r>
-    </w:p>
-    <w:p>
-      <w:pPr>
-        <w:spacing w:after="0"/>
-        <w:rPr>
-          <w:rFonts w:ascii="Consolas" w:hAnsi="Consolas"/>
-        </w:rPr>
-      </w:pPr>
-      <w:r>
-        <w:rPr>
-          <w:rFonts w:ascii="Consolas" w:hAnsi="Consolas"/>
-        </w:rPr>
-        <w:tab/>
-        <w:t xml:space="preserve">CALL </w:t>
-      </w:r>
-      <w:proofErr w:type="spellStart"/>
-      <w:r>
-        <w:rPr>
-          <w:rFonts w:ascii="Consolas" w:hAnsi="Consolas"/>
-        </w:rPr>
-        <w:t>reg_format</w:t>
-      </w:r>
-      <w:proofErr w:type="spellEnd"/>
-    </w:p>
-    <w:p>
-      <w:pPr>
-        <w:spacing w:after="0"/>
-        <w:rPr>
-          <w:rFonts w:ascii="Consolas" w:hAnsi="Consolas"/>
-        </w:rPr>
-      </w:pPr>
-      <w:r>
-        <w:rPr>
-          <w:rFonts w:ascii="Consolas" w:hAnsi="Consolas"/>
-        </w:rPr>
-        <w:tab/>
-        <w:t>IF pre-</w:t>
-      </w:r>
-      <w:proofErr w:type="spellStart"/>
-      <w:r>
-        <w:rPr>
-          <w:rFonts w:ascii="Consolas" w:hAnsi="Consolas"/>
-        </w:rPr>
-        <w:t>inc</w:t>
-      </w:r>
-      <w:proofErr w:type="spellEnd"/>
-      <w:r>
-        <w:rPr>
-          <w:rFonts w:ascii="Consolas" w:hAnsi="Consolas"/>
-        </w:rPr>
-        <w:t xml:space="preserve"> or pre-dec</w:t>
-      </w:r>
-    </w:p>
-    <w:p>
-      <w:pPr>
-        <w:spacing w:after="0"/>
-        <w:rPr>
-          <w:rFonts w:ascii="Consolas" w:hAnsi="Consolas"/>
-        </w:rPr>
-      </w:pPr>
-      <w:r>
-        <w:rPr>
-          <w:rFonts w:ascii="Consolas" w:hAnsi="Consolas"/>
-        </w:rPr>
-        <w:tab/>
-      </w:r>
-      <w:r>
-        <w:rPr>
-          <w:rFonts w:ascii="Consolas" w:hAnsi="Consolas"/>
-        </w:rPr>
-        <w:tab/>
-        <w:t xml:space="preserve">SRC = SRC + </w:t>
-      </w:r>
-      <w:proofErr w:type="spellStart"/>
-      <w:r>
-        <w:rPr>
-          <w:rFonts w:ascii="Consolas" w:hAnsi="Consolas"/>
-        </w:rPr>
-        <w:t>address_modifier</w:t>
-      </w:r>
-      <w:proofErr w:type="spellEnd"/>
-    </w:p>
-    <w:p>
-      <w:pPr>
-        <w:spacing w:after="0"/>
-        <w:rPr>
-          <w:rFonts w:ascii="Consolas" w:hAnsi="Consolas"/>
-        </w:rPr>
-      </w:pPr>
-      <w:r>
-        <w:rPr>
-          <w:rFonts w:ascii="Consolas" w:hAnsi="Consolas"/>
-        </w:rPr>
-        <w:tab/>
-        <w:t>END IF</w:t>
-      </w:r>
-    </w:p>
-    <w:p>
-      <w:pPr>
-        <w:spacing w:after="0"/>
-        <w:rPr>
-          <w:rFonts w:ascii="Consolas" w:hAnsi="Consolas"/>
-        </w:rPr>
-      </w:pPr>
-      <w:r>
-        <w:rPr>
-          <w:rFonts w:ascii="Consolas" w:hAnsi="Consolas"/>
-        </w:rPr>
-        <w:tab/>
-      </w:r>
-      <w:r>
-        <w:rPr>
-          <w:rFonts w:ascii="Consolas" w:hAnsi="Consolas"/>
-        </w:rPr>
-        <w:t>sign-extended offset = 0</w:t>
-      </w:r>
-    </w:p>
-    <w:p>
-      <w:pPr>
-        <w:spacing w:after="0"/>
-        <w:rPr>
-          <w:rFonts w:ascii="Consolas" w:hAnsi="Consolas"/>
-        </w:rPr>
-      </w:pPr>
-      <w:r>
-        <w:rPr>
-          <w:rFonts w:ascii="Consolas" w:hAnsi="Consolas"/>
-        </w:rPr>
-        <w:tab/>
-        <w:t xml:space="preserve">CALL </w:t>
-      </w:r>
-      <w:proofErr w:type="spellStart"/>
-      <w:r>
-        <w:rPr>
-          <w:rFonts w:ascii="Consolas" w:hAnsi="Consolas"/>
-        </w:rPr>
-        <w:t>ldx</w:t>
-      </w:r>
-      <w:proofErr w:type="spellEnd"/>
-    </w:p>
-    <w:p>
-      <w:pPr>
-        <w:spacing w:after="0"/>
-        <w:rPr>
-          <w:rFonts w:ascii="Consolas" w:hAnsi="Consolas"/>
-        </w:rPr>
-      </w:pPr>
-      <w:r>
-        <w:rPr>
-          <w:rFonts w:ascii="Consolas" w:hAnsi="Consolas"/>
-        </w:rPr>
-        <w:tab/>
-        <w:t>IF post-</w:t>
-      </w:r>
-      <w:proofErr w:type="spellStart"/>
-      <w:r>
-        <w:rPr>
-          <w:rFonts w:ascii="Consolas" w:hAnsi="Consolas"/>
-        </w:rPr>
-        <w:t>incr</w:t>
-      </w:r>
-      <w:proofErr w:type="spellEnd"/>
-      <w:r>
-        <w:rPr>
-          <w:rFonts w:ascii="Consolas" w:hAnsi="Consolas"/>
-        </w:rPr>
-        <w:t xml:space="preserve"> or post-dec</w:t>
-      </w:r>
-    </w:p>
-    <w:p>
-      <w:pPr>
-        <w:spacing w:after="0"/>
-        <w:rPr>
-          <w:rFonts w:ascii="Consolas" w:hAnsi="Consolas"/>
-        </w:rPr>
-      </w:pPr>
-      <w:r>
-        <w:rPr>
-          <w:rFonts w:ascii="Consolas" w:hAnsi="Consolas"/>
-        </w:rPr>
-        <w:tab/>
-      </w:r>
-      <w:r>
-        <w:rPr>
-          <w:rFonts w:ascii="Consolas" w:hAnsi="Consolas"/>
-        </w:rPr>
-        <w:tab/>
-        <w:t xml:space="preserve">SRC = SRC + </w:t>
-      </w:r>
-      <w:proofErr w:type="spellStart"/>
-      <w:r>
-        <w:rPr>
-          <w:rFonts w:ascii="Consolas" w:hAnsi="Consolas"/>
-        </w:rPr>
-        <w:t>address_modifier</w:t>
-      </w:r>
-      <w:proofErr w:type="spellEnd"/>
-    </w:p>
-    <w:p>
-      <w:pPr>
-        <w:spacing w:after="0"/>
-        <w:rPr>
-          <w:rFonts w:ascii="Consolas" w:hAnsi="Consolas"/>
-        </w:rPr>
-      </w:pPr>
-      <w:r>
-        <w:rPr>
-          <w:rFonts w:ascii="Consolas" w:hAnsi="Consolas"/>
-        </w:rPr>
-        <w:tab/>
-        <w:t>END IF</w:t>
+        <w:tab/>
+        <w:t>DCTRL = DONE</w:t>
       </w:r>
     </w:p>
     <w:p>
@@ -1443,231 +2396,41 @@
           <w:rFonts w:ascii="Consolas" w:hAnsi="Consolas"/>
         </w:rPr>
       </w:pPr>
-      <w:proofErr w:type="spellStart"/>
-      <w:r>
-        <w:rPr>
-          <w:rFonts w:ascii="Consolas" w:hAnsi="Consolas"/>
-        </w:rPr>
-        <w:t>st_execute</w:t>
-      </w:r>
-      <w:proofErr w:type="spellEnd"/>
-      <w:r>
-        <w:rPr>
-          <w:rFonts w:ascii="Consolas" w:hAnsi="Consolas"/>
-        </w:rPr>
-        <w:t xml:space="preserve"> FUNCTION</w:t>
-      </w:r>
-    </w:p>
-    <w:p>
-      <w:pPr>
-        <w:spacing w:after="0"/>
-        <w:ind w:firstLine="397"/>
-        <w:rPr>
-          <w:rFonts w:ascii="Consolas" w:hAnsi="Consolas"/>
-        </w:rPr>
-      </w:pPr>
-      <w:r>
-        <w:rPr>
-          <w:rFonts w:ascii="Consolas" w:hAnsi="Consolas"/>
-        </w:rPr>
-        <w:t xml:space="preserve">CALL </w:t>
-      </w:r>
-      <w:proofErr w:type="spellStart"/>
-      <w:r>
-        <w:rPr>
-          <w:rFonts w:ascii="Consolas" w:hAnsi="Consolas"/>
-        </w:rPr>
-        <w:t>reg_format</w:t>
-      </w:r>
-      <w:proofErr w:type="spellEnd"/>
-    </w:p>
-    <w:p>
-      <w:pPr>
-        <w:spacing w:after="0"/>
-        <w:rPr>
-          <w:rFonts w:ascii="Consolas" w:hAnsi="Consolas"/>
-        </w:rPr>
-      </w:pPr>
-      <w:r>
-        <w:rPr>
-          <w:rFonts w:ascii="Consolas" w:hAnsi="Consolas"/>
-        </w:rPr>
-        <w:tab/>
-        <w:t>IF pre-</w:t>
-      </w:r>
-      <w:proofErr w:type="spellStart"/>
-      <w:r>
-        <w:rPr>
-          <w:rFonts w:ascii="Consolas" w:hAnsi="Consolas"/>
-        </w:rPr>
-        <w:t>inc</w:t>
-      </w:r>
-      <w:proofErr w:type="spellEnd"/>
-      <w:r>
-        <w:rPr>
-          <w:rFonts w:ascii="Consolas" w:hAnsi="Consolas"/>
-        </w:rPr>
-        <w:t xml:space="preserve"> or pre-dec</w:t>
-      </w:r>
-    </w:p>
-    <w:p>
-      <w:pPr>
-        <w:spacing w:after="0"/>
-        <w:rPr>
-          <w:rFonts w:ascii="Consolas" w:hAnsi="Consolas"/>
-        </w:rPr>
-      </w:pPr>
-      <w:r>
-        <w:rPr>
-          <w:rFonts w:ascii="Consolas" w:hAnsi="Consolas"/>
-        </w:rPr>
-        <w:tab/>
-      </w:r>
-      <w:r>
-        <w:rPr>
-          <w:rFonts w:ascii="Consolas" w:hAnsi="Consolas"/>
-        </w:rPr>
-        <w:tab/>
-        <w:t xml:space="preserve">DST = DST + </w:t>
-      </w:r>
-      <w:proofErr w:type="spellStart"/>
-      <w:r>
-        <w:rPr>
-          <w:rFonts w:ascii="Consolas" w:hAnsi="Consolas"/>
-        </w:rPr>
-        <w:t>address_modifier</w:t>
-      </w:r>
-      <w:proofErr w:type="spellEnd"/>
-    </w:p>
-    <w:p>
-      <w:pPr>
-        <w:spacing w:after="0"/>
-        <w:rPr>
-          <w:rFonts w:ascii="Consolas" w:hAnsi="Consolas"/>
-        </w:rPr>
-      </w:pPr>
-      <w:r>
-        <w:rPr>
-          <w:rFonts w:ascii="Consolas" w:hAnsi="Consolas"/>
-        </w:rPr>
-        <w:tab/>
-        <w:t>END IF</w:t>
-      </w:r>
-    </w:p>
-    <w:p>
-      <w:pPr>
-        <w:spacing w:after="0"/>
-        <w:rPr>
-          <w:rFonts w:ascii="Consolas" w:hAnsi="Consolas"/>
-        </w:rPr>
-      </w:pPr>
-      <w:r>
-        <w:rPr>
-          <w:rFonts w:ascii="Consolas" w:hAnsi="Consolas"/>
-        </w:rPr>
-        <w:tab/>
-      </w:r>
-      <w:r>
-        <w:rPr>
-          <w:rFonts w:ascii="Consolas" w:hAnsi="Consolas"/>
-        </w:rPr>
-        <w:t>sign-extended offset = 0</w:t>
-      </w:r>
-    </w:p>
-    <w:p>
-      <w:pPr>
-        <w:spacing w:after="0"/>
-        <w:rPr>
-          <w:rFonts w:ascii="Consolas" w:hAnsi="Consolas"/>
-        </w:rPr>
-      </w:pPr>
-      <w:r>
-        <w:rPr>
-          <w:rFonts w:ascii="Consolas" w:hAnsi="Consolas"/>
-        </w:rPr>
-        <w:tab/>
-        <w:t xml:space="preserve">CALL </w:t>
-      </w:r>
-      <w:proofErr w:type="spellStart"/>
-      <w:r>
-        <w:rPr>
-          <w:rFonts w:ascii="Consolas" w:hAnsi="Consolas"/>
-        </w:rPr>
-        <w:t>stx</w:t>
-      </w:r>
-      <w:proofErr w:type="spellEnd"/>
-    </w:p>
-    <w:p>
-      <w:pPr>
-        <w:spacing w:after="0"/>
-        <w:rPr>
-          <w:rFonts w:ascii="Consolas" w:hAnsi="Consolas"/>
-        </w:rPr>
-      </w:pPr>
-      <w:r>
-        <w:rPr>
-          <w:rFonts w:ascii="Consolas" w:hAnsi="Consolas"/>
-        </w:rPr>
-        <w:tab/>
-        <w:t>IF post-</w:t>
-      </w:r>
-      <w:proofErr w:type="spellStart"/>
-      <w:r>
-        <w:rPr>
-          <w:rFonts w:ascii="Consolas" w:hAnsi="Consolas"/>
-        </w:rPr>
-        <w:t>incr</w:t>
-      </w:r>
-      <w:proofErr w:type="spellEnd"/>
-      <w:r>
-        <w:rPr>
-          <w:rFonts w:ascii="Consolas" w:hAnsi="Consolas"/>
-        </w:rPr>
-        <w:t xml:space="preserve"> or post-dec</w:t>
-      </w:r>
-    </w:p>
-    <w:p>
-      <w:pPr>
-        <w:spacing w:after="0"/>
-        <w:rPr>
-          <w:rFonts w:ascii="Consolas" w:hAnsi="Consolas"/>
-        </w:rPr>
-      </w:pPr>
-      <w:r>
-        <w:rPr>
-          <w:rFonts w:ascii="Consolas" w:hAnsi="Consolas"/>
-        </w:rPr>
-        <w:tab/>
-      </w:r>
-      <w:r>
-        <w:rPr>
-          <w:rFonts w:ascii="Consolas" w:hAnsi="Consolas"/>
-        </w:rPr>
-        <w:tab/>
-        <w:t xml:space="preserve">DST = DST + </w:t>
-      </w:r>
-      <w:proofErr w:type="spellStart"/>
-      <w:r>
-        <w:rPr>
-          <w:rFonts w:ascii="Consolas" w:hAnsi="Consolas"/>
-        </w:rPr>
-        <w:t>address_modifier</w:t>
-      </w:r>
-      <w:proofErr w:type="spellEnd"/>
-    </w:p>
-    <w:p>
-      <w:pPr>
-        <w:spacing w:after="0"/>
-        <w:rPr>
-          <w:rFonts w:ascii="Consolas" w:hAnsi="Consolas"/>
-        </w:rPr>
-      </w:pPr>
-      <w:r>
-        <w:rPr>
-          <w:rFonts w:ascii="Consolas" w:hAnsi="Consolas"/>
-        </w:rPr>
-        <w:tab/>
-        <w:t>END IF</w:t>
+      <w:r>
+        <w:rPr>
+          <w:rFonts w:ascii="Consolas" w:hAnsi="Consolas"/>
+        </w:rPr>
+        <w:t>ld_execute1 FUNCTION</w:t>
+      </w:r>
+    </w:p>
+    <w:p>
+      <w:pPr>
+        <w:spacing w:after="0"/>
+        <w:rPr>
+          <w:rFonts w:ascii="Consolas" w:hAnsi="Consolas"/>
+        </w:rPr>
+      </w:pPr>
+      <w:r>
+        <w:rPr>
+          <w:rFonts w:ascii="Consolas" w:hAnsi="Consolas"/>
+        </w:rPr>
+        <w:tab/>
+        <w:t>DMBR &lt;- dmem[DMAR]</w:t>
+      </w:r>
+    </w:p>
+    <w:p>
+      <w:pPr>
+        <w:spacing w:after="0"/>
+        <w:rPr>
+          <w:rFonts w:ascii="Consolas" w:hAnsi="Consolas"/>
+        </w:rPr>
+      </w:pPr>
+      <w:r>
+        <w:rPr>
+          <w:rFonts w:ascii="Consolas" w:hAnsi="Consolas"/>
+        </w:rPr>
+        <w:tab/>
+        <w:t>DST &lt;- DMBR</w:t>
       </w:r>
     </w:p>
     <w:p>
@@ -1699,85 +2462,41 @@
           <w:rFonts w:ascii="Consolas" w:hAnsi="Consolas"/>
         </w:rPr>
       </w:pPr>
-      <w:proofErr w:type="spellStart"/>
-      <w:r>
-        <w:rPr>
-          <w:rFonts w:ascii="Consolas" w:hAnsi="Consolas"/>
-        </w:rPr>
-        <w:t>ldx</w:t>
-      </w:r>
-      <w:proofErr w:type="spellEnd"/>
-      <w:r>
-        <w:rPr>
-          <w:rFonts w:ascii="Consolas" w:hAnsi="Consolas"/>
-        </w:rPr>
-        <w:t xml:space="preserve"> FUNCTION</w:t>
-      </w:r>
-    </w:p>
-    <w:p>
-      <w:pPr>
-        <w:spacing w:after="0"/>
-        <w:rPr>
-          <w:rFonts w:ascii="Consolas" w:hAnsi="Consolas"/>
-        </w:rPr>
-      </w:pPr>
-      <w:r>
-        <w:rPr>
-          <w:rFonts w:ascii="Consolas" w:hAnsi="Consolas"/>
-        </w:rPr>
-        <w:tab/>
-      </w:r>
-      <w:proofErr w:type="spellStart"/>
-      <w:r>
-        <w:rPr>
-          <w:rFonts w:ascii="Consolas" w:hAnsi="Consolas"/>
-        </w:rPr>
-        <w:t>eff_address</w:t>
-      </w:r>
-      <w:proofErr w:type="spellEnd"/>
-      <w:r>
-        <w:rPr>
-          <w:rFonts w:ascii="Consolas" w:hAnsi="Consolas"/>
-        </w:rPr>
-        <w:t xml:space="preserve"> = SRC + sign-extended offset</w:t>
-      </w:r>
-    </w:p>
-    <w:p>
-      <w:pPr>
-        <w:spacing w:after="0"/>
-        <w:rPr>
-          <w:rFonts w:ascii="Consolas" w:hAnsi="Consolas"/>
-        </w:rPr>
-      </w:pPr>
-      <w:r>
-        <w:rPr>
-          <w:rFonts w:ascii="Consolas" w:hAnsi="Consolas"/>
-        </w:rPr>
-        <w:tab/>
-        <w:t xml:space="preserve">DMAR &lt;- </w:t>
-      </w:r>
-      <w:proofErr w:type="spellStart"/>
-      <w:r>
-        <w:rPr>
-          <w:rFonts w:ascii="Consolas" w:hAnsi="Consolas"/>
-        </w:rPr>
-        <w:t>eff_address</w:t>
-      </w:r>
-      <w:proofErr w:type="spellEnd"/>
-    </w:p>
-    <w:p>
-      <w:pPr>
-        <w:spacing w:after="0"/>
-        <w:rPr>
-          <w:rFonts w:ascii="Consolas" w:hAnsi="Consolas"/>
-        </w:rPr>
-      </w:pPr>
-      <w:r>
-        <w:rPr>
-          <w:rFonts w:ascii="Consolas" w:hAnsi="Consolas"/>
-        </w:rPr>
-        <w:tab/>
-        <w:t>DCTRL &lt;- RD</w:t>
+      <w:r>
+        <w:rPr>
+          <w:rFonts w:ascii="Consolas" w:hAnsi="Consolas"/>
+        </w:rPr>
+        <w:t>st_execute1 FUNCTION</w:t>
+      </w:r>
+    </w:p>
+    <w:p>
+      <w:pPr>
+        <w:spacing w:after="0"/>
+        <w:rPr>
+          <w:rFonts w:ascii="Consolas" w:hAnsi="Consolas"/>
+        </w:rPr>
+      </w:pPr>
+      <w:r>
+        <w:rPr>
+          <w:rFonts w:ascii="Consolas" w:hAnsi="Consolas"/>
+        </w:rPr>
+        <w:tab/>
+        <w:t>DMBR &lt;- SRC</w:t>
+      </w:r>
+    </w:p>
+    <w:p>
+      <w:pPr>
+        <w:spacing w:after="0"/>
+        <w:rPr>
+          <w:rFonts w:ascii="Consolas" w:hAnsi="Consolas"/>
+        </w:rPr>
+      </w:pPr>
+      <w:r>
+        <w:rPr>
+          <w:rFonts w:ascii="Consolas" w:hAnsi="Consolas"/>
+        </w:rPr>
+        <w:tab/>
+        <w:t>dmem[DMAR] &lt;- DMBR</w:t>
       </w:r>
     </w:p>
     <w:p>
@@ -1809,1019 +2528,43 @@
           <w:rFonts w:ascii="Consolas" w:hAnsi="Consolas"/>
         </w:rPr>
       </w:pPr>
-      <w:proofErr w:type="spellStart"/>
-      <w:r>
-        <w:rPr>
-          <w:rFonts w:ascii="Consolas" w:hAnsi="Consolas"/>
-        </w:rPr>
-        <w:t>stx</w:t>
-      </w:r>
-      <w:proofErr w:type="spellEnd"/>
-      <w:r>
-        <w:rPr>
-          <w:rFonts w:ascii="Consolas" w:hAnsi="Consolas"/>
-        </w:rPr>
-        <w:t xml:space="preserve"> FUNCTION</w:t>
-      </w:r>
-    </w:p>
-    <w:p>
-      <w:pPr>
-        <w:spacing w:after="0"/>
-        <w:rPr>
-          <w:rFonts w:ascii="Consolas" w:hAnsi="Consolas"/>
-        </w:rPr>
-      </w:pPr>
-      <w:r>
-        <w:rPr>
-          <w:rFonts w:ascii="Consolas" w:hAnsi="Consolas"/>
-        </w:rPr>
-        <w:tab/>
-      </w:r>
-      <w:proofErr w:type="spellStart"/>
-      <w:r>
-        <w:rPr>
-          <w:rFonts w:ascii="Consolas" w:hAnsi="Consolas"/>
-        </w:rPr>
-        <w:t>eff_address</w:t>
-      </w:r>
-      <w:proofErr w:type="spellEnd"/>
-      <w:r>
-        <w:rPr>
-          <w:rFonts w:ascii="Consolas" w:hAnsi="Consolas"/>
-        </w:rPr>
-        <w:t xml:space="preserve"> = DST + sign-extended offset</w:t>
-      </w:r>
-    </w:p>
-    <w:p>
-      <w:pPr>
-        <w:spacing w:after="0"/>
-        <w:rPr>
-          <w:rFonts w:ascii="Consolas" w:hAnsi="Consolas"/>
-        </w:rPr>
-      </w:pPr>
-      <w:r>
-        <w:rPr>
-          <w:rFonts w:ascii="Consolas" w:hAnsi="Consolas"/>
-        </w:rPr>
-        <w:tab/>
-        <w:t xml:space="preserve">DMAR &lt;- </w:t>
-      </w:r>
-      <w:proofErr w:type="spellStart"/>
-      <w:r>
-        <w:rPr>
-          <w:rFonts w:ascii="Consolas" w:hAnsi="Consolas"/>
-        </w:rPr>
-        <w:t>eff_address</w:t>
-      </w:r>
-      <w:proofErr w:type="spellEnd"/>
-    </w:p>
-    <w:p>
-      <w:pPr>
-        <w:spacing w:after="0"/>
-        <w:rPr>
-          <w:rFonts w:ascii="Consolas" w:hAnsi="Consolas"/>
-        </w:rPr>
-      </w:pPr>
-      <w:r>
-        <w:rPr>
-          <w:rFonts w:ascii="Consolas" w:hAnsi="Consolas"/>
-        </w:rPr>
-        <w:tab/>
-        <w:t>DCTRL &lt;- RD</w:t>
-      </w:r>
-    </w:p>
-    <w:p>
-      <w:pPr>
-        <w:spacing w:after="0"/>
-        <w:rPr>
-          <w:rFonts w:ascii="Consolas" w:hAnsi="Consolas"/>
-        </w:rPr>
-      </w:pPr>
-      <w:r>
-        <w:rPr>
-          <w:rFonts w:ascii="Consolas" w:hAnsi="Consolas"/>
-        </w:rPr>
-        <w:t>END FUNCTION</w:t>
-      </w:r>
-    </w:p>
-    <w:p>
-      <w:pPr>
-        <w:spacing w:after="0"/>
-        <w:rPr>
-          <w:rFonts w:ascii="Consolas" w:hAnsi="Consolas"/>
-        </w:rPr>
-      </w:pPr>
-    </w:p>
-    <w:p>
-      <w:pPr>
-        <w:spacing w:after="0"/>
-        <w:rPr>
-          <w:rFonts w:ascii="Consolas" w:hAnsi="Consolas"/>
-        </w:rPr>
-      </w:pPr>
-      <w:proofErr w:type="spellStart"/>
-      <w:r>
-        <w:rPr>
-          <w:rFonts w:ascii="Consolas" w:hAnsi="Consolas"/>
-        </w:rPr>
-        <w:t>reg_format</w:t>
-      </w:r>
-      <w:proofErr w:type="spellEnd"/>
-      <w:r>
-        <w:rPr>
-          <w:rFonts w:ascii="Consolas" w:hAnsi="Consolas"/>
-        </w:rPr>
-        <w:t xml:space="preserve"> FUNCTON</w:t>
-      </w:r>
-    </w:p>
-    <w:p>
-      <w:pPr>
-        <w:spacing w:after="0"/>
-        <w:rPr>
-          <w:rFonts w:ascii="Consolas" w:hAnsi="Consolas"/>
-        </w:rPr>
-      </w:pPr>
-      <w:r>
-        <w:rPr>
-          <w:rFonts w:ascii="Consolas" w:hAnsi="Consolas"/>
-        </w:rPr>
-        <w:tab/>
-      </w:r>
-      <w:r>
-        <w:rPr>
-          <w:rFonts w:ascii="Consolas" w:hAnsi="Consolas"/>
-        </w:rPr>
-        <w:t xml:space="preserve">IF </w:t>
-      </w:r>
-      <w:proofErr w:type="spellStart"/>
-      <w:r>
-        <w:rPr>
-          <w:rFonts w:ascii="Consolas" w:hAnsi="Consolas"/>
-        </w:rPr>
-        <w:t>inc</w:t>
-      </w:r>
-      <w:proofErr w:type="spellEnd"/>
-      <w:r>
-        <w:rPr>
-          <w:rFonts w:ascii="Consolas" w:hAnsi="Consolas"/>
-        </w:rPr>
-        <w:t xml:space="preserve"> is equal to 1</w:t>
-      </w:r>
-    </w:p>
-    <w:p>
-      <w:pPr>
-        <w:spacing w:after="0"/>
-        <w:rPr>
-          <w:rFonts w:ascii="Consolas" w:hAnsi="Consolas"/>
-        </w:rPr>
-      </w:pPr>
-      <w:r>
-        <w:rPr>
-          <w:rFonts w:ascii="Consolas" w:hAnsi="Consolas"/>
-        </w:rPr>
-        <w:tab/>
-      </w:r>
-      <w:r>
-        <w:rPr>
-          <w:rFonts w:ascii="Consolas" w:hAnsi="Consolas"/>
-        </w:rPr>
-        <w:tab/>
-        <w:t xml:space="preserve">SET </w:t>
-      </w:r>
-      <w:proofErr w:type="spellStart"/>
-      <w:r>
-        <w:rPr>
-          <w:rFonts w:ascii="Consolas" w:hAnsi="Consolas"/>
-        </w:rPr>
-        <w:t>address_modifier</w:t>
-      </w:r>
-      <w:proofErr w:type="spellEnd"/>
-      <w:r>
-        <w:rPr>
-          <w:rFonts w:ascii="Consolas" w:hAnsi="Consolas"/>
-        </w:rPr>
-        <w:t xml:space="preserve"> to 1</w:t>
-      </w:r>
-    </w:p>
-    <w:p>
-      <w:pPr>
-        <w:spacing w:after="0"/>
-        <w:rPr>
-          <w:rFonts w:ascii="Consolas" w:hAnsi="Consolas"/>
-        </w:rPr>
-      </w:pPr>
-      <w:r>
-        <w:rPr>
-          <w:rFonts w:ascii="Consolas" w:hAnsi="Consolas"/>
-        </w:rPr>
-        <w:tab/>
-        <w:t>ELSE IF dec is set to 1</w:t>
-      </w:r>
-    </w:p>
-    <w:p>
-      <w:pPr>
-        <w:spacing w:after="0"/>
-        <w:rPr>
-          <w:rFonts w:ascii="Consolas" w:hAnsi="Consolas"/>
-        </w:rPr>
-      </w:pPr>
-      <w:r>
-        <w:rPr>
-          <w:rFonts w:ascii="Consolas" w:hAnsi="Consolas"/>
-        </w:rPr>
-        <w:tab/>
-      </w:r>
-      <w:r>
-        <w:rPr>
-          <w:rFonts w:ascii="Consolas" w:hAnsi="Consolas"/>
-        </w:rPr>
-        <w:tab/>
-        <w:t xml:space="preserve">SET </w:t>
-      </w:r>
-      <w:proofErr w:type="spellStart"/>
-      <w:r>
-        <w:rPr>
-          <w:rFonts w:ascii="Consolas" w:hAnsi="Consolas"/>
-        </w:rPr>
-        <w:t>address_modifier</w:t>
-      </w:r>
-      <w:proofErr w:type="spellEnd"/>
-      <w:r>
-        <w:rPr>
-          <w:rFonts w:ascii="Consolas" w:hAnsi="Consolas"/>
-        </w:rPr>
-        <w:t xml:space="preserve"> to -1</w:t>
-      </w:r>
-    </w:p>
-    <w:p>
-      <w:pPr>
-        <w:spacing w:after="0"/>
-        <w:rPr>
-          <w:rFonts w:ascii="Consolas" w:hAnsi="Consolas"/>
-        </w:rPr>
-      </w:pPr>
-      <w:r>
-        <w:rPr>
-          <w:rFonts w:ascii="Consolas" w:hAnsi="Consolas"/>
-        </w:rPr>
-        <w:tab/>
-        <w:t>ELSE</w:t>
-      </w:r>
-    </w:p>
-    <w:p>
-      <w:pPr>
-        <w:spacing w:after="0"/>
-        <w:rPr>
-          <w:rFonts w:ascii="Consolas" w:hAnsi="Consolas"/>
-        </w:rPr>
-      </w:pPr>
-      <w:r>
-        <w:rPr>
-          <w:rFonts w:ascii="Consolas" w:hAnsi="Consolas"/>
-        </w:rPr>
-        <w:tab/>
-      </w:r>
-      <w:r>
-        <w:rPr>
-          <w:rFonts w:ascii="Consolas" w:hAnsi="Consolas"/>
-        </w:rPr>
-        <w:tab/>
-        <w:t xml:space="preserve">SET </w:t>
-      </w:r>
-      <w:proofErr w:type="spellStart"/>
-      <w:r>
-        <w:rPr>
-          <w:rFonts w:ascii="Consolas" w:hAnsi="Consolas"/>
-        </w:rPr>
-        <w:t>address_modifier</w:t>
-      </w:r>
-      <w:proofErr w:type="spellEnd"/>
-      <w:r>
-        <w:rPr>
-          <w:rFonts w:ascii="Consolas" w:hAnsi="Consolas"/>
-        </w:rPr>
-        <w:t xml:space="preserve"> to 0</w:t>
-      </w:r>
-    </w:p>
-    <w:p>
-      <w:pPr>
-        <w:spacing w:after="0"/>
-        <w:rPr>
-          <w:rFonts w:ascii="Consolas" w:hAnsi="Consolas"/>
-        </w:rPr>
-      </w:pPr>
-      <w:r>
-        <w:rPr>
-          <w:rFonts w:ascii="Consolas" w:hAnsi="Consolas"/>
-        </w:rPr>
-        <w:tab/>
-      </w:r>
-      <w:r>
-        <w:rPr>
-          <w:rFonts w:ascii="Consolas" w:hAnsi="Consolas"/>
-        </w:rPr>
-        <w:t>END IF</w:t>
-      </w:r>
-    </w:p>
-    <w:p>
-      <w:pPr>
-        <w:spacing w:after="0"/>
-        <w:rPr>
-          <w:rFonts w:ascii="Consolas" w:hAnsi="Consolas"/>
-        </w:rPr>
-      </w:pPr>
-      <w:r>
-        <w:rPr>
-          <w:rFonts w:ascii="Consolas" w:hAnsi="Consolas"/>
-        </w:rPr>
-        <w:t>END FUNCTION</w:t>
-      </w:r>
-    </w:p>
-    <w:p>
-      <w:pPr>
-        <w:spacing w:after="0"/>
-        <w:rPr>
-          <w:rFonts w:ascii="Consolas" w:hAnsi="Consolas"/>
-        </w:rPr>
-      </w:pPr>
-    </w:p>
-    <w:p>
-      <w:pPr>
-        <w:spacing w:after="0"/>
-        <w:rPr>
-          <w:rFonts w:ascii="Consolas" w:hAnsi="Consolas"/>
-        </w:rPr>
-      </w:pPr>
-      <w:proofErr w:type="spellStart"/>
-      <w:r>
-        <w:rPr>
-          <w:rFonts w:ascii="Consolas" w:hAnsi="Consolas"/>
-        </w:rPr>
-        <w:t>ldr_execute</w:t>
-      </w:r>
-      <w:proofErr w:type="spellEnd"/>
-      <w:r>
-        <w:rPr>
-          <w:rFonts w:ascii="Consolas" w:hAnsi="Consolas"/>
-        </w:rPr>
-        <w:t xml:space="preserve"> FUNCTION</w:t>
-      </w:r>
-    </w:p>
-    <w:p>
-      <w:pPr>
-        <w:spacing w:after="0"/>
-        <w:rPr>
-          <w:rFonts w:ascii="Consolas" w:hAnsi="Consolas"/>
-        </w:rPr>
-      </w:pPr>
-      <w:r>
-        <w:rPr>
-          <w:rFonts w:ascii="Consolas" w:hAnsi="Consolas"/>
-        </w:rPr>
-        <w:tab/>
-      </w:r>
-      <w:proofErr w:type="spellStart"/>
-      <w:r>
-        <w:rPr>
-          <w:rFonts w:ascii="Consolas" w:hAnsi="Consolas"/>
-        </w:rPr>
-        <w:t>prepost-inc</w:t>
-      </w:r>
-      <w:proofErr w:type="spellEnd"/>
-      <w:r>
-        <w:rPr>
-          <w:rFonts w:ascii="Consolas" w:hAnsi="Consolas"/>
-        </w:rPr>
-        <w:t xml:space="preserve"> = 0</w:t>
-      </w:r>
-    </w:p>
-    <w:p>
-      <w:pPr>
-        <w:spacing w:after="0"/>
-        <w:rPr>
-          <w:rFonts w:ascii="Consolas" w:hAnsi="Consolas"/>
-        </w:rPr>
-      </w:pPr>
-      <w:r>
-        <w:rPr>
-          <w:rFonts w:ascii="Consolas" w:hAnsi="Consolas"/>
-        </w:rPr>
-        <w:tab/>
-      </w:r>
-      <w:proofErr w:type="spellStart"/>
-      <w:r>
-        <w:rPr>
-          <w:rFonts w:ascii="Consolas" w:hAnsi="Consolas"/>
-        </w:rPr>
-        <w:t>prepost-inc</w:t>
-      </w:r>
-      <w:proofErr w:type="spellEnd"/>
-      <w:r>
-        <w:rPr>
-          <w:rFonts w:ascii="Consolas" w:hAnsi="Consolas"/>
-        </w:rPr>
-        <w:t xml:space="preserve"> = 0</w:t>
-      </w:r>
-    </w:p>
-    <w:p>
-      <w:pPr>
-        <w:spacing w:after="0"/>
-        <w:ind w:left="397"/>
-        <w:rPr>
-          <w:rFonts w:ascii="Consolas" w:hAnsi="Consolas"/>
-        </w:rPr>
-      </w:pPr>
-      <w:r>
-        <w:rPr>
-          <w:rFonts w:ascii="Consolas" w:hAnsi="Consolas"/>
-        </w:rPr>
-        <w:tab/>
-        <w:t xml:space="preserve">CALL </w:t>
-      </w:r>
-    </w:p>
-    <w:p>
-      <w:pPr>
-        <w:spacing w:after="0"/>
-        <w:rPr>
-          <w:rFonts w:ascii="Consolas" w:hAnsi="Consolas"/>
-        </w:rPr>
-      </w:pPr>
-      <w:r>
-        <w:rPr>
-          <w:rFonts w:ascii="Consolas" w:hAnsi="Consolas"/>
-        </w:rPr>
-        <w:t>END FUNCTION</w:t>
-      </w:r>
-    </w:p>
-    <w:p>
-      <w:pPr>
-        <w:spacing w:after="0"/>
-        <w:rPr>
-          <w:rFonts w:ascii="Consolas" w:hAnsi="Consolas"/>
-        </w:rPr>
-      </w:pPr>
-    </w:p>
-    <w:p>
-      <w:pPr>
-        <w:spacing w:after="0"/>
-        <w:rPr>
-          <w:rFonts w:ascii="Consolas" w:hAnsi="Consolas"/>
-        </w:rPr>
-      </w:pPr>
-      <w:proofErr w:type="spellStart"/>
-      <w:r>
-        <w:rPr>
-          <w:rFonts w:ascii="Consolas" w:hAnsi="Consolas"/>
-        </w:rPr>
-        <w:t>str_execute</w:t>
-      </w:r>
-      <w:proofErr w:type="spellEnd"/>
-      <w:r>
-        <w:rPr>
-          <w:rFonts w:ascii="Consolas" w:hAnsi="Consolas"/>
-        </w:rPr>
-        <w:t xml:space="preserve"> FUNCTION</w:t>
-      </w:r>
-    </w:p>
-    <w:p>
-      <w:pPr>
-        <w:spacing w:after="0"/>
-        <w:rPr>
-          <w:rFonts w:ascii="Consolas" w:hAnsi="Consolas"/>
-        </w:rPr>
-      </w:pPr>
-      <w:r>
-        <w:rPr>
-          <w:rFonts w:ascii="Consolas" w:hAnsi="Consolas"/>
-        </w:rPr>
-        <w:tab/>
-      </w:r>
-      <w:proofErr w:type="spellStart"/>
-      <w:r>
-        <w:rPr>
-          <w:rFonts w:ascii="Consolas" w:hAnsi="Consolas"/>
-        </w:rPr>
-        <w:t>prepost-inc</w:t>
-      </w:r>
-      <w:proofErr w:type="spellEnd"/>
-      <w:r>
-        <w:rPr>
-          <w:rFonts w:ascii="Consolas" w:hAnsi="Consolas"/>
-        </w:rPr>
-        <w:t xml:space="preserve"> = 0</w:t>
-      </w:r>
-    </w:p>
-    <w:p>
-      <w:pPr>
-        <w:spacing w:after="0"/>
-        <w:rPr>
-          <w:rFonts w:ascii="Consolas" w:hAnsi="Consolas"/>
-        </w:rPr>
-      </w:pPr>
-      <w:r>
-        <w:rPr>
-          <w:rFonts w:ascii="Consolas" w:hAnsi="Consolas"/>
-        </w:rPr>
-        <w:tab/>
-      </w:r>
-      <w:proofErr w:type="spellStart"/>
-      <w:r>
-        <w:rPr>
-          <w:rFonts w:ascii="Consolas" w:hAnsi="Consolas"/>
-        </w:rPr>
-        <w:t>prepost-inc</w:t>
-      </w:r>
-      <w:proofErr w:type="spellEnd"/>
-      <w:r>
-        <w:rPr>
-          <w:rFonts w:ascii="Consolas" w:hAnsi="Consolas"/>
-        </w:rPr>
-        <w:t xml:space="preserve"> = 0</w:t>
-      </w:r>
-    </w:p>
-    <w:p>
-      <w:pPr>
-        <w:spacing w:after="0"/>
-        <w:rPr>
-          <w:rFonts w:ascii="Consolas" w:hAnsi="Consolas"/>
-        </w:rPr>
-      </w:pPr>
-      <w:r>
-        <w:rPr>
-          <w:rFonts w:ascii="Consolas" w:hAnsi="Consolas"/>
-        </w:rPr>
-        <w:tab/>
-        <w:t xml:space="preserve">call </w:t>
-      </w:r>
-      <w:proofErr w:type="spellStart"/>
-      <w:r>
-        <w:rPr>
-          <w:rFonts w:ascii="Consolas" w:hAnsi="Consolas"/>
-        </w:rPr>
-        <w:t>stx</w:t>
-      </w:r>
-      <w:proofErr w:type="spellEnd"/>
-    </w:p>
-    <w:p>
-      <w:pPr>
-        <w:spacing w:after="0"/>
-        <w:rPr>
-          <w:rFonts w:ascii="Consolas" w:hAnsi="Consolas"/>
-        </w:rPr>
-      </w:pPr>
-      <w:r>
-        <w:rPr>
-          <w:rFonts w:ascii="Consolas" w:hAnsi="Consolas"/>
-        </w:rPr>
-        <w:t>END FUNCTION</w:t>
-      </w:r>
-    </w:p>
-    <w:p>
-      <w:pPr>
-        <w:spacing w:after="0"/>
-        <w:rPr>
-          <w:rFonts w:ascii="Consolas" w:hAnsi="Consolas"/>
-        </w:rPr>
-      </w:pPr>
-    </w:p>
-    <w:p>
-      <w:pPr>
-        <w:spacing w:after="0"/>
-        <w:rPr>
-          <w:rFonts w:ascii="Consolas" w:hAnsi="Consolas"/>
-        </w:rPr>
-      </w:pPr>
-      <w:r>
-        <w:rPr>
-          <w:rFonts w:ascii="Consolas" w:hAnsi="Consolas"/>
-        </w:rPr>
-        <w:t>execute1 FUNCTION</w:t>
-      </w:r>
-    </w:p>
-    <w:p>
-      <w:pPr>
-        <w:spacing w:after="0"/>
-        <w:rPr>
-          <w:rFonts w:ascii="Consolas" w:hAnsi="Consolas"/>
-        </w:rPr>
-      </w:pPr>
-      <w:r>
-        <w:rPr>
-          <w:rFonts w:ascii="Consolas" w:hAnsi="Consolas"/>
-        </w:rPr>
-        <w:tab/>
-      </w:r>
-      <w:proofErr w:type="gramStart"/>
-      <w:r>
-        <w:rPr>
-          <w:rFonts w:ascii="Consolas" w:hAnsi="Consolas"/>
-        </w:rPr>
-        <w:t>SWITCH(</w:t>
-      </w:r>
-      <w:proofErr w:type="gramEnd"/>
-      <w:r>
-        <w:rPr>
-          <w:rFonts w:ascii="Consolas" w:hAnsi="Consolas"/>
-        </w:rPr>
-        <w:t>opcode)</w:t>
-      </w:r>
-    </w:p>
-    <w:p>
-      <w:pPr>
-        <w:spacing w:after="0"/>
-        <w:ind w:left="397" w:firstLine="397"/>
-        <w:rPr>
-          <w:rFonts w:ascii="Consolas" w:hAnsi="Consolas"/>
-        </w:rPr>
-      </w:pPr>
-      <w:r>
-        <w:rPr>
-          <w:rFonts w:ascii="Consolas" w:hAnsi="Consolas"/>
-        </w:rPr>
-        <w:t>CASE LD</w:t>
-      </w:r>
-    </w:p>
-    <w:p>
-      <w:pPr>
-        <w:spacing w:after="0"/>
-        <w:rPr>
-          <w:rFonts w:ascii="Consolas" w:hAnsi="Consolas"/>
-        </w:rPr>
-      </w:pPr>
-      <w:r>
-        <w:rPr>
-          <w:rFonts w:ascii="Consolas" w:hAnsi="Consolas"/>
-        </w:rPr>
-        <w:tab/>
-      </w:r>
-      <w:r>
-        <w:rPr>
-          <w:rFonts w:ascii="Consolas" w:hAnsi="Consolas"/>
-        </w:rPr>
-        <w:tab/>
-      </w:r>
-      <w:r>
-        <w:rPr>
-          <w:rFonts w:ascii="Consolas" w:hAnsi="Consolas"/>
-        </w:rPr>
-        <w:tab/>
-        <w:t>CALL ld_execute1</w:t>
-      </w:r>
-    </w:p>
-    <w:p>
-      <w:pPr>
-        <w:spacing w:after="0"/>
-        <w:rPr>
-          <w:rFonts w:ascii="Consolas" w:hAnsi="Consolas"/>
-        </w:rPr>
-      </w:pPr>
-      <w:r>
-        <w:rPr>
-          <w:rFonts w:ascii="Consolas" w:hAnsi="Consolas"/>
-        </w:rPr>
-        <w:tab/>
-      </w:r>
-      <w:r>
-        <w:rPr>
-          <w:rFonts w:ascii="Consolas" w:hAnsi="Consolas"/>
-        </w:rPr>
-        <w:tab/>
-      </w:r>
-      <w:r>
-        <w:rPr>
-          <w:rFonts w:ascii="Consolas" w:hAnsi="Consolas"/>
-        </w:rPr>
-        <w:tab/>
-        <w:t>BREAK</w:t>
-      </w:r>
-    </w:p>
-    <w:p>
-      <w:pPr>
-        <w:spacing w:after="0"/>
-        <w:rPr>
-          <w:rFonts w:ascii="Consolas" w:hAnsi="Consolas"/>
-        </w:rPr>
-      </w:pPr>
-      <w:r>
-        <w:rPr>
-          <w:rFonts w:ascii="Consolas" w:hAnsi="Consolas"/>
-        </w:rPr>
-        <w:tab/>
-      </w:r>
-      <w:r>
-        <w:rPr>
-          <w:rFonts w:ascii="Consolas" w:hAnsi="Consolas"/>
-        </w:rPr>
-        <w:tab/>
-        <w:t>CASE ST</w:t>
-      </w:r>
-    </w:p>
-    <w:p>
-      <w:pPr>
-        <w:spacing w:after="0"/>
-        <w:rPr>
-          <w:rFonts w:ascii="Consolas" w:hAnsi="Consolas"/>
-        </w:rPr>
-      </w:pPr>
-      <w:r>
-        <w:rPr>
-          <w:rFonts w:ascii="Consolas" w:hAnsi="Consolas"/>
-        </w:rPr>
-        <w:tab/>
-      </w:r>
-      <w:r>
-        <w:rPr>
-          <w:rFonts w:ascii="Consolas" w:hAnsi="Consolas"/>
-        </w:rPr>
-        <w:tab/>
-      </w:r>
-      <w:r>
-        <w:rPr>
-          <w:rFonts w:ascii="Consolas" w:hAnsi="Consolas"/>
-        </w:rPr>
-        <w:tab/>
-        <w:t xml:space="preserve">CALL st_execute1 </w:t>
-      </w:r>
-    </w:p>
-    <w:p>
-      <w:pPr>
-        <w:spacing w:after="0"/>
-        <w:rPr>
-          <w:rFonts w:ascii="Consolas" w:hAnsi="Consolas"/>
-        </w:rPr>
-      </w:pPr>
-      <w:r>
-        <w:rPr>
-          <w:rFonts w:ascii="Consolas" w:hAnsi="Consolas"/>
-        </w:rPr>
-        <w:tab/>
-      </w:r>
-      <w:r>
-        <w:rPr>
-          <w:rFonts w:ascii="Consolas" w:hAnsi="Consolas"/>
-        </w:rPr>
-        <w:tab/>
-      </w:r>
-      <w:r>
-        <w:rPr>
-          <w:rFonts w:ascii="Consolas" w:hAnsi="Consolas"/>
-        </w:rPr>
-        <w:tab/>
-        <w:t>BREAK</w:t>
-      </w:r>
-    </w:p>
-    <w:p>
-      <w:pPr>
-        <w:spacing w:after="0"/>
-        <w:rPr>
-          <w:rFonts w:ascii="Consolas" w:hAnsi="Consolas"/>
-        </w:rPr>
-      </w:pPr>
-      <w:r>
-        <w:rPr>
-          <w:rFonts w:ascii="Consolas" w:hAnsi="Consolas"/>
-        </w:rPr>
-        <w:tab/>
-      </w:r>
-      <w:r>
-        <w:rPr>
-          <w:rFonts w:ascii="Consolas" w:hAnsi="Consolas"/>
-        </w:rPr>
-        <w:tab/>
-        <w:t>CASE LDR</w:t>
-      </w:r>
-    </w:p>
-    <w:p>
-      <w:pPr>
-        <w:spacing w:after="0"/>
-        <w:rPr>
-          <w:rFonts w:ascii="Consolas" w:hAnsi="Consolas"/>
-        </w:rPr>
-      </w:pPr>
-      <w:r>
-        <w:rPr>
-          <w:rFonts w:ascii="Consolas" w:hAnsi="Consolas"/>
-        </w:rPr>
-        <w:tab/>
-      </w:r>
-      <w:r>
-        <w:rPr>
-          <w:rFonts w:ascii="Consolas" w:hAnsi="Consolas"/>
-        </w:rPr>
-        <w:tab/>
-      </w:r>
-      <w:r>
-        <w:rPr>
-          <w:rFonts w:ascii="Consolas" w:hAnsi="Consolas"/>
-        </w:rPr>
-        <w:tab/>
-        <w:t>CALL ldr_execute1</w:t>
-      </w:r>
-    </w:p>
-    <w:p>
-      <w:pPr>
-        <w:spacing w:after="0"/>
-        <w:rPr>
-          <w:rFonts w:ascii="Consolas" w:hAnsi="Consolas"/>
-        </w:rPr>
-      </w:pPr>
-      <w:r>
-        <w:rPr>
-          <w:rFonts w:ascii="Consolas" w:hAnsi="Consolas"/>
-        </w:rPr>
-        <w:tab/>
-      </w:r>
-      <w:r>
-        <w:rPr>
-          <w:rFonts w:ascii="Consolas" w:hAnsi="Consolas"/>
-        </w:rPr>
-        <w:tab/>
-      </w:r>
-      <w:r>
-        <w:rPr>
-          <w:rFonts w:ascii="Consolas" w:hAnsi="Consolas"/>
-        </w:rPr>
-        <w:tab/>
-        <w:t>BREAK</w:t>
-      </w:r>
-    </w:p>
-    <w:p>
-      <w:pPr>
-        <w:spacing w:after="0"/>
-        <w:rPr>
-          <w:rFonts w:ascii="Consolas" w:hAnsi="Consolas"/>
-        </w:rPr>
-      </w:pPr>
-      <w:r>
-        <w:rPr>
-          <w:rFonts w:ascii="Consolas" w:hAnsi="Consolas"/>
-        </w:rPr>
-        <w:tab/>
-      </w:r>
-      <w:r>
-        <w:rPr>
-          <w:rFonts w:ascii="Consolas" w:hAnsi="Consolas"/>
-        </w:rPr>
-        <w:tab/>
-        <w:t>CASE STR</w:t>
-      </w:r>
-    </w:p>
-    <w:p>
-      <w:pPr>
-        <w:spacing w:after="0"/>
-        <w:rPr>
-          <w:rFonts w:ascii="Consolas" w:hAnsi="Consolas"/>
-        </w:rPr>
-      </w:pPr>
-      <w:r>
-        <w:rPr>
-          <w:rFonts w:ascii="Consolas" w:hAnsi="Consolas"/>
-        </w:rPr>
-        <w:lastRenderedPageBreak/>
-        <w:tab/>
-      </w:r>
-      <w:r>
-        <w:rPr>
-          <w:rFonts w:ascii="Consolas" w:hAnsi="Consolas"/>
-        </w:rPr>
-        <w:tab/>
-      </w:r>
-      <w:r>
-        <w:rPr>
-          <w:rFonts w:ascii="Consolas" w:hAnsi="Consolas"/>
-        </w:rPr>
-        <w:tab/>
-        <w:t>CALL str_execute1</w:t>
-      </w:r>
-    </w:p>
-    <w:p>
-      <w:pPr>
-        <w:spacing w:after="0"/>
-        <w:rPr>
-          <w:rFonts w:ascii="Consolas" w:hAnsi="Consolas"/>
-        </w:rPr>
-      </w:pPr>
-      <w:r>
-        <w:rPr>
-          <w:rFonts w:ascii="Consolas" w:hAnsi="Consolas"/>
-        </w:rPr>
-        <w:tab/>
-      </w:r>
-      <w:r>
-        <w:rPr>
-          <w:rFonts w:ascii="Consolas" w:hAnsi="Consolas"/>
-        </w:rPr>
-        <w:tab/>
-      </w:r>
-      <w:r>
-        <w:rPr>
-          <w:rFonts w:ascii="Consolas" w:hAnsi="Consolas"/>
-        </w:rPr>
-        <w:tab/>
-        <w:t>BREAK</w:t>
-      </w:r>
-    </w:p>
-    <w:p>
-      <w:pPr>
-        <w:spacing w:after="0"/>
-        <w:rPr>
-          <w:rFonts w:ascii="Consolas" w:hAnsi="Consolas"/>
-        </w:rPr>
-      </w:pPr>
-      <w:r>
-        <w:rPr>
-          <w:rFonts w:ascii="Consolas" w:hAnsi="Consolas"/>
-        </w:rPr>
-        <w:tab/>
-        <w:t>END SWITCH</w:t>
-      </w:r>
-    </w:p>
-    <w:p>
-      <w:pPr>
-        <w:spacing w:after="0"/>
-        <w:rPr>
-          <w:rFonts w:ascii="Consolas" w:hAnsi="Consolas"/>
-        </w:rPr>
-      </w:pPr>
-      <w:r>
-        <w:rPr>
-          <w:rFonts w:ascii="Consolas" w:hAnsi="Consolas"/>
-        </w:rPr>
-        <w:tab/>
-        <w:t>DCTRL = DONE</w:t>
-      </w:r>
-    </w:p>
-    <w:p>
-      <w:pPr>
-        <w:spacing w:after="0"/>
-        <w:rPr>
-          <w:rFonts w:ascii="Consolas" w:hAnsi="Consolas"/>
-        </w:rPr>
-      </w:pPr>
-      <w:r>
-        <w:rPr>
-          <w:rFonts w:ascii="Consolas" w:hAnsi="Consolas"/>
-        </w:rPr>
-        <w:t>END FUNCTION</w:t>
-      </w:r>
-    </w:p>
-    <w:p>
-      <w:pPr>
-        <w:spacing w:after="0"/>
-        <w:rPr>
-          <w:rFonts w:ascii="Consolas" w:hAnsi="Consolas"/>
-        </w:rPr>
-      </w:pPr>
-    </w:p>
-    <w:p>
-      <w:pPr>
-        <w:spacing w:after="0"/>
-        <w:rPr>
-          <w:rFonts w:ascii="Consolas" w:hAnsi="Consolas"/>
-        </w:rPr>
-      </w:pPr>
-      <w:r>
-        <w:rPr>
-          <w:rFonts w:ascii="Consolas" w:hAnsi="Consolas"/>
-        </w:rPr>
-        <w:t>ld_execute1 FUNCTION</w:t>
-      </w:r>
-    </w:p>
-    <w:p>
-      <w:pPr>
-        <w:spacing w:after="0"/>
-        <w:rPr>
-          <w:rFonts w:ascii="Consolas" w:hAnsi="Consolas"/>
-        </w:rPr>
-      </w:pPr>
-      <w:r>
-        <w:rPr>
-          <w:rFonts w:ascii="Consolas" w:hAnsi="Consolas"/>
-        </w:rPr>
-        <w:tab/>
-        <w:t xml:space="preserve">DMBR &lt;- </w:t>
-      </w:r>
-      <w:proofErr w:type="spellStart"/>
-      <w:proofErr w:type="gramStart"/>
-      <w:r>
-        <w:rPr>
-          <w:rFonts w:ascii="Consolas" w:hAnsi="Consolas"/>
-        </w:rPr>
-        <w:t>dmem</w:t>
-      </w:r>
-      <w:proofErr w:type="spellEnd"/>
-      <w:r>
-        <w:rPr>
-          <w:rFonts w:ascii="Consolas" w:hAnsi="Consolas"/>
-        </w:rPr>
-        <w:t>[</w:t>
-      </w:r>
-      <w:proofErr w:type="gramEnd"/>
-      <w:r>
-        <w:rPr>
-          <w:rFonts w:ascii="Consolas" w:hAnsi="Consolas"/>
-        </w:rPr>
-        <w:t>DMAR]</w:t>
+      <w:r>
+        <w:rPr>
+          <w:rFonts w:ascii="Consolas" w:hAnsi="Consolas"/>
+        </w:rPr>
+        <w:t>ldr_execute1 FUNCTION</w:t>
+      </w:r>
+    </w:p>
+    <w:p>
+      <w:pPr>
+        <w:spacing w:after="0"/>
+        <w:rPr>
+          <w:rFonts w:ascii="Consolas" w:hAnsi="Consolas"/>
+        </w:rPr>
+      </w:pPr>
+      <w:r>
+        <w:rPr>
+          <w:rFonts w:ascii="Consolas" w:hAnsi="Consolas"/>
+        </w:rPr>
+        <w:tab/>
+      </w:r>
+      <w:r>
+        <w:rPr>
+          <w:rFonts w:ascii="Consolas" w:hAnsi="Consolas"/>
+        </w:rPr>
+        <w:t>DMBR</w:t>
+      </w:r>
+      <w:r>
+        <w:rPr>
+          <w:rFonts w:ascii="Consolas" w:hAnsi="Consolas"/>
+        </w:rPr>
+        <w:t xml:space="preserve"> &lt;- </w:t>
+      </w:r>
+      <w:r>
+        <w:rPr>
+          <w:rFonts w:ascii="Consolas" w:hAnsi="Consolas"/>
+        </w:rPr>
+        <w:t>dmem[DMAR]</w:t>
       </w:r>
     </w:p>
     <w:p>
@@ -2850,29 +2593,29 @@
         <w:rPr>
           <w:rFonts w:ascii="Consolas" w:hAnsi="Consolas"/>
         </w:rPr>
-        <w:t>END FUNCTION</w:t>
-      </w:r>
-    </w:p>
-    <w:p>
-      <w:pPr>
-        <w:spacing w:after="0"/>
-        <w:rPr>
-          <w:rFonts w:ascii="Consolas" w:hAnsi="Consolas"/>
-        </w:rPr>
-      </w:pPr>
-    </w:p>
-    <w:p>
-      <w:pPr>
-        <w:spacing w:after="0"/>
-        <w:rPr>
-          <w:rFonts w:ascii="Consolas" w:hAnsi="Consolas"/>
-        </w:rPr>
-      </w:pPr>
-      <w:r>
-        <w:rPr>
-          <w:rFonts w:ascii="Consolas" w:hAnsi="Consolas"/>
-        </w:rPr>
-        <w:t>st_execute1 FUNCTION</w:t>
+        <w:t>END FUNCTIOn</w:t>
+      </w:r>
+    </w:p>
+    <w:p>
+      <w:pPr>
+        <w:spacing w:after="0"/>
+        <w:rPr>
+          <w:rFonts w:ascii="Consolas" w:hAnsi="Consolas"/>
+        </w:rPr>
+      </w:pPr>
+    </w:p>
+    <w:p>
+      <w:pPr>
+        <w:spacing w:after="0"/>
+        <w:rPr>
+          <w:rFonts w:ascii="Consolas" w:hAnsi="Consolas"/>
+        </w:rPr>
+      </w:pPr>
+      <w:r>
+        <w:rPr>
+          <w:rFonts w:ascii="Consolas" w:hAnsi="Consolas"/>
+        </w:rPr>
+        <w:t>str_execute1 FUNCTION</w:t>
       </w:r>
     </w:p>
     <w:p>
@@ -2902,222 +2645,7 @@
           <w:rFonts w:ascii="Consolas" w:hAnsi="Consolas"/>
         </w:rPr>
         <w:tab/>
-      </w:r>
-      <w:proofErr w:type="spellStart"/>
-      <w:proofErr w:type="gramStart"/>
-      <w:r>
-        <w:rPr>
-          <w:rFonts w:ascii="Consolas" w:hAnsi="Consolas"/>
-        </w:rPr>
-        <w:t>dmem</w:t>
-      </w:r>
-      <w:proofErr w:type="spellEnd"/>
-      <w:r>
-        <w:rPr>
-          <w:rFonts w:ascii="Consolas" w:hAnsi="Consolas"/>
-        </w:rPr>
-        <w:t>[</w:t>
-      </w:r>
-      <w:proofErr w:type="gramEnd"/>
-      <w:r>
-        <w:rPr>
-          <w:rFonts w:ascii="Consolas" w:hAnsi="Consolas"/>
-        </w:rPr>
-        <w:t>DMAR] &lt;- DMBR</w:t>
-      </w:r>
-    </w:p>
-    <w:p>
-      <w:pPr>
-        <w:spacing w:after="0"/>
-        <w:rPr>
-          <w:rFonts w:ascii="Consolas" w:hAnsi="Consolas"/>
-        </w:rPr>
-      </w:pPr>
-      <w:r>
-        <w:rPr>
-          <w:rFonts w:ascii="Consolas" w:hAnsi="Consolas"/>
-        </w:rPr>
-        <w:t>END FUNCTION</w:t>
-      </w:r>
-    </w:p>
-    <w:p>
-      <w:pPr>
-        <w:spacing w:after="0"/>
-        <w:rPr>
-          <w:rFonts w:ascii="Consolas" w:hAnsi="Consolas"/>
-        </w:rPr>
-      </w:pPr>
-    </w:p>
-    <w:p>
-      <w:pPr>
-        <w:spacing w:after="0"/>
-        <w:rPr>
-          <w:rFonts w:ascii="Consolas" w:hAnsi="Consolas"/>
-        </w:rPr>
-      </w:pPr>
-      <w:r>
-        <w:rPr>
-          <w:rFonts w:ascii="Consolas" w:hAnsi="Consolas"/>
-        </w:rPr>
-        <w:t>ldr_execute1 FUNCTION</w:t>
-      </w:r>
-    </w:p>
-    <w:p>
-      <w:pPr>
-        <w:spacing w:after="0"/>
-        <w:rPr>
-          <w:rFonts w:ascii="Consolas" w:hAnsi="Consolas"/>
-        </w:rPr>
-      </w:pPr>
-      <w:r>
-        <w:rPr>
-          <w:rFonts w:ascii="Consolas" w:hAnsi="Consolas"/>
-        </w:rPr>
-        <w:tab/>
-      </w:r>
-      <w:r>
-        <w:rPr>
-          <w:rFonts w:ascii="Consolas" w:hAnsi="Consolas"/>
-        </w:rPr>
-        <w:t>DMBR</w:t>
-      </w:r>
-      <w:r>
-        <w:rPr>
-          <w:rFonts w:ascii="Consolas" w:hAnsi="Consolas"/>
-        </w:rPr>
-        <w:t xml:space="preserve"> &lt;- </w:t>
-      </w:r>
-      <w:proofErr w:type="spellStart"/>
-      <w:proofErr w:type="gramStart"/>
-      <w:r>
-        <w:rPr>
-          <w:rFonts w:ascii="Consolas" w:hAnsi="Consolas"/>
-        </w:rPr>
-        <w:t>dmem</w:t>
-      </w:r>
-      <w:proofErr w:type="spellEnd"/>
-      <w:r>
-        <w:rPr>
-          <w:rFonts w:ascii="Consolas" w:hAnsi="Consolas"/>
-        </w:rPr>
-        <w:t>[</w:t>
-      </w:r>
-      <w:proofErr w:type="gramEnd"/>
-      <w:r>
-        <w:rPr>
-          <w:rFonts w:ascii="Consolas" w:hAnsi="Consolas"/>
-        </w:rPr>
-        <w:t>DMAR]</w:t>
-      </w:r>
-    </w:p>
-    <w:p>
-      <w:pPr>
-        <w:spacing w:after="0"/>
-        <w:rPr>
-          <w:rFonts w:ascii="Consolas" w:hAnsi="Consolas"/>
-        </w:rPr>
-      </w:pPr>
-      <w:r>
-        <w:rPr>
-          <w:rFonts w:ascii="Consolas" w:hAnsi="Consolas"/>
-        </w:rPr>
-        <w:tab/>
-        <w:t>DST &lt;- DMBR</w:t>
-      </w:r>
-    </w:p>
-    <w:p>
-      <w:pPr>
-        <w:spacing w:after="0"/>
-        <w:rPr>
-          <w:rFonts w:ascii="Consolas" w:hAnsi="Consolas"/>
-        </w:rPr>
-      </w:pPr>
-      <w:r>
-        <w:rPr>
-          <w:rFonts w:ascii="Consolas" w:hAnsi="Consolas"/>
-        </w:rPr>
-        <w:t xml:space="preserve">END </w:t>
-      </w:r>
-      <w:proofErr w:type="spellStart"/>
-      <w:r>
-        <w:rPr>
-          <w:rFonts w:ascii="Consolas" w:hAnsi="Consolas"/>
-        </w:rPr>
-        <w:t>FUNCTIOn</w:t>
-      </w:r>
-      <w:proofErr w:type="spellEnd"/>
-    </w:p>
-    <w:p>
-      <w:pPr>
-        <w:spacing w:after="0"/>
-        <w:rPr>
-          <w:rFonts w:ascii="Consolas" w:hAnsi="Consolas"/>
-        </w:rPr>
-      </w:pPr>
-    </w:p>
-    <w:p>
-      <w:pPr>
-        <w:spacing w:after="0"/>
-        <w:rPr>
-          <w:rFonts w:ascii="Consolas" w:hAnsi="Consolas"/>
-        </w:rPr>
-      </w:pPr>
-      <w:r>
-        <w:rPr>
-          <w:rFonts w:ascii="Consolas" w:hAnsi="Consolas"/>
-        </w:rPr>
-        <w:t>str_execute1 FUNCTION</w:t>
-      </w:r>
-    </w:p>
-    <w:p>
-      <w:pPr>
-        <w:spacing w:after="0"/>
-        <w:rPr>
-          <w:rFonts w:ascii="Consolas" w:hAnsi="Consolas"/>
-        </w:rPr>
-      </w:pPr>
-      <w:r>
-        <w:rPr>
-          <w:rFonts w:ascii="Consolas" w:hAnsi="Consolas"/>
-        </w:rPr>
-        <w:tab/>
-        <w:t>DMBR &lt;- SRC</w:t>
-      </w:r>
-    </w:p>
-    <w:p>
-      <w:pPr>
-        <w:spacing w:after="0"/>
-        <w:rPr>
-          <w:rFonts w:ascii="Consolas" w:hAnsi="Consolas"/>
-        </w:rPr>
-      </w:pPr>
-      <w:r>
-        <w:rPr>
-          <w:rFonts w:ascii="Consolas" w:hAnsi="Consolas"/>
-        </w:rPr>
-        <w:tab/>
-      </w:r>
-      <w:proofErr w:type="spellStart"/>
-      <w:proofErr w:type="gramStart"/>
-      <w:r>
-        <w:rPr>
-          <w:rFonts w:ascii="Consolas" w:hAnsi="Consolas"/>
-        </w:rPr>
-        <w:t>dmem</w:t>
-      </w:r>
-      <w:proofErr w:type="spellEnd"/>
-      <w:r>
-        <w:rPr>
-          <w:rFonts w:ascii="Consolas" w:hAnsi="Consolas"/>
-        </w:rPr>
-        <w:t>[</w:t>
-      </w:r>
-      <w:proofErr w:type="gramEnd"/>
-      <w:r>
-        <w:rPr>
-          <w:rFonts w:ascii="Consolas" w:hAnsi="Consolas"/>
-        </w:rPr>
-        <w:t>DMAR] &lt;- SRC</w:t>
+        <w:t>dmem[DMAR] &lt;- SRC</w:t>
       </w:r>
     </w:p>
     <w:p>
@@ -3202,19 +2730,11 @@
           <w:rFonts w:ascii="Consolas" w:hAnsi="Consolas"/>
         </w:rPr>
       </w:pPr>
-      <w:proofErr w:type="spellStart"/>
-      <w:r>
-        <w:rPr>
-          <w:rFonts w:ascii="Consolas" w:hAnsi="Consolas"/>
-        </w:rPr>
-        <w:t>prpo</w:t>
-      </w:r>
-      <w:proofErr w:type="spellEnd"/>
-      <w:r>
-        <w:rPr>
-          <w:rFonts w:ascii="Consolas" w:hAnsi="Consolas"/>
-        </w:rPr>
-        <w:t xml:space="preserve"> = [SET | CLEAR]</w:t>
+      <w:r>
+        <w:rPr>
+          <w:rFonts w:ascii="Consolas" w:hAnsi="Consolas"/>
+        </w:rPr>
+        <w:t>prpo = [SET | CLEAR]</w:t>
       </w:r>
     </w:p>
     <w:p>
@@ -3282,19 +2802,11 @@
           <w:rFonts w:ascii="Consolas" w:hAnsi="Consolas"/>
         </w:rPr>
       </w:pPr>
-      <w:proofErr w:type="spellStart"/>
-      <w:r>
-        <w:rPr>
-          <w:rFonts w:ascii="Consolas" w:hAnsi="Consolas"/>
-        </w:rPr>
-        <w:t>inc</w:t>
-      </w:r>
-      <w:proofErr w:type="spellEnd"/>
-      <w:r>
-        <w:rPr>
-          <w:rFonts w:ascii="Consolas" w:hAnsi="Consolas"/>
-        </w:rPr>
-        <w:t xml:space="preserve"> = [SET | CLEAR]</w:t>
+      <w:r>
+        <w:rPr>
+          <w:rFonts w:ascii="Consolas" w:hAnsi="Consolas"/>
+        </w:rPr>
+        <w:t>inc = [SET | CLEAR]</w:t>
       </w:r>
     </w:p>
     <w:p>

</xml_diff>